<commit_message>
Informe Análisis de solución versión word.
El informe terminado, base para pasarlo a Overleaf.
</commit_message>
<xml_diff>
--- a/ANEXOS/Informe Ananilis/BosquejoInforme.docx
+++ b/ANEXOS/Informe Ananilis/BosquejoInforme.docx
@@ -1109,390 +1109,522 @@
         </w:rPr>
         <w:t>Para que esto suceda, una vez se conozcan las dimensiones de la imagen con ayuda de la librería QImage</w:t>
       </w:r>
-    </w:p>
-    <w:p>
-      <w:pPr>
-        <w:spacing w:after="0" w:line="240" w:lineRule="auto"/>
-        <w:jc w:val="both"/>
-        <w:rPr>
-          <w:rFonts w:ascii="Aileron Bold" w:hAnsi="Aileron Bold"/>
-          <w:sz w:val="24"/>
-          <w:szCs w:val="24"/>
-          <w:lang w:val="es-ES"/>
-        </w:rPr>
-      </w:pPr>
-    </w:p>
-    <w:p>
-      <w:pPr>
-        <w:spacing w:after="0" w:line="240" w:lineRule="auto"/>
-        <w:jc w:val="both"/>
-        <w:rPr>
-          <w:rFonts w:ascii="Aileron Bold" w:hAnsi="Aileron Bold"/>
-          <w:sz w:val="24"/>
-          <w:szCs w:val="24"/>
-          <w:lang w:val="es-ES"/>
-        </w:rPr>
-      </w:pPr>
-    </w:p>
-    <w:p>
-      <w:pPr>
-        <w:spacing w:after="0" w:line="240" w:lineRule="auto"/>
-        <w:jc w:val="both"/>
-        <w:rPr>
-          <w:rFonts w:ascii="Fredoka One" w:hAnsi="Fredoka One"/>
-          <w:sz w:val="24"/>
-          <w:szCs w:val="24"/>
-          <w:lang w:val="es-ES"/>
-        </w:rPr>
-      </w:pPr>
-    </w:p>
-    <w:p>
-      <w:pPr>
-        <w:spacing w:after="0" w:line="240" w:lineRule="auto"/>
-        <w:jc w:val="both"/>
-        <w:rPr>
-          <w:rFonts w:ascii="Fredoka One" w:hAnsi="Fredoka One"/>
-          <w:sz w:val="24"/>
-          <w:szCs w:val="24"/>
-          <w:lang w:val="es-ES"/>
-        </w:rPr>
-      </w:pPr>
-    </w:p>
-    <w:p>
-      <w:pPr>
-        <w:spacing w:after="0" w:line="240" w:lineRule="auto"/>
-        <w:jc w:val="both"/>
-        <w:rPr>
-          <w:rFonts w:ascii="Fredoka One" w:hAnsi="Fredoka One"/>
-          <w:sz w:val="24"/>
-          <w:szCs w:val="24"/>
-          <w:lang w:val="es-ES"/>
-        </w:rPr>
-      </w:pPr>
-    </w:p>
-    <w:p>
-      <w:pPr>
-        <w:spacing w:after="0" w:line="240" w:lineRule="auto"/>
-        <w:jc w:val="both"/>
-        <w:rPr>
-          <w:rFonts w:ascii="Fredoka One" w:hAnsi="Fredoka One"/>
-          <w:sz w:val="24"/>
-          <w:szCs w:val="24"/>
-          <w:lang w:val="es-ES"/>
-        </w:rPr>
-      </w:pPr>
-    </w:p>
-    <w:p>
-      <w:pPr>
-        <w:spacing w:after="0" w:line="240" w:lineRule="auto"/>
-        <w:jc w:val="both"/>
-        <w:rPr>
-          <w:rFonts w:ascii="Fredoka One" w:hAnsi="Fredoka One"/>
-          <w:sz w:val="24"/>
-          <w:szCs w:val="24"/>
-          <w:lang w:val="es-ES"/>
-        </w:rPr>
-      </w:pPr>
-    </w:p>
-    <w:p>
-      <w:pPr>
-        <w:spacing w:after="0" w:line="240" w:lineRule="auto"/>
-        <w:jc w:val="both"/>
-        <w:rPr>
-          <w:rFonts w:ascii="Fredoka One" w:hAnsi="Fredoka One"/>
-          <w:sz w:val="24"/>
-          <w:szCs w:val="24"/>
-          <w:lang w:val="es-ES"/>
-        </w:rPr>
-      </w:pPr>
-    </w:p>
-    <w:p>
-      <w:pPr>
-        <w:spacing w:after="0" w:line="240" w:lineRule="auto"/>
-        <w:jc w:val="both"/>
-        <w:rPr>
-          <w:rFonts w:ascii="Fredoka One" w:hAnsi="Fredoka One"/>
-          <w:sz w:val="24"/>
-          <w:szCs w:val="24"/>
-          <w:lang w:val="es-ES"/>
-        </w:rPr>
-      </w:pPr>
-    </w:p>
-    <w:p>
-      <w:pPr>
-        <w:spacing w:after="0" w:line="240" w:lineRule="auto"/>
-        <w:jc w:val="both"/>
-        <w:rPr>
-          <w:rFonts w:ascii="Fredoka One" w:hAnsi="Fredoka One"/>
-          <w:sz w:val="24"/>
-          <w:szCs w:val="24"/>
-          <w:lang w:val="es-ES"/>
-        </w:rPr>
-      </w:pPr>
-    </w:p>
-    <w:p>
-      <w:pPr>
-        <w:spacing w:after="0" w:line="240" w:lineRule="auto"/>
-        <w:jc w:val="both"/>
-        <w:rPr>
-          <w:rFonts w:ascii="Fredoka One" w:hAnsi="Fredoka One"/>
-          <w:sz w:val="24"/>
-          <w:szCs w:val="24"/>
-          <w:lang w:val="es-ES"/>
-        </w:rPr>
-      </w:pPr>
-    </w:p>
-    <w:p>
-      <w:pPr>
-        <w:spacing w:after="0" w:line="240" w:lineRule="auto"/>
-        <w:jc w:val="both"/>
-        <w:rPr>
-          <w:rFonts w:ascii="Fredoka One" w:hAnsi="Fredoka One"/>
-          <w:sz w:val="24"/>
-          <w:szCs w:val="24"/>
-          <w:lang w:val="es-ES"/>
-        </w:rPr>
-      </w:pPr>
-    </w:p>
-    <w:p>
-      <w:pPr>
-        <w:spacing w:after="0" w:line="240" w:lineRule="auto"/>
-        <w:jc w:val="both"/>
-        <w:rPr>
-          <w:rFonts w:ascii="Fredoka One" w:hAnsi="Fredoka One"/>
-          <w:sz w:val="24"/>
-          <w:szCs w:val="24"/>
-          <w:lang w:val="es-ES"/>
-        </w:rPr>
-      </w:pPr>
-    </w:p>
-    <w:p>
-      <w:pPr>
-        <w:spacing w:after="0" w:line="240" w:lineRule="auto"/>
-        <w:jc w:val="both"/>
-        <w:rPr>
-          <w:rFonts w:ascii="Fredoka One" w:hAnsi="Fredoka One"/>
-          <w:sz w:val="24"/>
-          <w:szCs w:val="24"/>
-          <w:lang w:val="es-ES"/>
-        </w:rPr>
-      </w:pPr>
-    </w:p>
-    <w:p>
-      <w:pPr>
-        <w:spacing w:after="0" w:line="240" w:lineRule="auto"/>
-        <w:jc w:val="both"/>
-        <w:rPr>
-          <w:rFonts w:ascii="Fredoka One" w:hAnsi="Fredoka One"/>
-          <w:sz w:val="24"/>
-          <w:szCs w:val="24"/>
-          <w:lang w:val="es-ES"/>
-        </w:rPr>
-      </w:pPr>
-    </w:p>
-    <w:p>
-      <w:pPr>
-        <w:spacing w:after="0" w:line="240" w:lineRule="auto"/>
-        <w:jc w:val="both"/>
-        <w:rPr>
-          <w:rFonts w:ascii="Fredoka One" w:hAnsi="Fredoka One"/>
-          <w:sz w:val="24"/>
-          <w:szCs w:val="24"/>
-          <w:lang w:val="es-ES"/>
-        </w:rPr>
-      </w:pPr>
-    </w:p>
-    <w:p>
-      <w:pPr>
-        <w:spacing w:after="0" w:line="240" w:lineRule="auto"/>
-        <w:jc w:val="both"/>
-        <w:rPr>
-          <w:rFonts w:ascii="Fredoka One" w:hAnsi="Fredoka One"/>
-          <w:sz w:val="24"/>
-          <w:szCs w:val="24"/>
-          <w:lang w:val="es-ES"/>
-        </w:rPr>
-      </w:pPr>
-    </w:p>
-    <w:p>
-      <w:pPr>
-        <w:spacing w:after="0" w:line="240" w:lineRule="auto"/>
-        <w:jc w:val="both"/>
-        <w:rPr>
-          <w:rFonts w:ascii="Fredoka One" w:hAnsi="Fredoka One"/>
-          <w:sz w:val="24"/>
-          <w:szCs w:val="24"/>
-          <w:lang w:val="es-ES"/>
-        </w:rPr>
-      </w:pPr>
-    </w:p>
-    <w:p>
-      <w:pPr>
-        <w:spacing w:after="0" w:line="240" w:lineRule="auto"/>
-        <w:jc w:val="both"/>
-        <w:rPr>
-          <w:rFonts w:ascii="Fredoka One" w:hAnsi="Fredoka One"/>
-          <w:sz w:val="24"/>
-          <w:szCs w:val="24"/>
-          <w:lang w:val="es-ES"/>
-        </w:rPr>
-      </w:pPr>
-    </w:p>
-    <w:p>
-      <w:pPr>
-        <w:spacing w:after="0" w:line="240" w:lineRule="auto"/>
-        <w:jc w:val="both"/>
-        <w:rPr>
-          <w:rFonts w:ascii="Fredoka One" w:hAnsi="Fredoka One"/>
-          <w:sz w:val="24"/>
-          <w:szCs w:val="24"/>
-          <w:lang w:val="es-ES"/>
-        </w:rPr>
-      </w:pPr>
-    </w:p>
-    <w:p>
-      <w:pPr>
-        <w:spacing w:after="0" w:line="240" w:lineRule="auto"/>
-        <w:jc w:val="both"/>
-        <w:rPr>
-          <w:rFonts w:ascii="Fredoka One" w:hAnsi="Fredoka One"/>
-          <w:sz w:val="24"/>
-          <w:szCs w:val="24"/>
-          <w:lang w:val="es-ES"/>
-        </w:rPr>
-      </w:pPr>
-    </w:p>
-    <w:p>
-      <w:pPr>
-        <w:spacing w:after="0" w:line="240" w:lineRule="auto"/>
-        <w:jc w:val="both"/>
-        <w:rPr>
-          <w:rFonts w:ascii="Fredoka One" w:hAnsi="Fredoka One"/>
-          <w:sz w:val="24"/>
-          <w:szCs w:val="24"/>
-          <w:lang w:val="es-ES"/>
-        </w:rPr>
-      </w:pPr>
-    </w:p>
-    <w:p>
-      <w:pPr>
-        <w:spacing w:after="0" w:line="240" w:lineRule="auto"/>
-        <w:jc w:val="both"/>
-        <w:rPr>
-          <w:rFonts w:ascii="Fredoka One" w:hAnsi="Fredoka One"/>
-          <w:sz w:val="24"/>
-          <w:szCs w:val="24"/>
-          <w:lang w:val="es-ES"/>
-        </w:rPr>
-      </w:pPr>
-    </w:p>
-    <w:p>
-      <w:pPr>
-        <w:spacing w:after="0" w:line="240" w:lineRule="auto"/>
-        <w:jc w:val="both"/>
-        <w:rPr>
-          <w:rFonts w:ascii="Fredoka One" w:hAnsi="Fredoka One"/>
-          <w:sz w:val="24"/>
-          <w:szCs w:val="24"/>
-          <w:lang w:val="es-ES"/>
-        </w:rPr>
-      </w:pPr>
-    </w:p>
-    <w:p>
-      <w:pPr>
-        <w:spacing w:after="0" w:line="240" w:lineRule="auto"/>
-        <w:jc w:val="both"/>
-        <w:rPr>
-          <w:rFonts w:ascii="Fredoka One" w:hAnsi="Fredoka One"/>
-          <w:sz w:val="24"/>
-          <w:szCs w:val="24"/>
-          <w:lang w:val="es-ES"/>
-        </w:rPr>
-      </w:pPr>
-    </w:p>
-    <w:p>
-      <w:pPr>
-        <w:spacing w:after="0" w:line="240" w:lineRule="auto"/>
-        <w:jc w:val="both"/>
-        <w:rPr>
-          <w:rFonts w:ascii="Fredoka One" w:hAnsi="Fredoka One"/>
-          <w:sz w:val="24"/>
-          <w:szCs w:val="24"/>
-          <w:lang w:val="es-ES"/>
-        </w:rPr>
-      </w:pPr>
-    </w:p>
-    <w:p>
-      <w:pPr>
-        <w:spacing w:after="0" w:line="240" w:lineRule="auto"/>
-        <w:jc w:val="both"/>
-        <w:rPr>
-          <w:rFonts w:ascii="Fredoka One" w:hAnsi="Fredoka One"/>
-          <w:sz w:val="24"/>
-          <w:szCs w:val="24"/>
-          <w:lang w:val="es-ES"/>
-        </w:rPr>
-      </w:pPr>
-    </w:p>
-    <w:p>
-      <w:pPr>
-        <w:spacing w:after="0" w:line="240" w:lineRule="auto"/>
-        <w:jc w:val="both"/>
-        <w:rPr>
-          <w:rFonts w:ascii="Fredoka One" w:hAnsi="Fredoka One"/>
-          <w:sz w:val="24"/>
-          <w:szCs w:val="24"/>
-          <w:lang w:val="es-ES"/>
-        </w:rPr>
-      </w:pPr>
-    </w:p>
-    <w:p>
-      <w:pPr>
-        <w:spacing w:after="0" w:line="240" w:lineRule="auto"/>
-        <w:jc w:val="both"/>
-        <w:rPr>
-          <w:rFonts w:ascii="Fredoka One" w:hAnsi="Fredoka One"/>
-          <w:sz w:val="24"/>
-          <w:szCs w:val="24"/>
-          <w:lang w:val="es-ES"/>
-        </w:rPr>
-      </w:pPr>
-    </w:p>
-    <w:p>
-      <w:pPr>
-        <w:spacing w:after="0" w:line="240" w:lineRule="auto"/>
-        <w:jc w:val="both"/>
-        <w:rPr>
-          <w:rFonts w:ascii="Fredoka One" w:hAnsi="Fredoka One"/>
-          <w:sz w:val="24"/>
-          <w:szCs w:val="24"/>
-          <w:lang w:val="es-ES"/>
-        </w:rPr>
-      </w:pPr>
-    </w:p>
-    <w:p>
-      <w:pPr>
-        <w:spacing w:after="0" w:line="240" w:lineRule="auto"/>
-        <w:jc w:val="both"/>
-        <w:rPr>
-          <w:rFonts w:ascii="Fredoka One" w:hAnsi="Fredoka One"/>
-          <w:sz w:val="24"/>
-          <w:szCs w:val="24"/>
-          <w:lang w:val="es-ES"/>
-        </w:rPr>
-      </w:pPr>
-    </w:p>
-    <w:p>
-      <w:pPr>
-        <w:spacing w:after="0" w:line="240" w:lineRule="auto"/>
-        <w:jc w:val="both"/>
-        <w:rPr>
-          <w:rFonts w:ascii="Fredoka One" w:hAnsi="Fredoka One"/>
-          <w:sz w:val="24"/>
-          <w:szCs w:val="24"/>
-          <w:lang w:val="es-ES"/>
-        </w:rPr>
-      </w:pPr>
+      <w:r>
+        <w:rPr>
+          <w:rFonts w:ascii="Aileron Bold" w:hAnsi="Aileron Bold"/>
+          <w:sz w:val="24"/>
+          <w:szCs w:val="24"/>
+          <w:lang w:val="es-ES"/>
+        </w:rPr>
+        <w:t>, se determinará a través de un método de la clase que tipo de ejecución se debe de hacer si un sobre muestreo o un sub muestreo de la misma.</w:t>
+      </w:r>
+    </w:p>
+    <w:p>
+      <w:pPr>
+        <w:spacing w:after="0" w:line="240" w:lineRule="auto"/>
+        <w:jc w:val="both"/>
+        <w:rPr>
+          <w:rFonts w:ascii="Aileron Bold" w:hAnsi="Aileron Bold"/>
+          <w:sz w:val="24"/>
+          <w:szCs w:val="24"/>
+          <w:lang w:val="es-ES"/>
+        </w:rPr>
+      </w:pPr>
+    </w:p>
+    <w:p>
+      <w:pPr>
+        <w:spacing w:after="0" w:line="240" w:lineRule="auto"/>
+        <w:jc w:val="both"/>
+        <w:rPr>
+          <w:rFonts w:ascii="Aileron Bold" w:hAnsi="Aileron Bold"/>
+          <w:sz w:val="24"/>
+          <w:szCs w:val="24"/>
+          <w:lang w:val="es-ES"/>
+        </w:rPr>
+      </w:pPr>
+      <w:r>
+        <w:rPr>
+          <w:rFonts w:ascii="Aileron Bold" w:hAnsi="Aileron Bold"/>
+          <w:sz w:val="24"/>
+          <w:szCs w:val="24"/>
+          <w:lang w:val="es-ES"/>
+        </w:rPr>
+        <w:t xml:space="preserve">-Submuestreo:  Para este proceso, el cual se debe ejecutar una vez se analice que la imagen supere las dimensiones de nuestra matriz de implementación de Tinkercad de 16*16, para ello hemos pensado en como en el siguiente ejemplo en cual se muestra una imagen que es la bandera de Colombia con un tamaño de 200*133 pixeles, se hace una división de la imagen de 16*16, donde a cada región le pertenece un espacio de 1/16 del ancho y un 1/16 del alto de la imagen total, precisamente este espacio de área es el que le corresponderá a la clase derivada de la imagen a la que habíamos referenciado como pixel o led RGB. </w:t>
+      </w:r>
+      <w:r>
+        <w:rPr>
+          <w:rFonts w:ascii="Aileron Bold" w:hAnsi="Aileron Bold"/>
+          <w:sz w:val="24"/>
+          <w:szCs w:val="24"/>
+          <w:lang w:val="es-ES"/>
+        </w:rPr>
+        <w:t>Posteriormente</w:t>
+      </w:r>
+      <w:r>
+        <w:rPr>
+          <w:rFonts w:ascii="Aileron Bold" w:hAnsi="Aileron Bold"/>
+          <w:sz w:val="24"/>
+          <w:szCs w:val="24"/>
+          <w:lang w:val="es-ES"/>
+        </w:rPr>
+        <w:t xml:space="preserve"> est</w:t>
+      </w:r>
+      <w:r>
+        <w:rPr>
+          <w:rFonts w:ascii="Aileron Bold" w:hAnsi="Aileron Bold"/>
+          <w:sz w:val="24"/>
+          <w:szCs w:val="24"/>
+          <w:lang w:val="es-ES"/>
+        </w:rPr>
+        <w:t>a</w:t>
+      </w:r>
+      <w:r>
+        <w:rPr>
+          <w:rFonts w:ascii="Aileron Bold" w:hAnsi="Aileron Bold"/>
+          <w:sz w:val="24"/>
+          <w:szCs w:val="24"/>
+          <w:lang w:val="es-ES"/>
+        </w:rPr>
+        <w:t xml:space="preserve"> analizará los colores de los pixeles</w:t>
+      </w:r>
+      <w:r>
+        <w:rPr>
+          <w:rFonts w:ascii="Aileron Bold" w:hAnsi="Aileron Bold"/>
+          <w:sz w:val="24"/>
+          <w:szCs w:val="24"/>
+          <w:lang w:val="es-ES"/>
+        </w:rPr>
+        <w:t>, los comparará y los contará para determinar cuál es color en términos de sus componentes RGB más predominante en el área. Esta información será contenida por el arreglo o vector dinámico de la clase imagen que será la información que posteriormente sea llevada a la implementación de Tinkercad.</w:t>
+      </w:r>
+    </w:p>
+    <w:p>
+      <w:pPr>
+        <w:spacing w:after="0" w:line="240" w:lineRule="auto"/>
+        <w:jc w:val="both"/>
+        <w:rPr>
+          <w:rFonts w:ascii="Aileron Bold" w:hAnsi="Aileron Bold"/>
+          <w:sz w:val="24"/>
+          <w:szCs w:val="24"/>
+          <w:lang w:val="es-ES"/>
+        </w:rPr>
+      </w:pPr>
+      <w:r>
+        <w:rPr>
+          <w:noProof/>
+        </w:rPr>
+        <w:drawing>
+          <wp:inline distT="0" distB="0" distL="0" distR="0" wp14:anchorId="05F91EE8" wp14:editId="79D3128B">
+            <wp:extent cx="5205046" cy="2147463"/>
+            <wp:effectExtent l="0" t="0" r="0" b="5715"/>
+            <wp:docPr id="1" name="Imagen 1"/>
+            <wp:cNvGraphicFramePr>
+              <a:graphicFrameLocks xmlns:a="http://schemas.openxmlformats.org/drawingml/2006/main" noChangeAspect="1"/>
+            </wp:cNvGraphicFramePr>
+            <a:graphic xmlns:a="http://schemas.openxmlformats.org/drawingml/2006/main">
+              <a:graphicData uri="http://schemas.openxmlformats.org/drawingml/2006/picture">
+                <pic:pic xmlns:pic="http://schemas.openxmlformats.org/drawingml/2006/picture">
+                  <pic:nvPicPr>
+                    <pic:cNvPr id="1" name=""/>
+                    <pic:cNvPicPr/>
+                  </pic:nvPicPr>
+                  <pic:blipFill rotWithShape="1">
+                    <a:blip r:embed="rId6"/>
+                    <a:srcRect l="50446" t="26737" r="14874" b="22396"/>
+                    <a:stretch/>
+                  </pic:blipFill>
+                  <pic:spPr bwMode="auto">
+                    <a:xfrm>
+                      <a:off x="0" y="0"/>
+                      <a:ext cx="5217357" cy="2152542"/>
+                    </a:xfrm>
+                    <a:prstGeom prst="rect">
+                      <a:avLst/>
+                    </a:prstGeom>
+                    <a:ln>
+                      <a:noFill/>
+                    </a:ln>
+                    <a:extLst>
+                      <a:ext uri="{53640926-AAD7-44D8-BBD7-CCE9431645EC}">
+                        <a14:shadowObscured xmlns:a14="http://schemas.microsoft.com/office/drawing/2010/main"/>
+                      </a:ext>
+                    </a:extLst>
+                  </pic:spPr>
+                </pic:pic>
+              </a:graphicData>
+            </a:graphic>
+          </wp:inline>
+        </w:drawing>
+      </w:r>
+      <w:r>
+        <w:rPr>
+          <w:rFonts w:ascii="Aileron Bold" w:hAnsi="Aileron Bold"/>
+          <w:sz w:val="24"/>
+          <w:szCs w:val="24"/>
+          <w:lang w:val="es-ES"/>
+        </w:rPr>
+        <w:t xml:space="preserve"> </w:t>
+      </w:r>
+    </w:p>
+    <w:p>
+      <w:pPr>
+        <w:spacing w:after="0" w:line="240" w:lineRule="auto"/>
+        <w:jc w:val="both"/>
+        <w:rPr>
+          <w:rFonts w:ascii="Aileron Bold" w:hAnsi="Aileron Bold"/>
+          <w:sz w:val="24"/>
+          <w:szCs w:val="24"/>
+          <w:lang w:val="es-ES"/>
+        </w:rPr>
+      </w:pPr>
+    </w:p>
+    <w:p>
+      <w:pPr>
+        <w:spacing w:after="0" w:line="240" w:lineRule="auto"/>
+        <w:jc w:val="both"/>
+        <w:rPr>
+          <w:rFonts w:ascii="Aileron Bold" w:hAnsi="Aileron Bold"/>
+          <w:sz w:val="24"/>
+          <w:szCs w:val="24"/>
+          <w:lang w:val="es-ES"/>
+        </w:rPr>
+      </w:pPr>
+    </w:p>
+    <w:p>
+      <w:pPr>
+        <w:spacing w:after="0" w:line="240" w:lineRule="auto"/>
+        <w:jc w:val="both"/>
+        <w:rPr>
+          <w:rFonts w:ascii="Aileron Bold" w:hAnsi="Aileron Bold"/>
+          <w:sz w:val="24"/>
+          <w:szCs w:val="24"/>
+          <w:lang w:val="es-ES"/>
+        </w:rPr>
+      </w:pPr>
+    </w:p>
+    <w:p>
+      <w:pPr>
+        <w:spacing w:after="0" w:line="240" w:lineRule="auto"/>
+        <w:jc w:val="both"/>
+        <w:rPr>
+          <w:rFonts w:ascii="Aileron Bold" w:hAnsi="Aileron Bold"/>
+          <w:sz w:val="24"/>
+          <w:szCs w:val="24"/>
+          <w:lang w:val="es-ES"/>
+        </w:rPr>
+      </w:pPr>
+    </w:p>
+    <w:p>
+      <w:pPr>
+        <w:spacing w:after="0" w:line="240" w:lineRule="auto"/>
+        <w:jc w:val="both"/>
+        <w:rPr>
+          <w:rFonts w:ascii="Aileron Bold" w:hAnsi="Aileron Bold"/>
+          <w:sz w:val="24"/>
+          <w:szCs w:val="24"/>
+          <w:lang w:val="es-ES"/>
+        </w:rPr>
+      </w:pPr>
+    </w:p>
+    <w:p>
+      <w:pPr>
+        <w:spacing w:after="0" w:line="240" w:lineRule="auto"/>
+        <w:jc w:val="both"/>
+        <w:rPr>
+          <w:rFonts w:ascii="Aileron Bold" w:hAnsi="Aileron Bold"/>
+          <w:sz w:val="24"/>
+          <w:szCs w:val="24"/>
+          <w:lang w:val="es-ES"/>
+        </w:rPr>
+      </w:pPr>
+    </w:p>
+    <w:p>
+      <w:pPr>
+        <w:spacing w:after="0" w:line="240" w:lineRule="auto"/>
+        <w:jc w:val="both"/>
+        <w:rPr>
+          <w:rFonts w:ascii="Aileron Bold" w:hAnsi="Aileron Bold"/>
+          <w:sz w:val="24"/>
+          <w:szCs w:val="24"/>
+          <w:lang w:val="es-ES"/>
+        </w:rPr>
+      </w:pPr>
+    </w:p>
+    <w:p>
+      <w:pPr>
+        <w:spacing w:after="0" w:line="240" w:lineRule="auto"/>
+        <w:jc w:val="both"/>
+        <w:rPr>
+          <w:rFonts w:ascii="Aileron Bold" w:hAnsi="Aileron Bold"/>
+          <w:sz w:val="24"/>
+          <w:szCs w:val="24"/>
+          <w:lang w:val="es-ES"/>
+        </w:rPr>
+      </w:pPr>
+      <w:r>
+        <w:rPr>
+          <w:rFonts w:ascii="Aileron Bold" w:hAnsi="Aileron Bold"/>
+          <w:sz w:val="24"/>
+          <w:szCs w:val="24"/>
+          <w:lang w:val="es-ES"/>
+        </w:rPr>
+        <w:t xml:space="preserve">-Sobre muestreo: Para este caso hemos analizado dos posibles soluciones, que nos ayuden a realizar este proceso. Una más eficiente que otra, la primera de ellas consiste en hacer un proceso similar submuestreo, en donde hacemos el mismo proceso de división de la imagen de 16*16. Para hacer el análisis de </w:t>
+      </w:r>
+      <w:r>
+        <w:rPr>
+          <w:rFonts w:ascii="Aileron Bold" w:hAnsi="Aileron Bold"/>
+          <w:sz w:val="24"/>
+          <w:szCs w:val="24"/>
+          <w:lang w:val="es-ES"/>
+        </w:rPr>
+        <w:t>que,</w:t>
+      </w:r>
+      <w:r>
+        <w:rPr>
+          <w:rFonts w:ascii="Aileron Bold" w:hAnsi="Aileron Bold"/>
+          <w:sz w:val="24"/>
+          <w:szCs w:val="24"/>
+          <w:lang w:val="es-ES"/>
+        </w:rPr>
+        <w:t xml:space="preserve"> si por ejemplo hay una imagen de n*m pixeles, con n y m &lt;=16, lo que se hará es que si por ejemplo la</w:t>
+      </w:r>
+      <w:r>
+        <w:rPr>
+          <w:rFonts w:ascii="Aileron Bold" w:hAnsi="Aileron Bold"/>
+          <w:sz w:val="24"/>
+          <w:szCs w:val="24"/>
+          <w:lang w:val="es-ES"/>
+        </w:rPr>
+        <w:t xml:space="preserve"> clase de las</w:t>
+      </w:r>
+      <w:r>
+        <w:rPr>
+          <w:rFonts w:ascii="Aileron Bold" w:hAnsi="Aileron Bold"/>
+          <w:sz w:val="24"/>
+          <w:szCs w:val="24"/>
+          <w:lang w:val="es-ES"/>
+        </w:rPr>
+        <w:t xml:space="preserve"> áreas quedan de 0.n*0.m, </w:t>
+      </w:r>
+      <w:r>
+        <w:rPr>
+          <w:rFonts w:ascii="Aileron Bold" w:hAnsi="Aileron Bold"/>
+          <w:sz w:val="24"/>
+          <w:szCs w:val="24"/>
+          <w:lang w:val="es-ES"/>
+        </w:rPr>
+        <w:t>entonces cada una de estas áreas de un mismo pixel, serán de ese color para su representación en la matriz.</w:t>
+      </w:r>
+    </w:p>
+    <w:p>
+      <w:pPr>
+        <w:spacing w:after="0" w:line="240" w:lineRule="auto"/>
+        <w:jc w:val="both"/>
+        <w:rPr>
+          <w:rFonts w:ascii="Aileron Bold" w:hAnsi="Aileron Bold"/>
+          <w:sz w:val="24"/>
+          <w:szCs w:val="24"/>
+          <w:lang w:val="es-ES"/>
+        </w:rPr>
+      </w:pPr>
+    </w:p>
+    <w:p>
+      <w:pPr>
+        <w:spacing w:after="0" w:line="240" w:lineRule="auto"/>
+        <w:jc w:val="center"/>
+        <w:rPr>
+          <w:rFonts w:ascii="Aileron Bold" w:hAnsi="Aileron Bold"/>
+          <w:sz w:val="24"/>
+          <w:szCs w:val="24"/>
+          <w:lang w:val="es-ES"/>
+        </w:rPr>
+      </w:pPr>
+      <w:r>
+        <w:rPr>
+          <w:noProof/>
+        </w:rPr>
+        <w:drawing>
+          <wp:inline distT="0" distB="0" distL="0" distR="0" wp14:anchorId="4B32DB55" wp14:editId="00B33D59">
+            <wp:extent cx="1658815" cy="1504190"/>
+            <wp:effectExtent l="0" t="0" r="0" b="1270"/>
+            <wp:docPr id="2" name="Imagen 2"/>
+            <wp:cNvGraphicFramePr>
+              <a:graphicFrameLocks xmlns:a="http://schemas.openxmlformats.org/drawingml/2006/main" noChangeAspect="1"/>
+            </wp:cNvGraphicFramePr>
+            <a:graphic xmlns:a="http://schemas.openxmlformats.org/drawingml/2006/main">
+              <a:graphicData uri="http://schemas.openxmlformats.org/drawingml/2006/picture">
+                <pic:pic xmlns:pic="http://schemas.openxmlformats.org/drawingml/2006/picture">
+                  <pic:nvPicPr>
+                    <pic:cNvPr id="1" name=""/>
+                    <pic:cNvPicPr/>
+                  </pic:nvPicPr>
+                  <pic:blipFill rotWithShape="1">
+                    <a:blip r:embed="rId7"/>
+                    <a:srcRect l="51595" t="26000" r="28136" b="8657"/>
+                    <a:stretch/>
+                  </pic:blipFill>
+                  <pic:spPr bwMode="auto">
+                    <a:xfrm>
+                      <a:off x="0" y="0"/>
+                      <a:ext cx="1663060" cy="1508039"/>
+                    </a:xfrm>
+                    <a:prstGeom prst="rect">
+                      <a:avLst/>
+                    </a:prstGeom>
+                    <a:ln>
+                      <a:noFill/>
+                    </a:ln>
+                    <a:extLst>
+                      <a:ext uri="{53640926-AAD7-44D8-BBD7-CCE9431645EC}">
+                        <a14:shadowObscured xmlns:a14="http://schemas.microsoft.com/office/drawing/2010/main"/>
+                      </a:ext>
+                    </a:extLst>
+                  </pic:spPr>
+                </pic:pic>
+              </a:graphicData>
+            </a:graphic>
+          </wp:inline>
+        </w:drawing>
+      </w:r>
+    </w:p>
+    <w:p>
+      <w:pPr>
+        <w:spacing w:after="0" w:line="240" w:lineRule="auto"/>
+        <w:jc w:val="center"/>
+        <w:rPr>
+          <w:rFonts w:ascii="Aileron Bold" w:hAnsi="Aileron Bold"/>
+          <w:sz w:val="24"/>
+          <w:szCs w:val="24"/>
+          <w:lang w:val="es-ES"/>
+        </w:rPr>
+      </w:pPr>
+      <w:r>
+        <w:rPr>
+          <w:rFonts w:ascii="Aileron Bold" w:hAnsi="Aileron Bold"/>
+          <w:sz w:val="24"/>
+          <w:szCs w:val="24"/>
+          <w:lang w:val="es-ES"/>
+        </w:rPr>
+        <w:t>|</w:t>
+      </w:r>
+    </w:p>
+    <w:p>
+      <w:pPr>
+        <w:spacing w:after="0" w:line="240" w:lineRule="auto"/>
+        <w:jc w:val="center"/>
+        <w:rPr>
+          <w:rFonts w:ascii="Aileron Bold" w:hAnsi="Aileron Bold"/>
+          <w:sz w:val="24"/>
+          <w:szCs w:val="24"/>
+          <w:lang w:val="es-ES"/>
+        </w:rPr>
+      </w:pPr>
+      <w:r>
+        <w:rPr>
+          <w:rFonts w:ascii="Aileron Bold" w:hAnsi="Aileron Bold"/>
+          <w:sz w:val="24"/>
+          <w:szCs w:val="24"/>
+          <w:lang w:val="es-ES"/>
+        </w:rPr>
+        <w:t>v</w:t>
+      </w:r>
+    </w:p>
+    <w:p>
+      <w:pPr>
+        <w:jc w:val="center"/>
+        <w:rPr>
+          <w:rFonts w:ascii="Aileron Bold" w:hAnsi="Aileron Bold"/>
+          <w:sz w:val="24"/>
+          <w:szCs w:val="24"/>
+          <w:lang w:val="es-ES"/>
+        </w:rPr>
+      </w:pPr>
+      <w:r>
+        <w:rPr>
+          <w:noProof/>
+        </w:rPr>
+        <w:drawing>
+          <wp:inline distT="0" distB="0" distL="0" distR="0" wp14:anchorId="7A617241" wp14:editId="5902A941">
+            <wp:extent cx="1260231" cy="1307546"/>
+            <wp:effectExtent l="0" t="0" r="0" b="6985"/>
+            <wp:docPr id="4" name="Imagen 4"/>
+            <wp:cNvGraphicFramePr>
+              <a:graphicFrameLocks xmlns:a="http://schemas.openxmlformats.org/drawingml/2006/main" noChangeAspect="1"/>
+            </wp:cNvGraphicFramePr>
+            <a:graphic xmlns:a="http://schemas.openxmlformats.org/drawingml/2006/main">
+              <a:graphicData uri="http://schemas.openxmlformats.org/drawingml/2006/picture">
+                <pic:pic xmlns:pic="http://schemas.openxmlformats.org/drawingml/2006/picture">
+                  <pic:nvPicPr>
+                    <pic:cNvPr id="1" name=""/>
+                    <pic:cNvPicPr/>
+                  </pic:nvPicPr>
+                  <pic:blipFill rotWithShape="1">
+                    <a:blip r:embed="rId8"/>
+                    <a:srcRect l="58280" t="21909" r="22292" b="6430"/>
+                    <a:stretch/>
+                  </pic:blipFill>
+                  <pic:spPr bwMode="auto">
+                    <a:xfrm>
+                      <a:off x="0" y="0"/>
+                      <a:ext cx="1264467" cy="1311941"/>
+                    </a:xfrm>
+                    <a:prstGeom prst="rect">
+                      <a:avLst/>
+                    </a:prstGeom>
+                    <a:ln>
+                      <a:noFill/>
+                    </a:ln>
+                    <a:extLst>
+                      <a:ext uri="{53640926-AAD7-44D8-BBD7-CCE9431645EC}">
+                        <a14:shadowObscured xmlns:a14="http://schemas.microsoft.com/office/drawing/2010/main"/>
+                      </a:ext>
+                    </a:extLst>
+                  </pic:spPr>
+                </pic:pic>
+              </a:graphicData>
+            </a:graphic>
+          </wp:inline>
+        </w:drawing>
+      </w:r>
+    </w:p>
+    <w:p>
+      <w:pPr>
+        <w:jc w:val="both"/>
+        <w:rPr>
+          <w:rFonts w:ascii="Aileron Bold" w:hAnsi="Aileron Bold"/>
+          <w:sz w:val="24"/>
+          <w:szCs w:val="24"/>
+          <w:lang w:val="es-ES"/>
+        </w:rPr>
+      </w:pPr>
+      <w:r>
+        <w:rPr>
+          <w:rFonts w:ascii="Aileron Bold" w:hAnsi="Aileron Bold"/>
+          <w:sz w:val="24"/>
+          <w:szCs w:val="24"/>
+          <w:lang w:val="es-ES"/>
+        </w:rPr>
+        <w:t>La otra versión demanda mucho más trabajo computacional, que creemos es innecesario, si esta versión tras ciertas modificaciones es la que nos llevará a dar por efectivo el proceso.</w:t>
+      </w:r>
+    </w:p>
+    <w:p>
+      <w:pPr>
+        <w:jc w:val="both"/>
+        <w:rPr>
+          <w:rFonts w:ascii="Aileron Bold" w:hAnsi="Aileron Bold"/>
+          <w:sz w:val="24"/>
+          <w:szCs w:val="24"/>
+          <w:lang w:val="es-ES"/>
+        </w:rPr>
+      </w:pPr>
+      <w:r>
+        <w:rPr>
+          <w:rFonts w:ascii="Aileron Bold" w:hAnsi="Aileron Bold"/>
+          <w:sz w:val="24"/>
+          <w:szCs w:val="24"/>
+          <w:lang w:val="es-ES"/>
+        </w:rPr>
+        <w:t>Una vez realizado el proceso de submuestreo o sobre muestreo, como habíamos comentado, la clase de la imagen, tendrá una vector o arreglo dinámico el cual contendrá la información que será necesaria para encender los leds de la matriz RGB, con los colores correspondientes a la imagen. La información de este arreglo o vector dinámico, será organizada a través de una función para posteriormente ser escrita en un archivo .txt, para de esta manera abrirlo copiar esta información en el código de la implementación de Tinkercad, para de esta manera mostrar la representación de la imagen en nuestra matriz, y así culminar el proceso de ejecución.</w:t>
+      </w:r>
     </w:p>
     <w:p>
       <w:pPr>
@@ -1536,6 +1668,7 @@
           <w:szCs w:val="24"/>
           <w:lang w:val="es-ES"/>
         </w:rPr>
+        <w:lastRenderedPageBreak/>
         <w:t>Esquema donde describa las tareas que usted definió en el desarrollo del algoritmo.</w:t>
       </w:r>
     </w:p>
@@ -2895,18 +3028,6 @@
           <w:lang w:val="es-ES"/>
         </w:rPr>
       </w:pPr>
-    </w:p>
-    <w:p>
-      <w:pPr>
-        <w:spacing w:after="0" w:line="240" w:lineRule="auto"/>
-        <w:jc w:val="both"/>
-        <w:rPr>
-          <w:rFonts w:ascii="Aileron Bold" w:hAnsi="Aileron Bold"/>
-          <w:sz w:val="24"/>
-          <w:szCs w:val="24"/>
-          <w:lang w:val="es-ES"/>
-        </w:rPr>
-      </w:pPr>
       <w:r>
         <w:rPr>
           <w:rFonts w:ascii="Aileron Bold" w:hAnsi="Aileron Bold"/>
@@ -3121,7 +3242,25 @@
           <w:szCs w:val="24"/>
           <w:lang w:val="es-ES"/>
         </w:rPr>
-        <w:t xml:space="preserve">abstractos </w:t>
+        <w:t xml:space="preserve">abstractos o confusos. </w:t>
+      </w:r>
+      <w:r>
+        <w:rPr>
+          <w:rFonts w:ascii="Aileron Bold" w:hAnsi="Aileron Bold"/>
+          <w:sz w:val="24"/>
+          <w:szCs w:val="24"/>
+          <w:lang w:val="es-ES"/>
+        </w:rPr>
+        <w:t>También</w:t>
+      </w:r>
+      <w:r>
+        <w:rPr>
+          <w:rFonts w:ascii="Aileron Bold" w:hAnsi="Aileron Bold"/>
+          <w:sz w:val="24"/>
+          <w:szCs w:val="24"/>
+          <w:lang w:val="es-ES"/>
+        </w:rPr>
+        <w:t xml:space="preserve"> realizamos pruebas a medida que vamos avanzando </w:t>
       </w:r>
       <w:r>
         <w:rPr>
@@ -3131,25 +3270,7 @@
           <w:lang w:val="es-ES"/>
         </w:rPr>
         <w:lastRenderedPageBreak/>
-        <w:t xml:space="preserve">o confusos. </w:t>
-      </w:r>
-      <w:r>
-        <w:rPr>
-          <w:rFonts w:ascii="Aileron Bold" w:hAnsi="Aileron Bold"/>
-          <w:sz w:val="24"/>
-          <w:szCs w:val="24"/>
-          <w:lang w:val="es-ES"/>
-        </w:rPr>
-        <w:t>También</w:t>
-      </w:r>
-      <w:r>
-        <w:rPr>
-          <w:rFonts w:ascii="Aileron Bold" w:hAnsi="Aileron Bold"/>
-          <w:sz w:val="24"/>
-          <w:szCs w:val="24"/>
-          <w:lang w:val="es-ES"/>
-        </w:rPr>
-        <w:t xml:space="preserve"> realizamos pruebas a medida que vamos avanzando tanto en el </w:t>
+        <w:t xml:space="preserve">tanto en el </w:t>
       </w:r>
       <w:r>
         <w:rPr>
@@ -3728,6 +3849,7 @@
           <w:szCs w:val="24"/>
           <w:lang w:val="es-ES"/>
         </w:rPr>
+        <w:lastRenderedPageBreak/>
         <w:t>Algoritmo diseñado, no código. Tenga en cuenta que el algoritmo no depende del lenguaje de programación.</w:t>
       </w:r>
     </w:p>
@@ -3754,486 +3876,2885 @@
           <w:lang w:val="es-ES"/>
         </w:rPr>
       </w:pPr>
-    </w:p>
-    <w:p>
-      <w:pPr>
-        <w:spacing w:after="0" w:line="240" w:lineRule="auto"/>
-        <w:jc w:val="both"/>
-        <w:rPr>
-          <w:rFonts w:ascii="Fredoka One" w:hAnsi="Fredoka One"/>
-          <w:sz w:val="24"/>
-          <w:szCs w:val="24"/>
-          <w:lang w:val="es-ES"/>
-        </w:rPr>
-      </w:pPr>
-    </w:p>
-    <w:p>
-      <w:pPr>
-        <w:spacing w:after="0" w:line="240" w:lineRule="auto"/>
-        <w:jc w:val="both"/>
-        <w:rPr>
-          <w:rFonts w:ascii="Fredoka One" w:hAnsi="Fredoka One"/>
-          <w:sz w:val="24"/>
-          <w:szCs w:val="24"/>
-          <w:lang w:val="es-ES"/>
-        </w:rPr>
-      </w:pPr>
-    </w:p>
-    <w:p>
-      <w:pPr>
-        <w:spacing w:after="0" w:line="240" w:lineRule="auto"/>
-        <w:jc w:val="both"/>
-        <w:rPr>
-          <w:rFonts w:ascii="Fredoka One" w:hAnsi="Fredoka One"/>
-          <w:sz w:val="24"/>
-          <w:szCs w:val="24"/>
-          <w:lang w:val="es-ES"/>
-        </w:rPr>
-      </w:pPr>
-    </w:p>
-    <w:p>
-      <w:pPr>
-        <w:spacing w:after="0" w:line="240" w:lineRule="auto"/>
-        <w:jc w:val="both"/>
-        <w:rPr>
-          <w:rFonts w:ascii="Fredoka One" w:hAnsi="Fredoka One"/>
-          <w:sz w:val="24"/>
-          <w:szCs w:val="24"/>
-          <w:lang w:val="es-ES"/>
-        </w:rPr>
-      </w:pPr>
-    </w:p>
-    <w:p>
-      <w:pPr>
-        <w:spacing w:after="0" w:line="240" w:lineRule="auto"/>
-        <w:jc w:val="both"/>
-        <w:rPr>
-          <w:rFonts w:ascii="Fredoka One" w:hAnsi="Fredoka One"/>
-          <w:sz w:val="24"/>
-          <w:szCs w:val="24"/>
-          <w:lang w:val="es-ES"/>
-        </w:rPr>
-      </w:pPr>
-    </w:p>
-    <w:p>
-      <w:pPr>
-        <w:spacing w:after="0" w:line="240" w:lineRule="auto"/>
-        <w:jc w:val="both"/>
-        <w:rPr>
-          <w:rFonts w:ascii="Fredoka One" w:hAnsi="Fredoka One"/>
-          <w:sz w:val="24"/>
-          <w:szCs w:val="24"/>
-          <w:lang w:val="es-ES"/>
-        </w:rPr>
-      </w:pPr>
-    </w:p>
-    <w:p>
-      <w:pPr>
-        <w:spacing w:after="0" w:line="240" w:lineRule="auto"/>
-        <w:jc w:val="both"/>
-        <w:rPr>
-          <w:rFonts w:ascii="Fredoka One" w:hAnsi="Fredoka One"/>
-          <w:sz w:val="24"/>
-          <w:szCs w:val="24"/>
-          <w:lang w:val="es-ES"/>
-        </w:rPr>
-      </w:pPr>
-    </w:p>
-    <w:p>
-      <w:pPr>
-        <w:spacing w:after="0" w:line="240" w:lineRule="auto"/>
-        <w:jc w:val="both"/>
-        <w:rPr>
-          <w:rFonts w:ascii="Fredoka One" w:hAnsi="Fredoka One"/>
-          <w:sz w:val="24"/>
-          <w:szCs w:val="24"/>
-          <w:lang w:val="es-ES"/>
-        </w:rPr>
-      </w:pPr>
-    </w:p>
-    <w:p>
-      <w:pPr>
-        <w:spacing w:after="0" w:line="240" w:lineRule="auto"/>
-        <w:jc w:val="both"/>
-        <w:rPr>
-          <w:rFonts w:ascii="Fredoka One" w:hAnsi="Fredoka One"/>
-          <w:sz w:val="24"/>
-          <w:szCs w:val="24"/>
-          <w:lang w:val="es-ES"/>
-        </w:rPr>
-      </w:pPr>
-    </w:p>
-    <w:p>
-      <w:pPr>
-        <w:spacing w:after="0" w:line="240" w:lineRule="auto"/>
-        <w:jc w:val="both"/>
-        <w:rPr>
-          <w:rFonts w:ascii="Fredoka One" w:hAnsi="Fredoka One"/>
-          <w:sz w:val="24"/>
-          <w:szCs w:val="24"/>
-          <w:lang w:val="es-ES"/>
-        </w:rPr>
-      </w:pPr>
-    </w:p>
-    <w:p>
-      <w:pPr>
-        <w:spacing w:after="0" w:line="240" w:lineRule="auto"/>
-        <w:jc w:val="both"/>
-        <w:rPr>
-          <w:rFonts w:ascii="Fredoka One" w:hAnsi="Fredoka One"/>
-          <w:sz w:val="24"/>
-          <w:szCs w:val="24"/>
-          <w:lang w:val="es-ES"/>
-        </w:rPr>
-      </w:pPr>
-    </w:p>
-    <w:p>
-      <w:pPr>
-        <w:spacing w:after="0" w:line="240" w:lineRule="auto"/>
-        <w:jc w:val="both"/>
-        <w:rPr>
-          <w:rFonts w:ascii="Fredoka One" w:hAnsi="Fredoka One"/>
-          <w:sz w:val="24"/>
-          <w:szCs w:val="24"/>
-          <w:lang w:val="es-ES"/>
-        </w:rPr>
-      </w:pPr>
-    </w:p>
-    <w:p>
-      <w:pPr>
-        <w:spacing w:after="0" w:line="240" w:lineRule="auto"/>
-        <w:jc w:val="both"/>
-        <w:rPr>
-          <w:rFonts w:ascii="Fredoka One" w:hAnsi="Fredoka One"/>
-          <w:sz w:val="24"/>
-          <w:szCs w:val="24"/>
-          <w:lang w:val="es-ES"/>
-        </w:rPr>
-      </w:pPr>
-    </w:p>
-    <w:p>
-      <w:pPr>
-        <w:spacing w:after="0" w:line="240" w:lineRule="auto"/>
-        <w:jc w:val="both"/>
-        <w:rPr>
-          <w:rFonts w:ascii="Fredoka One" w:hAnsi="Fredoka One"/>
-          <w:sz w:val="24"/>
-          <w:szCs w:val="24"/>
-          <w:lang w:val="es-ES"/>
-        </w:rPr>
-      </w:pPr>
-    </w:p>
-    <w:p>
-      <w:pPr>
-        <w:spacing w:after="0" w:line="240" w:lineRule="auto"/>
-        <w:jc w:val="both"/>
-        <w:rPr>
-          <w:rFonts w:ascii="Fredoka One" w:hAnsi="Fredoka One"/>
-          <w:sz w:val="24"/>
-          <w:szCs w:val="24"/>
-          <w:lang w:val="es-ES"/>
-        </w:rPr>
-      </w:pPr>
-    </w:p>
-    <w:p>
-      <w:pPr>
-        <w:spacing w:after="0" w:line="240" w:lineRule="auto"/>
-        <w:jc w:val="both"/>
-        <w:rPr>
-          <w:rFonts w:ascii="Fredoka One" w:hAnsi="Fredoka One"/>
-          <w:sz w:val="24"/>
-          <w:szCs w:val="24"/>
-          <w:lang w:val="es-ES"/>
-        </w:rPr>
-      </w:pPr>
-    </w:p>
-    <w:p>
-      <w:pPr>
-        <w:spacing w:after="0" w:line="240" w:lineRule="auto"/>
-        <w:jc w:val="both"/>
-        <w:rPr>
-          <w:rFonts w:ascii="Fredoka One" w:hAnsi="Fredoka One"/>
-          <w:sz w:val="24"/>
-          <w:szCs w:val="24"/>
-          <w:lang w:val="es-ES"/>
-        </w:rPr>
-      </w:pPr>
-    </w:p>
-    <w:p>
-      <w:pPr>
-        <w:spacing w:after="0" w:line="240" w:lineRule="auto"/>
-        <w:jc w:val="both"/>
-        <w:rPr>
-          <w:rFonts w:ascii="Fredoka One" w:hAnsi="Fredoka One"/>
-          <w:sz w:val="24"/>
-          <w:szCs w:val="24"/>
-          <w:lang w:val="es-ES"/>
-        </w:rPr>
-      </w:pPr>
-    </w:p>
-    <w:p>
-      <w:pPr>
-        <w:spacing w:after="0" w:line="240" w:lineRule="auto"/>
-        <w:jc w:val="both"/>
-        <w:rPr>
-          <w:rFonts w:ascii="Fredoka One" w:hAnsi="Fredoka One"/>
-          <w:sz w:val="24"/>
-          <w:szCs w:val="24"/>
-          <w:lang w:val="es-ES"/>
-        </w:rPr>
-      </w:pPr>
-    </w:p>
-    <w:p>
-      <w:pPr>
-        <w:spacing w:after="0" w:line="240" w:lineRule="auto"/>
-        <w:jc w:val="both"/>
-        <w:rPr>
-          <w:rFonts w:ascii="Fredoka One" w:hAnsi="Fredoka One"/>
-          <w:sz w:val="24"/>
-          <w:szCs w:val="24"/>
-          <w:lang w:val="es-ES"/>
-        </w:rPr>
-      </w:pPr>
-    </w:p>
-    <w:p>
-      <w:pPr>
-        <w:spacing w:after="0" w:line="240" w:lineRule="auto"/>
-        <w:jc w:val="both"/>
-        <w:rPr>
-          <w:rFonts w:ascii="Fredoka One" w:hAnsi="Fredoka One"/>
-          <w:sz w:val="24"/>
-          <w:szCs w:val="24"/>
-          <w:lang w:val="es-ES"/>
-        </w:rPr>
-      </w:pPr>
-    </w:p>
-    <w:p>
-      <w:pPr>
-        <w:spacing w:after="0" w:line="240" w:lineRule="auto"/>
-        <w:jc w:val="both"/>
-        <w:rPr>
-          <w:rFonts w:ascii="Fredoka One" w:hAnsi="Fredoka One"/>
-          <w:sz w:val="24"/>
-          <w:szCs w:val="24"/>
-          <w:lang w:val="es-ES"/>
-        </w:rPr>
-      </w:pPr>
-    </w:p>
-    <w:p>
-      <w:pPr>
-        <w:spacing w:after="0" w:line="240" w:lineRule="auto"/>
-        <w:jc w:val="both"/>
-        <w:rPr>
-          <w:rFonts w:ascii="Fredoka One" w:hAnsi="Fredoka One"/>
-          <w:sz w:val="24"/>
-          <w:szCs w:val="24"/>
-          <w:lang w:val="es-ES"/>
-        </w:rPr>
-      </w:pPr>
-    </w:p>
-    <w:p>
-      <w:pPr>
-        <w:spacing w:after="0" w:line="240" w:lineRule="auto"/>
-        <w:jc w:val="both"/>
-        <w:rPr>
-          <w:rFonts w:ascii="Fredoka One" w:hAnsi="Fredoka One"/>
-          <w:sz w:val="24"/>
-          <w:szCs w:val="24"/>
-          <w:lang w:val="es-ES"/>
-        </w:rPr>
-      </w:pPr>
-    </w:p>
-    <w:p>
-      <w:pPr>
-        <w:spacing w:after="0" w:line="240" w:lineRule="auto"/>
-        <w:jc w:val="both"/>
-        <w:rPr>
-          <w:rFonts w:ascii="Fredoka One" w:hAnsi="Fredoka One"/>
-          <w:sz w:val="24"/>
-          <w:szCs w:val="24"/>
-          <w:lang w:val="es-ES"/>
-        </w:rPr>
-      </w:pPr>
-    </w:p>
-    <w:p>
-      <w:pPr>
-        <w:spacing w:after="0" w:line="240" w:lineRule="auto"/>
-        <w:jc w:val="both"/>
-        <w:rPr>
-          <w:rFonts w:ascii="Fredoka One" w:hAnsi="Fredoka One"/>
-          <w:sz w:val="24"/>
-          <w:szCs w:val="24"/>
-          <w:lang w:val="es-ES"/>
-        </w:rPr>
-      </w:pPr>
-    </w:p>
-    <w:p>
-      <w:pPr>
-        <w:spacing w:after="0" w:line="240" w:lineRule="auto"/>
-        <w:jc w:val="both"/>
-        <w:rPr>
-          <w:rFonts w:ascii="Fredoka One" w:hAnsi="Fredoka One"/>
-          <w:sz w:val="24"/>
-          <w:szCs w:val="24"/>
-          <w:lang w:val="es-ES"/>
-        </w:rPr>
-      </w:pPr>
-    </w:p>
-    <w:p>
-      <w:pPr>
-        <w:spacing w:after="0" w:line="240" w:lineRule="auto"/>
-        <w:jc w:val="both"/>
-        <w:rPr>
-          <w:rFonts w:ascii="Fredoka One" w:hAnsi="Fredoka One"/>
-          <w:sz w:val="24"/>
-          <w:szCs w:val="24"/>
-          <w:lang w:val="es-ES"/>
-        </w:rPr>
-      </w:pPr>
-    </w:p>
-    <w:p>
-      <w:pPr>
-        <w:spacing w:after="0" w:line="240" w:lineRule="auto"/>
-        <w:jc w:val="both"/>
-        <w:rPr>
-          <w:rFonts w:ascii="Fredoka One" w:hAnsi="Fredoka One"/>
-          <w:sz w:val="24"/>
-          <w:szCs w:val="24"/>
-          <w:lang w:val="es-ES"/>
-        </w:rPr>
-      </w:pPr>
-    </w:p>
-    <w:p>
-      <w:pPr>
-        <w:spacing w:after="0" w:line="240" w:lineRule="auto"/>
-        <w:jc w:val="both"/>
-        <w:rPr>
-          <w:rFonts w:ascii="Fredoka One" w:hAnsi="Fredoka One"/>
-          <w:sz w:val="24"/>
-          <w:szCs w:val="24"/>
-          <w:lang w:val="es-ES"/>
-        </w:rPr>
-      </w:pPr>
-    </w:p>
-    <w:p>
-      <w:pPr>
-        <w:spacing w:after="0" w:line="240" w:lineRule="auto"/>
-        <w:jc w:val="both"/>
-        <w:rPr>
-          <w:rFonts w:ascii="Fredoka One" w:hAnsi="Fredoka One"/>
-          <w:sz w:val="24"/>
-          <w:szCs w:val="24"/>
-          <w:lang w:val="es-ES"/>
-        </w:rPr>
-      </w:pPr>
-    </w:p>
-    <w:p>
-      <w:pPr>
-        <w:spacing w:after="0" w:line="240" w:lineRule="auto"/>
-        <w:jc w:val="both"/>
-        <w:rPr>
-          <w:rFonts w:ascii="Fredoka One" w:hAnsi="Fredoka One"/>
-          <w:sz w:val="24"/>
-          <w:szCs w:val="24"/>
-          <w:lang w:val="es-ES"/>
-        </w:rPr>
-      </w:pPr>
-    </w:p>
-    <w:p>
-      <w:pPr>
-        <w:spacing w:after="0" w:line="240" w:lineRule="auto"/>
-        <w:jc w:val="both"/>
-        <w:rPr>
-          <w:rFonts w:ascii="Fredoka One" w:hAnsi="Fredoka One"/>
-          <w:sz w:val="24"/>
-          <w:szCs w:val="24"/>
-          <w:lang w:val="es-ES"/>
-        </w:rPr>
-      </w:pPr>
-    </w:p>
-    <w:p>
-      <w:pPr>
-        <w:spacing w:after="0" w:line="240" w:lineRule="auto"/>
-        <w:jc w:val="both"/>
-        <w:rPr>
-          <w:rFonts w:ascii="Fredoka One" w:hAnsi="Fredoka One"/>
-          <w:sz w:val="24"/>
-          <w:szCs w:val="24"/>
-          <w:lang w:val="es-ES"/>
-        </w:rPr>
-      </w:pPr>
-    </w:p>
-    <w:p>
-      <w:pPr>
-        <w:spacing w:after="0" w:line="240" w:lineRule="auto"/>
-        <w:jc w:val="both"/>
-        <w:rPr>
-          <w:rFonts w:ascii="Fredoka One" w:hAnsi="Fredoka One"/>
-          <w:sz w:val="24"/>
-          <w:szCs w:val="24"/>
-          <w:lang w:val="es-ES"/>
-        </w:rPr>
-      </w:pPr>
-    </w:p>
-    <w:p>
-      <w:pPr>
-        <w:spacing w:after="0" w:line="240" w:lineRule="auto"/>
-        <w:jc w:val="both"/>
-        <w:rPr>
-          <w:rFonts w:ascii="Fredoka One" w:hAnsi="Fredoka One"/>
-          <w:sz w:val="24"/>
-          <w:szCs w:val="24"/>
-          <w:lang w:val="es-ES"/>
-        </w:rPr>
-      </w:pPr>
-    </w:p>
-    <w:p>
-      <w:pPr>
-        <w:spacing w:after="0" w:line="240" w:lineRule="auto"/>
-        <w:jc w:val="both"/>
-        <w:rPr>
-          <w:rFonts w:ascii="Fredoka One" w:hAnsi="Fredoka One"/>
-          <w:sz w:val="24"/>
-          <w:szCs w:val="24"/>
-          <w:lang w:val="es-ES"/>
-        </w:rPr>
-      </w:pPr>
-    </w:p>
-    <w:p>
-      <w:pPr>
-        <w:spacing w:after="0" w:line="240" w:lineRule="auto"/>
-        <w:jc w:val="both"/>
-        <w:rPr>
-          <w:rFonts w:ascii="Fredoka One" w:hAnsi="Fredoka One"/>
-          <w:sz w:val="24"/>
-          <w:szCs w:val="24"/>
-          <w:lang w:val="es-ES"/>
-        </w:rPr>
-      </w:pPr>
-    </w:p>
-    <w:p>
-      <w:pPr>
-        <w:spacing w:after="0" w:line="240" w:lineRule="auto"/>
-        <w:jc w:val="both"/>
-        <w:rPr>
-          <w:rFonts w:ascii="Fredoka One" w:hAnsi="Fredoka One"/>
-          <w:sz w:val="24"/>
-          <w:szCs w:val="24"/>
-          <w:lang w:val="es-ES"/>
-        </w:rPr>
-      </w:pPr>
-    </w:p>
-    <w:p>
-      <w:pPr>
-        <w:spacing w:after="0" w:line="240" w:lineRule="auto"/>
-        <w:jc w:val="both"/>
-        <w:rPr>
-          <w:rFonts w:ascii="Fredoka One" w:hAnsi="Fredoka One"/>
-          <w:sz w:val="24"/>
-          <w:szCs w:val="24"/>
-          <w:lang w:val="es-ES"/>
-        </w:rPr>
-      </w:pPr>
+      <w:r>
+        <w:rPr>
+          <w:rFonts w:ascii="Fredoka One" w:hAnsi="Fredoka One"/>
+          <w:noProof/>
+          <w:sz w:val="24"/>
+          <w:szCs w:val="24"/>
+          <w:lang w:val="es-ES"/>
+        </w:rPr>
+        <mc:AlternateContent>
+          <mc:Choice Requires="wps">
+            <w:drawing>
+              <wp:anchor distT="0" distB="0" distL="114300" distR="114300" simplePos="0" relativeHeight="251659264" behindDoc="0" locked="0" layoutInCell="1" allowOverlap="1" wp14:anchorId="2ACCF835" wp14:editId="66FE3AAD">
+                <wp:simplePos x="0" y="0"/>
+                <wp:positionH relativeFrom="column">
+                  <wp:posOffset>1223401</wp:posOffset>
+                </wp:positionH>
+                <wp:positionV relativeFrom="paragraph">
+                  <wp:posOffset>99841</wp:posOffset>
+                </wp:positionV>
+                <wp:extent cx="2040792" cy="527539"/>
+                <wp:effectExtent l="57150" t="38100" r="55245" b="82550"/>
+                <wp:wrapNone/>
+                <wp:docPr id="5" name="Cuadro de texto 5"/>
+                <wp:cNvGraphicFramePr/>
+                <a:graphic xmlns:a="http://schemas.openxmlformats.org/drawingml/2006/main">
+                  <a:graphicData uri="http://schemas.microsoft.com/office/word/2010/wordprocessingShape">
+                    <wps:wsp>
+                      <wps:cNvSpPr txBox="1"/>
+                      <wps:spPr>
+                        <a:xfrm>
+                          <a:off x="0" y="0"/>
+                          <a:ext cx="2040792" cy="527539"/>
+                        </a:xfrm>
+                        <a:prstGeom prst="rect">
+                          <a:avLst/>
+                        </a:prstGeom>
+                        <a:ln/>
+                      </wps:spPr>
+                      <wps:style>
+                        <a:lnRef idx="0">
+                          <a:schemeClr val="accent5"/>
+                        </a:lnRef>
+                        <a:fillRef idx="3">
+                          <a:schemeClr val="accent5"/>
+                        </a:fillRef>
+                        <a:effectRef idx="3">
+                          <a:schemeClr val="accent5"/>
+                        </a:effectRef>
+                        <a:fontRef idx="minor">
+                          <a:schemeClr val="lt1"/>
+                        </a:fontRef>
+                      </wps:style>
+                      <wps:txbx>
+                        <w:txbxContent>
+                          <w:p>
+                            <w:pPr>
+                              <w:jc w:val="both"/>
+                            </w:pPr>
+                            <w:r>
+                              <w:rPr>
+                                <w:b/>
+                                <w:bCs/>
+                              </w:rPr>
+                              <w:t>Inicio de la ejecución:</w:t>
+                            </w:r>
+                            <w:r>
+                              <w:t xml:space="preserve"> Se pide al usuario la ruta de la imagen.</w:t>
+                            </w:r>
+                          </w:p>
+                        </w:txbxContent>
+                      </wps:txbx>
+                      <wps:bodyPr rot="0" spcFirstLastPara="0" vertOverflow="overflow" horzOverflow="overflow" vert="horz" wrap="square" lIns="91440" tIns="45720" rIns="91440" bIns="45720" numCol="1" spcCol="0" rtlCol="0" fromWordArt="0" anchor="t" anchorCtr="0" forceAA="0" compatLnSpc="1">
+                        <a:prstTxWarp prst="textNoShape">
+                          <a:avLst/>
+                        </a:prstTxWarp>
+                        <a:noAutofit/>
+                      </wps:bodyPr>
+                    </wps:wsp>
+                  </a:graphicData>
+                </a:graphic>
+                <wp14:sizeRelH relativeFrom="margin">
+                  <wp14:pctWidth>0</wp14:pctWidth>
+                </wp14:sizeRelH>
+                <wp14:sizeRelV relativeFrom="margin">
+                  <wp14:pctHeight>0</wp14:pctHeight>
+                </wp14:sizeRelV>
+              </wp:anchor>
+            </w:drawing>
+          </mc:Choice>
+          <mc:Fallback>
+            <w:pict>
+              <v:shapetype w14:anchorId="2ACCF835" id="_x0000_t202" coordsize="21600,21600" o:spt="202" path="m,l,21600r21600,l21600,xe">
+                <v:stroke joinstyle="miter"/>
+                <v:path gradientshapeok="t" o:connecttype="rect"/>
+              </v:shapetype>
+              <v:shape id="Cuadro de texto 5" o:spid="_x0000_s1026" type="#_x0000_t202" style="position:absolute;left:0;text-align:left;margin-left:96.35pt;margin-top:7.85pt;width:160.7pt;height:41.55pt;z-index:251659264;visibility:visible;mso-wrap-style:square;mso-width-percent:0;mso-height-percent:0;mso-wrap-distance-left:9pt;mso-wrap-distance-top:0;mso-wrap-distance-right:9pt;mso-wrap-distance-bottom:0;mso-position-horizontal:absolute;mso-position-horizontal-relative:text;mso-position-vertical:absolute;mso-position-vertical-relative:text;mso-width-percent:0;mso-height-percent:0;mso-width-relative:margin;mso-height-relative:margin;v-text-anchor:top" o:gfxdata="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" fillcolor="#65a0d7 [3032]" stroked="f">
+                <v:fill color2="#5898d4 [3176]" rotate="t" colors="0 #71a6db;.5 #559bdb;1 #438ac9" focus="100%" type="gradient">
+                  <o:fill v:ext="view" type="gradientUnscaled"/>
+                </v:fill>
+                <v:shadow on="t" color="black" opacity="41287f" offset="0,1.5pt"/>
+                <v:textbox>
+                  <w:txbxContent>
+                    <w:p>
+                      <w:pPr>
+                        <w:jc w:val="both"/>
+                      </w:pPr>
+                      <w:r>
+                        <w:rPr>
+                          <w:b/>
+                          <w:bCs/>
+                        </w:rPr>
+                        <w:t>Inicio de la ejecución:</w:t>
+                      </w:r>
+                      <w:r>
+                        <w:t xml:space="preserve"> Se pide al usuario la ruta de la imagen.</w:t>
+                      </w:r>
+                    </w:p>
+                  </w:txbxContent>
+                </v:textbox>
+              </v:shape>
+            </w:pict>
+          </mc:Fallback>
+        </mc:AlternateContent>
+      </w:r>
+    </w:p>
+    <w:p>
+      <w:pPr>
+        <w:spacing w:after="0" w:line="240" w:lineRule="auto"/>
+        <w:jc w:val="both"/>
+        <w:rPr>
+          <w:rFonts w:ascii="Fredoka One" w:hAnsi="Fredoka One"/>
+          <w:sz w:val="24"/>
+          <w:szCs w:val="24"/>
+          <w:lang w:val="es-ES"/>
+        </w:rPr>
+      </w:pPr>
+    </w:p>
+    <w:p>
+      <w:pPr>
+        <w:spacing w:after="0" w:line="240" w:lineRule="auto"/>
+        <w:jc w:val="both"/>
+        <w:rPr>
+          <w:rFonts w:ascii="Fredoka One" w:hAnsi="Fredoka One"/>
+          <w:sz w:val="24"/>
+          <w:szCs w:val="24"/>
+          <w:lang w:val="es-ES"/>
+        </w:rPr>
+      </w:pPr>
+      <w:r>
+        <w:rPr>
+          <w:rFonts w:ascii="Fredoka One" w:hAnsi="Fredoka One"/>
+          <w:noProof/>
+          <w:sz w:val="24"/>
+          <w:szCs w:val="24"/>
+          <w:lang w:val="es-ES"/>
+        </w:rPr>
+        <mc:AlternateContent>
+          <mc:Choice Requires="wps">
+            <w:drawing>
+              <wp:anchor distT="0" distB="0" distL="114300" distR="114300" simplePos="0" relativeHeight="251686912" behindDoc="0" locked="0" layoutInCell="1" allowOverlap="1" wp14:anchorId="6D6B271C" wp14:editId="51AF126F">
+                <wp:simplePos x="0" y="0"/>
+                <wp:positionH relativeFrom="column">
+                  <wp:posOffset>3263264</wp:posOffset>
+                </wp:positionH>
+                <wp:positionV relativeFrom="paragraph">
+                  <wp:posOffset>15607</wp:posOffset>
+                </wp:positionV>
+                <wp:extent cx="2309662" cy="7419"/>
+                <wp:effectExtent l="0" t="0" r="14605" b="31115"/>
+                <wp:wrapNone/>
+                <wp:docPr id="28" name="Conector recto 28"/>
+                <wp:cNvGraphicFramePr/>
+                <a:graphic xmlns:a="http://schemas.openxmlformats.org/drawingml/2006/main">
+                  <a:graphicData uri="http://schemas.microsoft.com/office/word/2010/wordprocessingShape">
+                    <wps:wsp>
+                      <wps:cNvCnPr/>
+                      <wps:spPr>
+                        <a:xfrm flipH="1" flipV="1">
+                          <a:off x="0" y="0"/>
+                          <a:ext cx="2309662" cy="7419"/>
+                        </a:xfrm>
+                        <a:prstGeom prst="line">
+                          <a:avLst/>
+                        </a:prstGeom>
+                      </wps:spPr>
+                      <wps:style>
+                        <a:lnRef idx="1">
+                          <a:schemeClr val="dk1"/>
+                        </a:lnRef>
+                        <a:fillRef idx="0">
+                          <a:schemeClr val="dk1"/>
+                        </a:fillRef>
+                        <a:effectRef idx="0">
+                          <a:schemeClr val="dk1"/>
+                        </a:effectRef>
+                        <a:fontRef idx="minor">
+                          <a:schemeClr val="tx1"/>
+                        </a:fontRef>
+                      </wps:style>
+                      <wps:bodyPr/>
+                    </wps:wsp>
+                  </a:graphicData>
+                </a:graphic>
+                <wp14:sizeRelH relativeFrom="margin">
+                  <wp14:pctWidth>0</wp14:pctWidth>
+                </wp14:sizeRelH>
+                <wp14:sizeRelV relativeFrom="margin">
+                  <wp14:pctHeight>0</wp14:pctHeight>
+                </wp14:sizeRelV>
+              </wp:anchor>
+            </w:drawing>
+          </mc:Choice>
+          <mc:Fallback>
+            <w:pict>
+              <v:line w14:anchorId="6FA42CE5" id="Conector recto 28" o:spid="_x0000_s1026" style="position:absolute;flip:x y;z-index:251686912;visibility:visible;mso-wrap-style:square;mso-width-percent:0;mso-height-percent:0;mso-wrap-distance-left:9pt;mso-wrap-distance-top:0;mso-wrap-distance-right:9pt;mso-wrap-distance-bottom:0;mso-position-horizontal:absolute;mso-position-horizontal-relative:text;mso-position-vertical:absolute;mso-position-vertical-relative:text;mso-width-percent:0;mso-height-percent:0;mso-width-relative:margin;mso-height-relative:margin" from="256.95pt,1.25pt" to="438.8pt,1.85pt" o:gfxdata="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" strokecolor="black [3200]" strokeweight=".5pt">
+                <v:stroke joinstyle="miter"/>
+              </v:line>
+            </w:pict>
+          </mc:Fallback>
+        </mc:AlternateContent>
+      </w:r>
+      <w:r>
+        <w:rPr>
+          <w:rFonts w:ascii="Fredoka One" w:hAnsi="Fredoka One"/>
+          <w:noProof/>
+          <w:sz w:val="24"/>
+          <w:szCs w:val="24"/>
+          <w:lang w:val="es-ES"/>
+        </w:rPr>
+        <mc:AlternateContent>
+          <mc:Choice Requires="wps">
+            <w:drawing>
+              <wp:anchor distT="0" distB="0" distL="114300" distR="114300" simplePos="0" relativeHeight="251685888" behindDoc="0" locked="0" layoutInCell="1" allowOverlap="1" wp14:anchorId="73C34B9C" wp14:editId="02966E26">
+                <wp:simplePos x="0" y="0"/>
+                <wp:positionH relativeFrom="column">
+                  <wp:posOffset>5564505</wp:posOffset>
+                </wp:positionH>
+                <wp:positionV relativeFrom="paragraph">
+                  <wp:posOffset>22225</wp:posOffset>
+                </wp:positionV>
+                <wp:extent cx="7620" cy="7498080"/>
+                <wp:effectExtent l="0" t="0" r="30480" b="26670"/>
+                <wp:wrapNone/>
+                <wp:docPr id="27" name="Conector recto 27"/>
+                <wp:cNvGraphicFramePr/>
+                <a:graphic xmlns:a="http://schemas.openxmlformats.org/drawingml/2006/main">
+                  <a:graphicData uri="http://schemas.microsoft.com/office/word/2010/wordprocessingShape">
+                    <wps:wsp>
+                      <wps:cNvCnPr/>
+                      <wps:spPr>
+                        <a:xfrm flipH="1">
+                          <a:off x="0" y="0"/>
+                          <a:ext cx="7620" cy="7498080"/>
+                        </a:xfrm>
+                        <a:prstGeom prst="line">
+                          <a:avLst/>
+                        </a:prstGeom>
+                      </wps:spPr>
+                      <wps:style>
+                        <a:lnRef idx="1">
+                          <a:schemeClr val="dk1"/>
+                        </a:lnRef>
+                        <a:fillRef idx="0">
+                          <a:schemeClr val="dk1"/>
+                        </a:fillRef>
+                        <a:effectRef idx="0">
+                          <a:schemeClr val="dk1"/>
+                        </a:effectRef>
+                        <a:fontRef idx="minor">
+                          <a:schemeClr val="tx1"/>
+                        </a:fontRef>
+                      </wps:style>
+                      <wps:bodyPr/>
+                    </wps:wsp>
+                  </a:graphicData>
+                </a:graphic>
+                <wp14:sizeRelH relativeFrom="margin">
+                  <wp14:pctWidth>0</wp14:pctWidth>
+                </wp14:sizeRelH>
+                <wp14:sizeRelV relativeFrom="margin">
+                  <wp14:pctHeight>0</wp14:pctHeight>
+                </wp14:sizeRelV>
+              </wp:anchor>
+            </w:drawing>
+          </mc:Choice>
+          <mc:Fallback>
+            <w:pict>
+              <v:line w14:anchorId="302B569B" id="Conector recto 27" o:spid="_x0000_s1026" style="position:absolute;flip:x;z-index:251685888;visibility:visible;mso-wrap-style:square;mso-width-percent:0;mso-height-percent:0;mso-wrap-distance-left:9pt;mso-wrap-distance-top:0;mso-wrap-distance-right:9pt;mso-wrap-distance-bottom:0;mso-position-horizontal:absolute;mso-position-horizontal-relative:text;mso-position-vertical:absolute;mso-position-vertical-relative:text;mso-width-percent:0;mso-height-percent:0;mso-width-relative:margin;mso-height-relative:margin" from="438.15pt,1.75pt" to="438.75pt,592.15pt" o:gfxdata="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" strokecolor="black [3200]" strokeweight=".5pt">
+                <v:stroke joinstyle="miter"/>
+              </v:line>
+            </w:pict>
+          </mc:Fallback>
+        </mc:AlternateContent>
+      </w:r>
+    </w:p>
+    <w:p>
+      <w:pPr>
+        <w:spacing w:after="0" w:line="240" w:lineRule="auto"/>
+        <w:jc w:val="both"/>
+        <w:rPr>
+          <w:rFonts w:ascii="Fredoka One" w:hAnsi="Fredoka One"/>
+          <w:sz w:val="24"/>
+          <w:szCs w:val="24"/>
+          <w:lang w:val="es-ES"/>
+        </w:rPr>
+      </w:pPr>
+      <w:r>
+        <w:rPr>
+          <w:rFonts w:ascii="Fredoka One" w:hAnsi="Fredoka One"/>
+          <w:noProof/>
+          <w:sz w:val="24"/>
+          <w:szCs w:val="24"/>
+          <w:lang w:val="es-ES"/>
+        </w:rPr>
+        <mc:AlternateContent>
+          <mc:Choice Requires="wps">
+            <w:drawing>
+              <wp:anchor distT="0" distB="0" distL="114300" distR="114300" simplePos="0" relativeHeight="251673600" behindDoc="0" locked="0" layoutInCell="1" allowOverlap="1" wp14:anchorId="6426A494" wp14:editId="7EEDD197">
+                <wp:simplePos x="0" y="0"/>
+                <wp:positionH relativeFrom="column">
+                  <wp:posOffset>2283996</wp:posOffset>
+                </wp:positionH>
+                <wp:positionV relativeFrom="paragraph">
+                  <wp:posOffset>74881</wp:posOffset>
+                </wp:positionV>
+                <wp:extent cx="391" cy="170473"/>
+                <wp:effectExtent l="0" t="0" r="38100" b="20320"/>
+                <wp:wrapNone/>
+                <wp:docPr id="15" name="Conector recto 15"/>
+                <wp:cNvGraphicFramePr/>
+                <a:graphic xmlns:a="http://schemas.openxmlformats.org/drawingml/2006/main">
+                  <a:graphicData uri="http://schemas.microsoft.com/office/word/2010/wordprocessingShape">
+                    <wps:wsp>
+                      <wps:cNvCnPr/>
+                      <wps:spPr>
+                        <a:xfrm flipH="1">
+                          <a:off x="0" y="0"/>
+                          <a:ext cx="391" cy="170473"/>
+                        </a:xfrm>
+                        <a:prstGeom prst="line">
+                          <a:avLst/>
+                        </a:prstGeom>
+                      </wps:spPr>
+                      <wps:style>
+                        <a:lnRef idx="1">
+                          <a:schemeClr val="dk1"/>
+                        </a:lnRef>
+                        <a:fillRef idx="0">
+                          <a:schemeClr val="dk1"/>
+                        </a:fillRef>
+                        <a:effectRef idx="0">
+                          <a:schemeClr val="dk1"/>
+                        </a:effectRef>
+                        <a:fontRef idx="minor">
+                          <a:schemeClr val="tx1"/>
+                        </a:fontRef>
+                      </wps:style>
+                      <wps:bodyPr/>
+                    </wps:wsp>
+                  </a:graphicData>
+                </a:graphic>
+                <wp14:sizeRelH relativeFrom="margin">
+                  <wp14:pctWidth>0</wp14:pctWidth>
+                </wp14:sizeRelH>
+              </wp:anchor>
+            </w:drawing>
+          </mc:Choice>
+          <mc:Fallback>
+            <w:pict>
+              <v:line w14:anchorId="3F86044F" id="Conector recto 15" o:spid="_x0000_s1026" style="position:absolute;flip:x;z-index:251673600;visibility:visible;mso-wrap-style:square;mso-width-percent:0;mso-wrap-distance-left:9pt;mso-wrap-distance-top:0;mso-wrap-distance-right:9pt;mso-wrap-distance-bottom:0;mso-position-horizontal:absolute;mso-position-horizontal-relative:text;mso-position-vertical:absolute;mso-position-vertical-relative:text;mso-width-percent:0;mso-width-relative:margin" from="179.85pt,5.9pt" to="179.9pt,19.3pt" o:gfxdata="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" strokecolor="black [3200]" strokeweight=".5pt">
+                <v:stroke joinstyle="miter"/>
+              </v:line>
+            </w:pict>
+          </mc:Fallback>
+        </mc:AlternateContent>
+      </w:r>
+    </w:p>
+    <w:p>
+      <w:pPr>
+        <w:spacing w:after="0" w:line="240" w:lineRule="auto"/>
+        <w:jc w:val="both"/>
+        <w:rPr>
+          <w:rFonts w:ascii="Fredoka One" w:hAnsi="Fredoka One"/>
+          <w:sz w:val="24"/>
+          <w:szCs w:val="24"/>
+          <w:lang w:val="es-ES"/>
+        </w:rPr>
+      </w:pPr>
+      <w:r>
+        <w:rPr>
+          <w:rFonts w:ascii="Fredoka One" w:hAnsi="Fredoka One"/>
+          <w:noProof/>
+          <w:sz w:val="24"/>
+          <w:szCs w:val="24"/>
+          <w:lang w:val="es-ES"/>
+        </w:rPr>
+        <mc:AlternateContent>
+          <mc:Choice Requires="wps">
+            <w:drawing>
+              <wp:anchor distT="45720" distB="45720" distL="114300" distR="114300" simplePos="0" relativeHeight="251661312" behindDoc="0" locked="0" layoutInCell="1" allowOverlap="1" wp14:anchorId="6CC3C9DA" wp14:editId="0ED90F4D">
+                <wp:simplePos x="0" y="0"/>
+                <wp:positionH relativeFrom="column">
+                  <wp:posOffset>1304925</wp:posOffset>
+                </wp:positionH>
+                <wp:positionV relativeFrom="paragraph">
+                  <wp:posOffset>59690</wp:posOffset>
+                </wp:positionV>
+                <wp:extent cx="1916430" cy="287020"/>
+                <wp:effectExtent l="57150" t="38100" r="64770" b="74930"/>
+                <wp:wrapSquare wrapText="bothSides"/>
+                <wp:docPr id="217" name="Cuadro de texto 2"/>
+                <wp:cNvGraphicFramePr>
+                  <a:graphicFrameLocks xmlns:a="http://schemas.openxmlformats.org/drawingml/2006/main"/>
+                </wp:cNvGraphicFramePr>
+                <a:graphic xmlns:a="http://schemas.openxmlformats.org/drawingml/2006/main">
+                  <a:graphicData uri="http://schemas.microsoft.com/office/word/2010/wordprocessingShape">
+                    <wps:wsp>
+                      <wps:cNvSpPr txBox="1">
+                        <a:spLocks noChangeArrowheads="1"/>
+                      </wps:cNvSpPr>
+                      <wps:spPr bwMode="auto">
+                        <a:xfrm>
+                          <a:off x="0" y="0"/>
+                          <a:ext cx="1916430" cy="287020"/>
+                        </a:xfrm>
+                        <a:prstGeom prst="rect">
+                          <a:avLst/>
+                        </a:prstGeom>
+                        <a:ln>
+                          <a:headEnd/>
+                          <a:tailEnd/>
+                        </a:ln>
+                      </wps:spPr>
+                      <wps:style>
+                        <a:lnRef idx="0">
+                          <a:schemeClr val="accent6"/>
+                        </a:lnRef>
+                        <a:fillRef idx="3">
+                          <a:schemeClr val="accent6"/>
+                        </a:fillRef>
+                        <a:effectRef idx="3">
+                          <a:schemeClr val="accent6"/>
+                        </a:effectRef>
+                        <a:fontRef idx="minor">
+                          <a:schemeClr val="lt1"/>
+                        </a:fontRef>
+                      </wps:style>
+                      <wps:txbx>
+                        <w:txbxContent>
+                          <w:p>
+                            <w:pPr>
+                              <w:jc w:val="both"/>
+                              <w:rPr>
+                                <w:b/>
+                                <w:bCs/>
+                              </w:rPr>
+                            </w:pPr>
+                            <w:r>
+                              <w:rPr>
+                                <w:b/>
+                                <w:bCs/>
+                              </w:rPr>
+                              <w:t>Análisis de las dimensiones.</w:t>
+                            </w:r>
+                          </w:p>
+                        </w:txbxContent>
+                      </wps:txbx>
+                      <wps:bodyPr rot="0" vert="horz" wrap="square" lIns="91440" tIns="45720" rIns="91440" bIns="45720" anchor="t" anchorCtr="0">
+                        <a:noAutofit/>
+                      </wps:bodyPr>
+                    </wps:wsp>
+                  </a:graphicData>
+                </a:graphic>
+                <wp14:sizeRelH relativeFrom="margin">
+                  <wp14:pctWidth>0</wp14:pctWidth>
+                </wp14:sizeRelH>
+                <wp14:sizeRelV relativeFrom="margin">
+                  <wp14:pctHeight>0</wp14:pctHeight>
+                </wp14:sizeRelV>
+              </wp:anchor>
+            </w:drawing>
+          </mc:Choice>
+          <mc:Fallback>
+            <w:pict>
+              <v:shape w14:anchorId="6CC3C9DA" id="Cuadro de texto 2" o:spid="_x0000_s1027" type="#_x0000_t202" style="position:absolute;left:0;text-align:left;margin-left:102.75pt;margin-top:4.7pt;width:150.9pt;height:22.6pt;z-index:251661312;visibility:visible;mso-wrap-style:square;mso-width-percent:0;mso-height-percent:0;mso-wrap-distance-left:9pt;mso-wrap-distance-top:3.6pt;mso-wrap-distance-right:9pt;mso-wrap-distance-bottom:3.6pt;mso-position-horizontal:absolute;mso-position-horizontal-relative:text;mso-position-vertical:absolute;mso-position-vertical-relative:text;mso-width-percent:0;mso-height-percent:0;mso-width-relative:margin;mso-height-relative:margin;v-text-anchor:top" o:gfxdata="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" fillcolor="#77b64e [3033]" stroked="f">
+                <v:fill color2="#6eaa46 [3177]" rotate="t" colors="0 #81b861;.5 #6fb242;1 #61a235" focus="100%" type="gradient">
+                  <o:fill v:ext="view" type="gradientUnscaled"/>
+                </v:fill>
+                <v:shadow on="t" color="black" opacity="41287f" offset="0,1.5pt"/>
+                <v:textbox>
+                  <w:txbxContent>
+                    <w:p>
+                      <w:pPr>
+                        <w:jc w:val="both"/>
+                        <w:rPr>
+                          <w:b/>
+                          <w:bCs/>
+                        </w:rPr>
+                      </w:pPr>
+                      <w:r>
+                        <w:rPr>
+                          <w:b/>
+                          <w:bCs/>
+                        </w:rPr>
+                        <w:t>Análisis de las dimensiones.</w:t>
+                      </w:r>
+                    </w:p>
+                  </w:txbxContent>
+                </v:textbox>
+                <w10:wrap type="square"/>
+              </v:shape>
+            </w:pict>
+          </mc:Fallback>
+        </mc:AlternateContent>
+      </w:r>
+    </w:p>
+    <w:p>
+      <w:pPr>
+        <w:spacing w:after="0" w:line="240" w:lineRule="auto"/>
+        <w:jc w:val="both"/>
+        <w:rPr>
+          <w:rFonts w:ascii="Fredoka One" w:hAnsi="Fredoka One"/>
+          <w:sz w:val="24"/>
+          <w:szCs w:val="24"/>
+          <w:lang w:val="es-ES"/>
+        </w:rPr>
+      </w:pPr>
+      <w:r>
+        <w:rPr>
+          <w:rFonts w:ascii="Fredoka One" w:hAnsi="Fredoka One"/>
+          <w:noProof/>
+          <w:sz w:val="24"/>
+          <w:szCs w:val="24"/>
+          <w:lang w:val="es-ES"/>
+        </w:rPr>
+        <mc:AlternateContent>
+          <mc:Choice Requires="wps">
+            <w:drawing>
+              <wp:anchor distT="0" distB="0" distL="114300" distR="114300" simplePos="0" relativeHeight="251671552" behindDoc="0" locked="0" layoutInCell="1" allowOverlap="1" wp14:anchorId="6156DE3F" wp14:editId="6584010F">
+                <wp:simplePos x="0" y="0"/>
+                <wp:positionH relativeFrom="column">
+                  <wp:posOffset>2284388</wp:posOffset>
+                </wp:positionH>
+                <wp:positionV relativeFrom="paragraph">
+                  <wp:posOffset>162951</wp:posOffset>
+                </wp:positionV>
+                <wp:extent cx="0" cy="310857"/>
+                <wp:effectExtent l="0" t="0" r="38100" b="32385"/>
+                <wp:wrapNone/>
+                <wp:docPr id="13" name="Conector recto 13"/>
+                <wp:cNvGraphicFramePr/>
+                <a:graphic xmlns:a="http://schemas.openxmlformats.org/drawingml/2006/main">
+                  <a:graphicData uri="http://schemas.microsoft.com/office/word/2010/wordprocessingShape">
+                    <wps:wsp>
+                      <wps:cNvCnPr/>
+                      <wps:spPr>
+                        <a:xfrm>
+                          <a:off x="0" y="0"/>
+                          <a:ext cx="0" cy="310857"/>
+                        </a:xfrm>
+                        <a:prstGeom prst="line">
+                          <a:avLst/>
+                        </a:prstGeom>
+                      </wps:spPr>
+                      <wps:style>
+                        <a:lnRef idx="1">
+                          <a:schemeClr val="dk1"/>
+                        </a:lnRef>
+                        <a:fillRef idx="0">
+                          <a:schemeClr val="dk1"/>
+                        </a:fillRef>
+                        <a:effectRef idx="0">
+                          <a:schemeClr val="dk1"/>
+                        </a:effectRef>
+                        <a:fontRef idx="minor">
+                          <a:schemeClr val="tx1"/>
+                        </a:fontRef>
+                      </wps:style>
+                      <wps:bodyPr/>
+                    </wps:wsp>
+                  </a:graphicData>
+                </a:graphic>
+              </wp:anchor>
+            </w:drawing>
+          </mc:Choice>
+          <mc:Fallback>
+            <w:pict>
+              <v:line w14:anchorId="548B528B" id="Conector recto 13" o:spid="_x0000_s1026" style="position:absolute;z-index:251671552;visibility:visible;mso-wrap-style:square;mso-wrap-distance-left:9pt;mso-wrap-distance-top:0;mso-wrap-distance-right:9pt;mso-wrap-distance-bottom:0;mso-position-horizontal:absolute;mso-position-horizontal-relative:text;mso-position-vertical:absolute;mso-position-vertical-relative:text" from="179.85pt,12.85pt" to="179.85pt,37.35pt" o:gfxdata="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" strokecolor="black [3200]" strokeweight=".5pt">
+                <v:stroke joinstyle="miter"/>
+              </v:line>
+            </w:pict>
+          </mc:Fallback>
+        </mc:AlternateContent>
+      </w:r>
+    </w:p>
+    <w:p>
+      <w:pPr>
+        <w:spacing w:after="0" w:line="240" w:lineRule="auto"/>
+        <w:jc w:val="both"/>
+        <w:rPr>
+          <w:rFonts w:ascii="Fredoka One" w:hAnsi="Fredoka One"/>
+          <w:sz w:val="24"/>
+          <w:szCs w:val="24"/>
+          <w:lang w:val="es-ES"/>
+        </w:rPr>
+      </w:pPr>
+    </w:p>
+    <w:p>
+      <w:pPr>
+        <w:spacing w:after="0" w:line="240" w:lineRule="auto"/>
+        <w:jc w:val="both"/>
+        <w:rPr>
+          <w:rFonts w:ascii="Fredoka One" w:hAnsi="Fredoka One"/>
+          <w:sz w:val="24"/>
+          <w:szCs w:val="24"/>
+          <w:lang w:val="es-ES"/>
+        </w:rPr>
+      </w:pPr>
+      <w:r>
+        <w:rPr>
+          <w:rFonts w:ascii="Fredoka One" w:hAnsi="Fredoka One"/>
+          <w:noProof/>
+          <w:sz w:val="24"/>
+          <w:szCs w:val="24"/>
+          <w:lang w:val="es-ES"/>
+        </w:rPr>
+        <mc:AlternateContent>
+          <mc:Choice Requires="wps">
+            <w:drawing>
+              <wp:anchor distT="0" distB="0" distL="114300" distR="114300" simplePos="0" relativeHeight="251675648" behindDoc="0" locked="0" layoutInCell="1" allowOverlap="1" wp14:anchorId="7C19BD5F" wp14:editId="0FDDB317">
+                <wp:simplePos x="0" y="0"/>
+                <wp:positionH relativeFrom="column">
+                  <wp:posOffset>4007143</wp:posOffset>
+                </wp:positionH>
+                <wp:positionV relativeFrom="paragraph">
+                  <wp:posOffset>104873</wp:posOffset>
+                </wp:positionV>
+                <wp:extent cx="0" cy="122555"/>
+                <wp:effectExtent l="0" t="0" r="38100" b="29845"/>
+                <wp:wrapNone/>
+                <wp:docPr id="17" name="Conector recto 17"/>
+                <wp:cNvGraphicFramePr/>
+                <a:graphic xmlns:a="http://schemas.openxmlformats.org/drawingml/2006/main">
+                  <a:graphicData uri="http://schemas.microsoft.com/office/word/2010/wordprocessingShape">
+                    <wps:wsp>
+                      <wps:cNvCnPr/>
+                      <wps:spPr>
+                        <a:xfrm>
+                          <a:off x="0" y="0"/>
+                          <a:ext cx="0" cy="122555"/>
+                        </a:xfrm>
+                        <a:prstGeom prst="line">
+                          <a:avLst/>
+                        </a:prstGeom>
+                      </wps:spPr>
+                      <wps:style>
+                        <a:lnRef idx="1">
+                          <a:schemeClr val="dk1"/>
+                        </a:lnRef>
+                        <a:fillRef idx="0">
+                          <a:schemeClr val="dk1"/>
+                        </a:fillRef>
+                        <a:effectRef idx="0">
+                          <a:schemeClr val="dk1"/>
+                        </a:effectRef>
+                        <a:fontRef idx="minor">
+                          <a:schemeClr val="tx1"/>
+                        </a:fontRef>
+                      </wps:style>
+                      <wps:bodyPr/>
+                    </wps:wsp>
+                  </a:graphicData>
+                </a:graphic>
+              </wp:anchor>
+            </w:drawing>
+          </mc:Choice>
+          <mc:Fallback>
+            <w:pict>
+              <v:line w14:anchorId="6FC73804" id="Conector recto 17" o:spid="_x0000_s1026" style="position:absolute;z-index:251675648;visibility:visible;mso-wrap-style:square;mso-wrap-distance-left:9pt;mso-wrap-distance-top:0;mso-wrap-distance-right:9pt;mso-wrap-distance-bottom:0;mso-position-horizontal:absolute;mso-position-horizontal-relative:text;mso-position-vertical:absolute;mso-position-vertical-relative:text" from="315.5pt,8.25pt" to="315.5pt,17.9pt" o:gfxdata="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" strokecolor="black [3200]" strokeweight=".5pt">
+                <v:stroke joinstyle="miter"/>
+              </v:line>
+            </w:pict>
+          </mc:Fallback>
+        </mc:AlternateContent>
+      </w:r>
+      <w:r>
+        <w:rPr>
+          <w:rFonts w:ascii="Fredoka One" w:hAnsi="Fredoka One"/>
+          <w:noProof/>
+          <w:sz w:val="24"/>
+          <w:szCs w:val="24"/>
+          <w:lang w:val="es-ES"/>
+        </w:rPr>
+        <mc:AlternateContent>
+          <mc:Choice Requires="wps">
+            <w:drawing>
+              <wp:anchor distT="0" distB="0" distL="114300" distR="114300" simplePos="0" relativeHeight="251674624" behindDoc="0" locked="0" layoutInCell="1" allowOverlap="1" wp14:anchorId="34C24394" wp14:editId="62552738">
+                <wp:simplePos x="0" y="0"/>
+                <wp:positionH relativeFrom="column">
+                  <wp:posOffset>455588</wp:posOffset>
+                </wp:positionH>
+                <wp:positionV relativeFrom="paragraph">
+                  <wp:posOffset>104873</wp:posOffset>
+                </wp:positionV>
+                <wp:extent cx="0" cy="123092"/>
+                <wp:effectExtent l="0" t="0" r="38100" b="29845"/>
+                <wp:wrapNone/>
+                <wp:docPr id="16" name="Conector recto 16"/>
+                <wp:cNvGraphicFramePr/>
+                <a:graphic xmlns:a="http://schemas.openxmlformats.org/drawingml/2006/main">
+                  <a:graphicData uri="http://schemas.microsoft.com/office/word/2010/wordprocessingShape">
+                    <wps:wsp>
+                      <wps:cNvCnPr/>
+                      <wps:spPr>
+                        <a:xfrm>
+                          <a:off x="0" y="0"/>
+                          <a:ext cx="0" cy="123092"/>
+                        </a:xfrm>
+                        <a:prstGeom prst="line">
+                          <a:avLst/>
+                        </a:prstGeom>
+                      </wps:spPr>
+                      <wps:style>
+                        <a:lnRef idx="1">
+                          <a:schemeClr val="dk1"/>
+                        </a:lnRef>
+                        <a:fillRef idx="0">
+                          <a:schemeClr val="dk1"/>
+                        </a:fillRef>
+                        <a:effectRef idx="0">
+                          <a:schemeClr val="dk1"/>
+                        </a:effectRef>
+                        <a:fontRef idx="minor">
+                          <a:schemeClr val="tx1"/>
+                        </a:fontRef>
+                      </wps:style>
+                      <wps:bodyPr/>
+                    </wps:wsp>
+                  </a:graphicData>
+                </a:graphic>
+              </wp:anchor>
+            </w:drawing>
+          </mc:Choice>
+          <mc:Fallback>
+            <w:pict>
+              <v:line w14:anchorId="1857B25A" id="Conector recto 16" o:spid="_x0000_s1026" style="position:absolute;z-index:251674624;visibility:visible;mso-wrap-style:square;mso-wrap-distance-left:9pt;mso-wrap-distance-top:0;mso-wrap-distance-right:9pt;mso-wrap-distance-bottom:0;mso-position-horizontal:absolute;mso-position-horizontal-relative:text;mso-position-vertical:absolute;mso-position-vertical-relative:text" from="35.85pt,8.25pt" to="35.85pt,17.95pt" o:gfxdata="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" strokecolor="black [3200]" strokeweight=".5pt">
+                <v:stroke joinstyle="miter"/>
+              </v:line>
+            </w:pict>
+          </mc:Fallback>
+        </mc:AlternateContent>
+      </w:r>
+      <w:r>
+        <w:rPr>
+          <w:rFonts w:ascii="Fredoka One" w:hAnsi="Fredoka One"/>
+          <w:noProof/>
+          <w:sz w:val="24"/>
+          <w:szCs w:val="24"/>
+          <w:lang w:val="es-ES"/>
+        </w:rPr>
+        <mc:AlternateContent>
+          <mc:Choice Requires="wps">
+            <w:drawing>
+              <wp:anchor distT="0" distB="0" distL="114300" distR="114300" simplePos="0" relativeHeight="251672576" behindDoc="0" locked="0" layoutInCell="1" allowOverlap="1" wp14:anchorId="51B16EAB" wp14:editId="5BD137A0">
+                <wp:simplePos x="0" y="0"/>
+                <wp:positionH relativeFrom="column">
+                  <wp:posOffset>455588</wp:posOffset>
+                </wp:positionH>
+                <wp:positionV relativeFrom="paragraph">
+                  <wp:posOffset>104726</wp:posOffset>
+                </wp:positionV>
+                <wp:extent cx="3552092" cy="0"/>
+                <wp:effectExtent l="0" t="0" r="0" b="0"/>
+                <wp:wrapNone/>
+                <wp:docPr id="14" name="Conector recto 14"/>
+                <wp:cNvGraphicFramePr/>
+                <a:graphic xmlns:a="http://schemas.openxmlformats.org/drawingml/2006/main">
+                  <a:graphicData uri="http://schemas.microsoft.com/office/word/2010/wordprocessingShape">
+                    <wps:wsp>
+                      <wps:cNvCnPr/>
+                      <wps:spPr>
+                        <a:xfrm>
+                          <a:off x="0" y="0"/>
+                          <a:ext cx="3552092" cy="0"/>
+                        </a:xfrm>
+                        <a:prstGeom prst="line">
+                          <a:avLst/>
+                        </a:prstGeom>
+                      </wps:spPr>
+                      <wps:style>
+                        <a:lnRef idx="1">
+                          <a:schemeClr val="dk1"/>
+                        </a:lnRef>
+                        <a:fillRef idx="0">
+                          <a:schemeClr val="dk1"/>
+                        </a:fillRef>
+                        <a:effectRef idx="0">
+                          <a:schemeClr val="dk1"/>
+                        </a:effectRef>
+                        <a:fontRef idx="minor">
+                          <a:schemeClr val="tx1"/>
+                        </a:fontRef>
+                      </wps:style>
+                      <wps:bodyPr/>
+                    </wps:wsp>
+                  </a:graphicData>
+                </a:graphic>
+              </wp:anchor>
+            </w:drawing>
+          </mc:Choice>
+          <mc:Fallback>
+            <w:pict>
+              <v:line w14:anchorId="64CD7FD2" id="Conector recto 14" o:spid="_x0000_s1026" style="position:absolute;z-index:251672576;visibility:visible;mso-wrap-style:square;mso-wrap-distance-left:9pt;mso-wrap-distance-top:0;mso-wrap-distance-right:9pt;mso-wrap-distance-bottom:0;mso-position-horizontal:absolute;mso-position-horizontal-relative:text;mso-position-vertical:absolute;mso-position-vertical-relative:text" from="35.85pt,8.25pt" to="315.55pt,8.25pt" o:gfxdata="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" strokecolor="black [3200]" strokeweight=".5pt">
+                <v:stroke joinstyle="miter"/>
+              </v:line>
+            </w:pict>
+          </mc:Fallback>
+        </mc:AlternateContent>
+      </w:r>
+      <w:r>
+        <w:rPr>
+          <w:rFonts w:ascii="Fredoka One" w:hAnsi="Fredoka One"/>
+          <w:noProof/>
+          <w:sz w:val="24"/>
+          <w:szCs w:val="24"/>
+          <w:lang w:val="es-ES"/>
+        </w:rPr>
+        <mc:AlternateContent>
+          <mc:Choice Requires="wps">
+            <w:drawing>
+              <wp:anchor distT="0" distB="0" distL="114300" distR="114300" simplePos="0" relativeHeight="251662336" behindDoc="0" locked="0" layoutInCell="1" allowOverlap="1" wp14:anchorId="6F7631F6" wp14:editId="6B3C3CCF">
+                <wp:simplePos x="0" y="0"/>
+                <wp:positionH relativeFrom="column">
+                  <wp:posOffset>-288827</wp:posOffset>
+                </wp:positionH>
+                <wp:positionV relativeFrom="paragraph">
+                  <wp:posOffset>227965</wp:posOffset>
+                </wp:positionV>
+                <wp:extent cx="1875692" cy="1130935"/>
+                <wp:effectExtent l="0" t="0" r="10795" b="12065"/>
+                <wp:wrapNone/>
+                <wp:docPr id="6" name="Cuadro de texto 6"/>
+                <wp:cNvGraphicFramePr/>
+                <a:graphic xmlns:a="http://schemas.openxmlformats.org/drawingml/2006/main">
+                  <a:graphicData uri="http://schemas.microsoft.com/office/word/2010/wordprocessingShape">
+                    <wps:wsp>
+                      <wps:cNvSpPr txBox="1"/>
+                      <wps:spPr>
+                        <a:xfrm>
+                          <a:off x="0" y="0"/>
+                          <a:ext cx="1875692" cy="1130935"/>
+                        </a:xfrm>
+                        <a:prstGeom prst="rect">
+                          <a:avLst/>
+                        </a:prstGeom>
+                        <a:ln/>
+                      </wps:spPr>
+                      <wps:style>
+                        <a:lnRef idx="1">
+                          <a:schemeClr val="accent2"/>
+                        </a:lnRef>
+                        <a:fillRef idx="3">
+                          <a:schemeClr val="accent2"/>
+                        </a:fillRef>
+                        <a:effectRef idx="2">
+                          <a:schemeClr val="accent2"/>
+                        </a:effectRef>
+                        <a:fontRef idx="minor">
+                          <a:schemeClr val="lt1"/>
+                        </a:fontRef>
+                      </wps:style>
+                      <wps:txbx>
+                        <w:txbxContent>
+                          <w:p>
+                            <w:pPr>
+                              <w:jc w:val="both"/>
+                            </w:pPr>
+                            <w:r>
+                              <w:rPr>
+                                <w:b/>
+                                <w:bCs/>
+                              </w:rPr>
+                              <w:t>Ejecución:</w:t>
+                            </w:r>
+                            <w:r>
+                              <w:t xml:space="preserve"> Si la imagen tiene dimensiones menores a la de la matriz de 16*16.</w:t>
+                            </w:r>
+                          </w:p>
+                          <w:p>
+                            <w:pPr>
+                              <w:jc w:val="both"/>
+                            </w:pPr>
+                            <w:r>
+                              <w:t>Se realiza el proceso de sobre muestreo.</w:t>
+                            </w:r>
+                          </w:p>
+                          <w:p/>
+                          <w:p/>
+                          <w:p/>
+                        </w:txbxContent>
+                      </wps:txbx>
+                      <wps:bodyPr rot="0" spcFirstLastPara="0" vertOverflow="overflow" horzOverflow="overflow" vert="horz" wrap="square" lIns="91440" tIns="45720" rIns="91440" bIns="45720" numCol="1" spcCol="0" rtlCol="0" fromWordArt="0" anchor="t" anchorCtr="0" forceAA="0" compatLnSpc="1">
+                        <a:prstTxWarp prst="textNoShape">
+                          <a:avLst/>
+                        </a:prstTxWarp>
+                        <a:noAutofit/>
+                      </wps:bodyPr>
+                    </wps:wsp>
+                  </a:graphicData>
+                </a:graphic>
+                <wp14:sizeRelH relativeFrom="margin">
+                  <wp14:pctWidth>0</wp14:pctWidth>
+                </wp14:sizeRelH>
+                <wp14:sizeRelV relativeFrom="margin">
+                  <wp14:pctHeight>0</wp14:pctHeight>
+                </wp14:sizeRelV>
+              </wp:anchor>
+            </w:drawing>
+          </mc:Choice>
+          <mc:Fallback>
+            <w:pict>
+              <v:shape w14:anchorId="6F7631F6" id="Cuadro de texto 6" o:spid="_x0000_s1028" type="#_x0000_t202" style="position:absolute;left:0;text-align:left;margin-left:-22.75pt;margin-top:17.95pt;width:147.7pt;height:89.05pt;z-index:251662336;visibility:visible;mso-wrap-style:square;mso-width-percent:0;mso-height-percent:0;mso-wrap-distance-left:9pt;mso-wrap-distance-top:0;mso-wrap-distance-right:9pt;mso-wrap-distance-bottom:0;mso-position-horizontal:absolute;mso-position-horizontal-relative:text;mso-position-vertical:absolute;mso-position-vertical-relative:text;mso-width-percent:0;mso-height-percent:0;mso-width-relative:margin;mso-height-relative:margin;v-text-anchor:top" o:gfxdata="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" fillcolor="#ee853d [3029]" strokecolor="#ed7d31 [3205]" strokeweight=".5pt">
+                <v:fill color2="#ec7a2d [3173]" rotate="t" colors="0 #f18c55;.5 #f67b28;1 #e56b17" focus="100%" type="gradient">
+                  <o:fill v:ext="view" type="gradientUnscaled"/>
+                </v:fill>
+                <v:textbox>
+                  <w:txbxContent>
+                    <w:p>
+                      <w:pPr>
+                        <w:jc w:val="both"/>
+                      </w:pPr>
+                      <w:r>
+                        <w:rPr>
+                          <w:b/>
+                          <w:bCs/>
+                        </w:rPr>
+                        <w:t>Ejecución:</w:t>
+                      </w:r>
+                      <w:r>
+                        <w:t xml:space="preserve"> Si la imagen tiene dimensiones menores a la de la matriz de 16*16.</w:t>
+                      </w:r>
+                    </w:p>
+                    <w:p>
+                      <w:pPr>
+                        <w:jc w:val="both"/>
+                      </w:pPr>
+                      <w:r>
+                        <w:t>Se realiza el proceso de sobre muestreo.</w:t>
+                      </w:r>
+                    </w:p>
+                    <w:p/>
+                    <w:p/>
+                    <w:p/>
+                  </w:txbxContent>
+                </v:textbox>
+              </v:shape>
+            </w:pict>
+          </mc:Fallback>
+        </mc:AlternateContent>
+      </w:r>
+    </w:p>
+    <w:p>
+      <w:pPr>
+        <w:spacing w:after="0" w:line="240" w:lineRule="auto"/>
+        <w:jc w:val="both"/>
+        <w:rPr>
+          <w:rFonts w:ascii="Fredoka One" w:hAnsi="Fredoka One"/>
+          <w:sz w:val="24"/>
+          <w:szCs w:val="24"/>
+          <w:lang w:val="es-ES"/>
+        </w:rPr>
+      </w:pPr>
+      <w:r>
+        <w:rPr>
+          <w:rFonts w:ascii="Fredoka One" w:hAnsi="Fredoka One"/>
+          <w:noProof/>
+          <w:sz w:val="24"/>
+          <w:szCs w:val="24"/>
+          <w:lang w:val="es-ES"/>
+        </w:rPr>
+        <mc:AlternateContent>
+          <mc:Choice Requires="wps">
+            <w:drawing>
+              <wp:anchor distT="0" distB="0" distL="114300" distR="114300" simplePos="0" relativeHeight="251663360" behindDoc="0" locked="0" layoutInCell="1" allowOverlap="1" wp14:anchorId="194ADB55" wp14:editId="00F5CD82">
+                <wp:simplePos x="0" y="0"/>
+                <wp:positionH relativeFrom="column">
+                  <wp:posOffset>2624357</wp:posOffset>
+                </wp:positionH>
+                <wp:positionV relativeFrom="paragraph">
+                  <wp:posOffset>43815</wp:posOffset>
+                </wp:positionV>
+                <wp:extent cx="2104292" cy="1131277"/>
+                <wp:effectExtent l="0" t="0" r="10795" b="12065"/>
+                <wp:wrapNone/>
+                <wp:docPr id="7" name="Cuadro de texto 7"/>
+                <wp:cNvGraphicFramePr/>
+                <a:graphic xmlns:a="http://schemas.openxmlformats.org/drawingml/2006/main">
+                  <a:graphicData uri="http://schemas.microsoft.com/office/word/2010/wordprocessingShape">
+                    <wps:wsp>
+                      <wps:cNvSpPr txBox="1"/>
+                      <wps:spPr>
+                        <a:xfrm>
+                          <a:off x="0" y="0"/>
+                          <a:ext cx="2104292" cy="1131277"/>
+                        </a:xfrm>
+                        <a:prstGeom prst="rect">
+                          <a:avLst/>
+                        </a:prstGeom>
+                        <a:ln/>
+                      </wps:spPr>
+                      <wps:style>
+                        <a:lnRef idx="1">
+                          <a:schemeClr val="accent2"/>
+                        </a:lnRef>
+                        <a:fillRef idx="3">
+                          <a:schemeClr val="accent2"/>
+                        </a:fillRef>
+                        <a:effectRef idx="2">
+                          <a:schemeClr val="accent2"/>
+                        </a:effectRef>
+                        <a:fontRef idx="minor">
+                          <a:schemeClr val="lt1"/>
+                        </a:fontRef>
+                      </wps:style>
+                      <wps:txbx>
+                        <w:txbxContent>
+                          <w:p>
+                            <w:pPr>
+                              <w:jc w:val="both"/>
+                            </w:pPr>
+                            <w:r>
+                              <w:rPr>
+                                <w:b/>
+                                <w:bCs/>
+                              </w:rPr>
+                              <w:t>Ejecución:</w:t>
+                            </w:r>
+                            <w:r>
+                              <w:t xml:space="preserve"> </w:t>
+                            </w:r>
+                            <w:r>
+                              <w:t>Si la imagen tiene dimensiones</w:t>
+                            </w:r>
+                            <w:r>
+                              <w:t xml:space="preserve"> mayores</w:t>
+                            </w:r>
+                            <w:r>
+                              <w:t xml:space="preserve"> a la de la matriz de 16*16.</w:t>
+                            </w:r>
+                          </w:p>
+                          <w:p>
+                            <w:pPr>
+                              <w:jc w:val="both"/>
+                            </w:pPr>
+                            <w:r>
+                              <w:t>Se realiza el proceso de s</w:t>
+                            </w:r>
+                            <w:r>
+                              <w:t>ub</w:t>
+                            </w:r>
+                            <w:r>
+                              <w:t>muestreo.</w:t>
+                            </w:r>
+                          </w:p>
+                          <w:p/>
+                        </w:txbxContent>
+                      </wps:txbx>
+                      <wps:bodyPr rot="0" spcFirstLastPara="0" vertOverflow="overflow" horzOverflow="overflow" vert="horz" wrap="square" lIns="91440" tIns="45720" rIns="91440" bIns="45720" numCol="1" spcCol="0" rtlCol="0" fromWordArt="0" anchor="t" anchorCtr="0" forceAA="0" compatLnSpc="1">
+                        <a:prstTxWarp prst="textNoShape">
+                          <a:avLst/>
+                        </a:prstTxWarp>
+                        <a:noAutofit/>
+                      </wps:bodyPr>
+                    </wps:wsp>
+                  </a:graphicData>
+                </a:graphic>
+                <wp14:sizeRelH relativeFrom="margin">
+                  <wp14:pctWidth>0</wp14:pctWidth>
+                </wp14:sizeRelH>
+                <wp14:sizeRelV relativeFrom="margin">
+                  <wp14:pctHeight>0</wp14:pctHeight>
+                </wp14:sizeRelV>
+              </wp:anchor>
+            </w:drawing>
+          </mc:Choice>
+          <mc:Fallback>
+            <w:pict>
+              <v:shape w14:anchorId="194ADB55" id="Cuadro de texto 7" o:spid="_x0000_s1029" type="#_x0000_t202" style="position:absolute;left:0;text-align:left;margin-left:206.65pt;margin-top:3.45pt;width:165.7pt;height:89.1pt;z-index:251663360;visibility:visible;mso-wrap-style:square;mso-width-percent:0;mso-height-percent:0;mso-wrap-distance-left:9pt;mso-wrap-distance-top:0;mso-wrap-distance-right:9pt;mso-wrap-distance-bottom:0;mso-position-horizontal:absolute;mso-position-horizontal-relative:text;mso-position-vertical:absolute;mso-position-vertical-relative:text;mso-width-percent:0;mso-height-percent:0;mso-width-relative:margin;mso-height-relative:margin;v-text-anchor:top" o:gfxdata="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" fillcolor="#ee853d [3029]" strokecolor="#ed7d31 [3205]" strokeweight=".5pt">
+                <v:fill color2="#ec7a2d [3173]" rotate="t" colors="0 #f18c55;.5 #f67b28;1 #e56b17" focus="100%" type="gradient">
+                  <o:fill v:ext="view" type="gradientUnscaled"/>
+                </v:fill>
+                <v:textbox>
+                  <w:txbxContent>
+                    <w:p>
+                      <w:pPr>
+                        <w:jc w:val="both"/>
+                      </w:pPr>
+                      <w:r>
+                        <w:rPr>
+                          <w:b/>
+                          <w:bCs/>
+                        </w:rPr>
+                        <w:t>Ejecución:</w:t>
+                      </w:r>
+                      <w:r>
+                        <w:t xml:space="preserve"> </w:t>
+                      </w:r>
+                      <w:r>
+                        <w:t>Si la imagen tiene dimensiones</w:t>
+                      </w:r>
+                      <w:r>
+                        <w:t xml:space="preserve"> mayores</w:t>
+                      </w:r>
+                      <w:r>
+                        <w:t xml:space="preserve"> a la de la matriz de 16*16.</w:t>
+                      </w:r>
+                    </w:p>
+                    <w:p>
+                      <w:pPr>
+                        <w:jc w:val="both"/>
+                      </w:pPr>
+                      <w:r>
+                        <w:t>Se realiza el proceso de s</w:t>
+                      </w:r>
+                      <w:r>
+                        <w:t>ub</w:t>
+                      </w:r>
+                      <w:r>
+                        <w:t>muestreo.</w:t>
+                      </w:r>
+                    </w:p>
+                    <w:p/>
+                  </w:txbxContent>
+                </v:textbox>
+              </v:shape>
+            </w:pict>
+          </mc:Fallback>
+        </mc:AlternateContent>
+      </w:r>
+    </w:p>
+    <w:p>
+      <w:pPr>
+        <w:spacing w:after="0" w:line="240" w:lineRule="auto"/>
+        <w:jc w:val="both"/>
+        <w:rPr>
+          <w:rFonts w:ascii="Fredoka One" w:hAnsi="Fredoka One"/>
+          <w:sz w:val="24"/>
+          <w:szCs w:val="24"/>
+          <w:lang w:val="es-ES"/>
+        </w:rPr>
+      </w:pPr>
+    </w:p>
+    <w:p>
+      <w:pPr>
+        <w:spacing w:after="0" w:line="240" w:lineRule="auto"/>
+        <w:jc w:val="both"/>
+        <w:rPr>
+          <w:rFonts w:ascii="Fredoka One" w:hAnsi="Fredoka One"/>
+          <w:sz w:val="24"/>
+          <w:szCs w:val="24"/>
+          <w:lang w:val="es-ES"/>
+        </w:rPr>
+      </w:pPr>
+    </w:p>
+    <w:p>
+      <w:pPr>
+        <w:spacing w:after="0" w:line="240" w:lineRule="auto"/>
+        <w:jc w:val="both"/>
+        <w:rPr>
+          <w:rFonts w:ascii="Fredoka One" w:hAnsi="Fredoka One"/>
+          <w:sz w:val="24"/>
+          <w:szCs w:val="24"/>
+          <w:lang w:val="es-ES"/>
+        </w:rPr>
+      </w:pPr>
+    </w:p>
+    <w:p>
+      <w:pPr>
+        <w:spacing w:after="0" w:line="240" w:lineRule="auto"/>
+        <w:jc w:val="both"/>
+        <w:rPr>
+          <w:rFonts w:ascii="Fredoka One" w:hAnsi="Fredoka One"/>
+          <w:sz w:val="24"/>
+          <w:szCs w:val="24"/>
+          <w:lang w:val="es-ES"/>
+        </w:rPr>
+      </w:pPr>
+    </w:p>
+    <w:p>
+      <w:pPr>
+        <w:spacing w:after="0" w:line="240" w:lineRule="auto"/>
+        <w:jc w:val="both"/>
+        <w:rPr>
+          <w:rFonts w:ascii="Fredoka One" w:hAnsi="Fredoka One"/>
+          <w:sz w:val="24"/>
+          <w:szCs w:val="24"/>
+          <w:lang w:val="es-ES"/>
+        </w:rPr>
+      </w:pPr>
+    </w:p>
+    <w:p>
+      <w:pPr>
+        <w:spacing w:after="0" w:line="240" w:lineRule="auto"/>
+        <w:jc w:val="both"/>
+        <w:rPr>
+          <w:rFonts w:ascii="Fredoka One" w:hAnsi="Fredoka One"/>
+          <w:sz w:val="24"/>
+          <w:szCs w:val="24"/>
+          <w:lang w:val="es-ES"/>
+        </w:rPr>
+      </w:pPr>
+      <w:r>
+        <w:rPr>
+          <w:rFonts w:ascii="Fredoka One" w:hAnsi="Fredoka One"/>
+          <w:noProof/>
+          <w:sz w:val="24"/>
+          <w:szCs w:val="24"/>
+          <w:lang w:val="es-ES"/>
+        </w:rPr>
+        <mc:AlternateContent>
+          <mc:Choice Requires="wps">
+            <w:drawing>
+              <wp:anchor distT="0" distB="0" distL="114300" distR="114300" simplePos="0" relativeHeight="251677696" behindDoc="0" locked="0" layoutInCell="1" allowOverlap="1" wp14:anchorId="773191C2" wp14:editId="320716C4">
+                <wp:simplePos x="0" y="0"/>
+                <wp:positionH relativeFrom="column">
+                  <wp:posOffset>4007143</wp:posOffset>
+                </wp:positionH>
+                <wp:positionV relativeFrom="paragraph">
+                  <wp:posOffset>68287</wp:posOffset>
+                </wp:positionV>
+                <wp:extent cx="537" cy="158115"/>
+                <wp:effectExtent l="0" t="0" r="38100" b="32385"/>
+                <wp:wrapNone/>
+                <wp:docPr id="19" name="Conector recto 19"/>
+                <wp:cNvGraphicFramePr/>
+                <a:graphic xmlns:a="http://schemas.openxmlformats.org/drawingml/2006/main">
+                  <a:graphicData uri="http://schemas.microsoft.com/office/word/2010/wordprocessingShape">
+                    <wps:wsp>
+                      <wps:cNvCnPr/>
+                      <wps:spPr>
+                        <a:xfrm>
+                          <a:off x="0" y="0"/>
+                          <a:ext cx="537" cy="158115"/>
+                        </a:xfrm>
+                        <a:prstGeom prst="line">
+                          <a:avLst/>
+                        </a:prstGeom>
+                      </wps:spPr>
+                      <wps:style>
+                        <a:lnRef idx="1">
+                          <a:schemeClr val="dk1"/>
+                        </a:lnRef>
+                        <a:fillRef idx="0">
+                          <a:schemeClr val="dk1"/>
+                        </a:fillRef>
+                        <a:effectRef idx="0">
+                          <a:schemeClr val="dk1"/>
+                        </a:effectRef>
+                        <a:fontRef idx="minor">
+                          <a:schemeClr val="tx1"/>
+                        </a:fontRef>
+                      </wps:style>
+                      <wps:bodyPr/>
+                    </wps:wsp>
+                  </a:graphicData>
+                </a:graphic>
+              </wp:anchor>
+            </w:drawing>
+          </mc:Choice>
+          <mc:Fallback>
+            <w:pict>
+              <v:line w14:anchorId="49D737CC" id="Conector recto 19" o:spid="_x0000_s1026" style="position:absolute;z-index:251677696;visibility:visible;mso-wrap-style:square;mso-wrap-distance-left:9pt;mso-wrap-distance-top:0;mso-wrap-distance-right:9pt;mso-wrap-distance-bottom:0;mso-position-horizontal:absolute;mso-position-horizontal-relative:text;mso-position-vertical:absolute;mso-position-vertical-relative:text" from="315.5pt,5.4pt" to="315.55pt,17.85pt" o:gfxdata="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" strokecolor="black [3200]" strokeweight=".5pt">
+                <v:stroke joinstyle="miter"/>
+              </v:line>
+            </w:pict>
+          </mc:Fallback>
+        </mc:AlternateContent>
+      </w:r>
+      <w:r>
+        <w:rPr>
+          <w:rFonts w:ascii="Fredoka One" w:hAnsi="Fredoka One"/>
+          <w:noProof/>
+          <w:sz w:val="24"/>
+          <w:szCs w:val="24"/>
+          <w:lang w:val="es-ES"/>
+        </w:rPr>
+        <mc:AlternateContent>
+          <mc:Choice Requires="wps">
+            <w:drawing>
+              <wp:anchor distT="0" distB="0" distL="114300" distR="114300" simplePos="0" relativeHeight="251676672" behindDoc="0" locked="0" layoutInCell="1" allowOverlap="1" wp14:anchorId="3B87E802" wp14:editId="3C51A434">
+                <wp:simplePos x="0" y="0"/>
+                <wp:positionH relativeFrom="column">
+                  <wp:posOffset>455588</wp:posOffset>
+                </wp:positionH>
+                <wp:positionV relativeFrom="paragraph">
+                  <wp:posOffset>67945</wp:posOffset>
+                </wp:positionV>
+                <wp:extent cx="0" cy="158603"/>
+                <wp:effectExtent l="0" t="0" r="38100" b="32385"/>
+                <wp:wrapNone/>
+                <wp:docPr id="18" name="Conector recto 18"/>
+                <wp:cNvGraphicFramePr/>
+                <a:graphic xmlns:a="http://schemas.openxmlformats.org/drawingml/2006/main">
+                  <a:graphicData uri="http://schemas.microsoft.com/office/word/2010/wordprocessingShape">
+                    <wps:wsp>
+                      <wps:cNvCnPr/>
+                      <wps:spPr>
+                        <a:xfrm>
+                          <a:off x="0" y="0"/>
+                          <a:ext cx="0" cy="158603"/>
+                        </a:xfrm>
+                        <a:prstGeom prst="line">
+                          <a:avLst/>
+                        </a:prstGeom>
+                      </wps:spPr>
+                      <wps:style>
+                        <a:lnRef idx="1">
+                          <a:schemeClr val="dk1"/>
+                        </a:lnRef>
+                        <a:fillRef idx="0">
+                          <a:schemeClr val="dk1"/>
+                        </a:fillRef>
+                        <a:effectRef idx="0">
+                          <a:schemeClr val="dk1"/>
+                        </a:effectRef>
+                        <a:fontRef idx="minor">
+                          <a:schemeClr val="tx1"/>
+                        </a:fontRef>
+                      </wps:style>
+                      <wps:bodyPr/>
+                    </wps:wsp>
+                  </a:graphicData>
+                </a:graphic>
+              </wp:anchor>
+            </w:drawing>
+          </mc:Choice>
+          <mc:Fallback>
+            <w:pict>
+              <v:line w14:anchorId="1D939BBB" id="Conector recto 18" o:spid="_x0000_s1026" style="position:absolute;z-index:251676672;visibility:visible;mso-wrap-style:square;mso-wrap-distance-left:9pt;mso-wrap-distance-top:0;mso-wrap-distance-right:9pt;mso-wrap-distance-bottom:0;mso-position-horizontal:absolute;mso-position-horizontal-relative:text;mso-position-vertical:absolute;mso-position-vertical-relative:text" from="35.85pt,5.35pt" to="35.85pt,17.85pt" o:gfxdata="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" strokecolor="black [3200]" strokeweight=".5pt">
+                <v:stroke joinstyle="miter"/>
+              </v:line>
+            </w:pict>
+          </mc:Fallback>
+        </mc:AlternateContent>
+      </w:r>
+    </w:p>
+    <w:p>
+      <w:pPr>
+        <w:spacing w:after="0" w:line="240" w:lineRule="auto"/>
+        <w:jc w:val="both"/>
+        <w:rPr>
+          <w:rFonts w:ascii="Fredoka One" w:hAnsi="Fredoka One"/>
+          <w:sz w:val="24"/>
+          <w:szCs w:val="24"/>
+          <w:lang w:val="es-ES"/>
+        </w:rPr>
+      </w:pPr>
+      <w:r>
+        <w:rPr>
+          <w:rFonts w:ascii="Fredoka One" w:hAnsi="Fredoka One"/>
+          <w:noProof/>
+          <w:sz w:val="24"/>
+          <w:szCs w:val="24"/>
+          <w:lang w:val="es-ES"/>
+        </w:rPr>
+        <mc:AlternateContent>
+          <mc:Choice Requires="wps">
+            <w:drawing>
+              <wp:anchor distT="0" distB="0" distL="114300" distR="114300" simplePos="0" relativeHeight="251679744" behindDoc="0" locked="0" layoutInCell="1" allowOverlap="1" wp14:anchorId="2FF62F8A" wp14:editId="79263E5A">
+                <wp:simplePos x="0" y="0"/>
+                <wp:positionH relativeFrom="column">
+                  <wp:posOffset>2137850</wp:posOffset>
+                </wp:positionH>
+                <wp:positionV relativeFrom="paragraph">
+                  <wp:posOffset>42398</wp:posOffset>
+                </wp:positionV>
+                <wp:extent cx="0" cy="228600"/>
+                <wp:effectExtent l="0" t="0" r="38100" b="19050"/>
+                <wp:wrapNone/>
+                <wp:docPr id="21" name="Conector recto 21"/>
+                <wp:cNvGraphicFramePr/>
+                <a:graphic xmlns:a="http://schemas.openxmlformats.org/drawingml/2006/main">
+                  <a:graphicData uri="http://schemas.microsoft.com/office/word/2010/wordprocessingShape">
+                    <wps:wsp>
+                      <wps:cNvCnPr/>
+                      <wps:spPr>
+                        <a:xfrm>
+                          <a:off x="0" y="0"/>
+                          <a:ext cx="0" cy="228600"/>
+                        </a:xfrm>
+                        <a:prstGeom prst="line">
+                          <a:avLst/>
+                        </a:prstGeom>
+                      </wps:spPr>
+                      <wps:style>
+                        <a:lnRef idx="1">
+                          <a:schemeClr val="dk1"/>
+                        </a:lnRef>
+                        <a:fillRef idx="0">
+                          <a:schemeClr val="dk1"/>
+                        </a:fillRef>
+                        <a:effectRef idx="0">
+                          <a:schemeClr val="dk1"/>
+                        </a:effectRef>
+                        <a:fontRef idx="minor">
+                          <a:schemeClr val="tx1"/>
+                        </a:fontRef>
+                      </wps:style>
+                      <wps:bodyPr/>
+                    </wps:wsp>
+                  </a:graphicData>
+                </a:graphic>
+              </wp:anchor>
+            </w:drawing>
+          </mc:Choice>
+          <mc:Fallback>
+            <w:pict>
+              <v:line w14:anchorId="1F8E43D3" id="Conector recto 21" o:spid="_x0000_s1026" style="position:absolute;z-index:251679744;visibility:visible;mso-wrap-style:square;mso-wrap-distance-left:9pt;mso-wrap-distance-top:0;mso-wrap-distance-right:9pt;mso-wrap-distance-bottom:0;mso-position-horizontal:absolute;mso-position-horizontal-relative:text;mso-position-vertical:absolute;mso-position-vertical-relative:text" from="168.35pt,3.35pt" to="168.35pt,21.35pt" o:gfxdata="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" strokecolor="black [3200]" strokeweight=".5pt">
+                <v:stroke joinstyle="miter"/>
+              </v:line>
+            </w:pict>
+          </mc:Fallback>
+        </mc:AlternateContent>
+      </w:r>
+      <w:r>
+        <w:rPr>
+          <w:rFonts w:ascii="Fredoka One" w:hAnsi="Fredoka One"/>
+          <w:noProof/>
+          <w:sz w:val="24"/>
+          <w:szCs w:val="24"/>
+          <w:lang w:val="es-ES"/>
+        </w:rPr>
+        <mc:AlternateContent>
+          <mc:Choice Requires="wps">
+            <w:drawing>
+              <wp:anchor distT="0" distB="0" distL="114300" distR="114300" simplePos="0" relativeHeight="251678720" behindDoc="0" locked="0" layoutInCell="1" allowOverlap="1" wp14:anchorId="639A905D" wp14:editId="0E5B0540">
+                <wp:simplePos x="0" y="0"/>
+                <wp:positionH relativeFrom="column">
+                  <wp:posOffset>455587</wp:posOffset>
+                </wp:positionH>
+                <wp:positionV relativeFrom="paragraph">
+                  <wp:posOffset>42252</wp:posOffset>
+                </wp:positionV>
+                <wp:extent cx="3551555" cy="0"/>
+                <wp:effectExtent l="0" t="0" r="0" b="0"/>
+                <wp:wrapNone/>
+                <wp:docPr id="20" name="Conector recto 20"/>
+                <wp:cNvGraphicFramePr/>
+                <a:graphic xmlns:a="http://schemas.openxmlformats.org/drawingml/2006/main">
+                  <a:graphicData uri="http://schemas.microsoft.com/office/word/2010/wordprocessingShape">
+                    <wps:wsp>
+                      <wps:cNvCnPr/>
+                      <wps:spPr>
+                        <a:xfrm>
+                          <a:off x="0" y="0"/>
+                          <a:ext cx="3551555" cy="0"/>
+                        </a:xfrm>
+                        <a:prstGeom prst="line">
+                          <a:avLst/>
+                        </a:prstGeom>
+                      </wps:spPr>
+                      <wps:style>
+                        <a:lnRef idx="1">
+                          <a:schemeClr val="dk1"/>
+                        </a:lnRef>
+                        <a:fillRef idx="0">
+                          <a:schemeClr val="dk1"/>
+                        </a:fillRef>
+                        <a:effectRef idx="0">
+                          <a:schemeClr val="dk1"/>
+                        </a:effectRef>
+                        <a:fontRef idx="minor">
+                          <a:schemeClr val="tx1"/>
+                        </a:fontRef>
+                      </wps:style>
+                      <wps:bodyPr/>
+                    </wps:wsp>
+                  </a:graphicData>
+                </a:graphic>
+              </wp:anchor>
+            </w:drawing>
+          </mc:Choice>
+          <mc:Fallback>
+            <w:pict>
+              <v:line w14:anchorId="76354E82" id="Conector recto 20" o:spid="_x0000_s1026" style="position:absolute;z-index:251678720;visibility:visible;mso-wrap-style:square;mso-wrap-distance-left:9pt;mso-wrap-distance-top:0;mso-wrap-distance-right:9pt;mso-wrap-distance-bottom:0;mso-position-horizontal:absolute;mso-position-horizontal-relative:text;mso-position-vertical:absolute;mso-position-vertical-relative:text" from="35.85pt,3.35pt" to="315.5pt,3.35pt" o:gfxdata="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" strokecolor="black [3200]" strokeweight=".5pt">
+                <v:stroke joinstyle="miter"/>
+              </v:line>
+            </w:pict>
+          </mc:Fallback>
+        </mc:AlternateContent>
+      </w:r>
+    </w:p>
+    <w:p>
+      <w:pPr>
+        <w:spacing w:after="0" w:line="240" w:lineRule="auto"/>
+        <w:jc w:val="both"/>
+        <w:rPr>
+          <w:rFonts w:ascii="Fredoka One" w:hAnsi="Fredoka One"/>
+          <w:sz w:val="24"/>
+          <w:szCs w:val="24"/>
+          <w:lang w:val="es-ES"/>
+        </w:rPr>
+      </w:pPr>
+      <w:r>
+        <w:rPr>
+          <w:rFonts w:ascii="Fredoka One" w:hAnsi="Fredoka One"/>
+          <w:noProof/>
+          <w:sz w:val="24"/>
+          <w:szCs w:val="24"/>
+          <w:lang w:val="es-ES"/>
+        </w:rPr>
+        <mc:AlternateContent>
+          <mc:Choice Requires="wps">
+            <w:drawing>
+              <wp:anchor distT="45720" distB="45720" distL="114300" distR="114300" simplePos="0" relativeHeight="251665408" behindDoc="0" locked="0" layoutInCell="1" allowOverlap="1" wp14:anchorId="0D391C33" wp14:editId="330D16F0">
+                <wp:simplePos x="0" y="0"/>
+                <wp:positionH relativeFrom="column">
+                  <wp:posOffset>1002811</wp:posOffset>
+                </wp:positionH>
+                <wp:positionV relativeFrom="paragraph">
+                  <wp:posOffset>85774</wp:posOffset>
+                </wp:positionV>
+                <wp:extent cx="2360930" cy="1404620"/>
+                <wp:effectExtent l="0" t="0" r="22225" b="17145"/>
+                <wp:wrapSquare wrapText="bothSides"/>
+                <wp:docPr id="8" name="Cuadro de texto 2"/>
+                <wp:cNvGraphicFramePr>
+                  <a:graphicFrameLocks xmlns:a="http://schemas.openxmlformats.org/drawingml/2006/main"/>
+                </wp:cNvGraphicFramePr>
+                <a:graphic xmlns:a="http://schemas.openxmlformats.org/drawingml/2006/main">
+                  <a:graphicData uri="http://schemas.microsoft.com/office/word/2010/wordprocessingShape">
+                    <wps:wsp>
+                      <wps:cNvSpPr txBox="1">
+                        <a:spLocks noChangeArrowheads="1"/>
+                      </wps:cNvSpPr>
+                      <wps:spPr bwMode="auto">
+                        <a:xfrm>
+                          <a:off x="0" y="0"/>
+                          <a:ext cx="2360930" cy="1404620"/>
+                        </a:xfrm>
+                        <a:prstGeom prst="rect">
+                          <a:avLst/>
+                        </a:prstGeom>
+                        <a:ln>
+                          <a:headEnd/>
+                          <a:tailEnd/>
+                        </a:ln>
+                      </wps:spPr>
+                      <wps:style>
+                        <a:lnRef idx="1">
+                          <a:schemeClr val="accent6"/>
+                        </a:lnRef>
+                        <a:fillRef idx="3">
+                          <a:schemeClr val="accent6"/>
+                        </a:fillRef>
+                        <a:effectRef idx="2">
+                          <a:schemeClr val="accent6"/>
+                        </a:effectRef>
+                        <a:fontRef idx="minor">
+                          <a:schemeClr val="lt1"/>
+                        </a:fontRef>
+                      </wps:style>
+                      <wps:txbx>
+                        <w:txbxContent>
+                          <w:p>
+                            <w:pPr>
+                              <w:jc w:val="both"/>
+                            </w:pPr>
+                            <w:r>
+                              <w:rPr>
+                                <w:b/>
+                                <w:bCs/>
+                              </w:rPr>
+                              <w:t>Ejecución:</w:t>
+                            </w:r>
+                            <w:r>
+                              <w:t xml:space="preserve"> </w:t>
+                            </w:r>
+                            <w:r>
+                              <w:t xml:space="preserve"> </w:t>
+                            </w:r>
+                            <w:r>
+                              <w:t>Se generan los valores de color RGB que le corresponderán a cada uno de los leds de la matriz RGB de 16*16.</w:t>
+                            </w:r>
+                          </w:p>
+                        </w:txbxContent>
+                      </wps:txbx>
+                      <wps:bodyPr rot="0" vert="horz" wrap="square" lIns="91440" tIns="45720" rIns="91440" bIns="45720" anchor="t" anchorCtr="0">
+                        <a:spAutoFit/>
+                      </wps:bodyPr>
+                    </wps:wsp>
+                  </a:graphicData>
+                </a:graphic>
+                <wp14:sizeRelH relativeFrom="margin">
+                  <wp14:pctWidth>40000</wp14:pctWidth>
+                </wp14:sizeRelH>
+                <wp14:sizeRelV relativeFrom="margin">
+                  <wp14:pctHeight>20000</wp14:pctHeight>
+                </wp14:sizeRelV>
+              </wp:anchor>
+            </w:drawing>
+          </mc:Choice>
+          <mc:Fallback>
+            <w:pict>
+              <v:shape w14:anchorId="0D391C33" id="_x0000_s1030" type="#_x0000_t202" style="position:absolute;left:0;text-align:left;margin-left:78.95pt;margin-top:6.75pt;width:185.9pt;height:110.6pt;z-index:251665408;visibility:visible;mso-wrap-style:square;mso-width-percent:400;mso-height-percent:200;mso-wrap-distance-left:9pt;mso-wrap-distance-top:3.6pt;mso-wrap-distance-right:9pt;mso-wrap-distance-bottom:3.6pt;mso-position-horizontal:absolute;mso-position-horizontal-relative:text;mso-position-vertical:absolute;mso-position-vertical-relative:text;mso-width-percent:400;mso-height-percent:200;mso-width-relative:margin;mso-height-relative:margin;v-text-anchor:top" o:gfxdata="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" fillcolor="#77b64e [3033]" strokecolor="#70ad47 [3209]" strokeweight=".5pt">
+                <v:fill color2="#6eaa46 [3177]" rotate="t" colors="0 #81b861;.5 #6fb242;1 #61a235" focus="100%" type="gradient">
+                  <o:fill v:ext="view" type="gradientUnscaled"/>
+                </v:fill>
+                <v:textbox style="mso-fit-shape-to-text:t">
+                  <w:txbxContent>
+                    <w:p>
+                      <w:pPr>
+                        <w:jc w:val="both"/>
+                      </w:pPr>
+                      <w:r>
+                        <w:rPr>
+                          <w:b/>
+                          <w:bCs/>
+                        </w:rPr>
+                        <w:t>Ejecución:</w:t>
+                      </w:r>
+                      <w:r>
+                        <w:t xml:space="preserve"> </w:t>
+                      </w:r>
+                      <w:r>
+                        <w:t xml:space="preserve"> </w:t>
+                      </w:r>
+                      <w:r>
+                        <w:t>Se generan los valores de color RGB que le corresponderán a cada uno de los leds de la matriz RGB de 16*16.</w:t>
+                      </w:r>
+                    </w:p>
+                  </w:txbxContent>
+                </v:textbox>
+                <w10:wrap type="square"/>
+              </v:shape>
+            </w:pict>
+          </mc:Fallback>
+        </mc:AlternateContent>
+      </w:r>
+    </w:p>
+    <w:p>
+      <w:pPr>
+        <w:spacing w:after="0" w:line="240" w:lineRule="auto"/>
+        <w:jc w:val="both"/>
+        <w:rPr>
+          <w:rFonts w:ascii="Fredoka One" w:hAnsi="Fredoka One"/>
+          <w:sz w:val="24"/>
+          <w:szCs w:val="24"/>
+          <w:lang w:val="es-ES"/>
+        </w:rPr>
+      </w:pPr>
+    </w:p>
+    <w:p>
+      <w:pPr>
+        <w:spacing w:after="0" w:line="240" w:lineRule="auto"/>
+        <w:jc w:val="both"/>
+        <w:rPr>
+          <w:rFonts w:ascii="Fredoka One" w:hAnsi="Fredoka One"/>
+          <w:sz w:val="24"/>
+          <w:szCs w:val="24"/>
+          <w:lang w:val="es-ES"/>
+        </w:rPr>
+      </w:pPr>
+    </w:p>
+    <w:p>
+      <w:pPr>
+        <w:spacing w:after="0" w:line="240" w:lineRule="auto"/>
+        <w:jc w:val="both"/>
+        <w:rPr>
+          <w:rFonts w:ascii="Fredoka One" w:hAnsi="Fredoka One"/>
+          <w:sz w:val="24"/>
+          <w:szCs w:val="24"/>
+          <w:lang w:val="es-ES"/>
+        </w:rPr>
+      </w:pPr>
+    </w:p>
+    <w:p>
+      <w:pPr>
+        <w:spacing w:after="0" w:line="240" w:lineRule="auto"/>
+        <w:jc w:val="both"/>
+        <w:rPr>
+          <w:rFonts w:ascii="Fredoka One" w:hAnsi="Fredoka One"/>
+          <w:sz w:val="24"/>
+          <w:szCs w:val="24"/>
+          <w:lang w:val="es-ES"/>
+        </w:rPr>
+      </w:pPr>
+    </w:p>
+    <w:p>
+      <w:pPr>
+        <w:spacing w:after="0" w:line="240" w:lineRule="auto"/>
+        <w:jc w:val="both"/>
+        <w:rPr>
+          <w:rFonts w:ascii="Fredoka One" w:hAnsi="Fredoka One"/>
+          <w:sz w:val="24"/>
+          <w:szCs w:val="24"/>
+          <w:lang w:val="es-ES"/>
+        </w:rPr>
+      </w:pPr>
+      <w:r>
+        <w:rPr>
+          <w:rFonts w:ascii="Fredoka One" w:hAnsi="Fredoka One"/>
+          <w:noProof/>
+          <w:sz w:val="24"/>
+          <w:szCs w:val="24"/>
+          <w:lang w:val="es-ES"/>
+        </w:rPr>
+        <mc:AlternateContent>
+          <mc:Choice Requires="wps">
+            <w:drawing>
+              <wp:anchor distT="0" distB="0" distL="114300" distR="114300" simplePos="0" relativeHeight="251680768" behindDoc="0" locked="0" layoutInCell="1" allowOverlap="1" wp14:anchorId="2F7FEAED" wp14:editId="159C9C0F">
+                <wp:simplePos x="0" y="0"/>
+                <wp:positionH relativeFrom="column">
+                  <wp:posOffset>2137850</wp:posOffset>
+                </wp:positionH>
+                <wp:positionV relativeFrom="paragraph">
+                  <wp:posOffset>102088</wp:posOffset>
+                </wp:positionV>
+                <wp:extent cx="0" cy="369229"/>
+                <wp:effectExtent l="0" t="0" r="38100" b="31115"/>
+                <wp:wrapNone/>
+                <wp:docPr id="22" name="Conector recto 22"/>
+                <wp:cNvGraphicFramePr/>
+                <a:graphic xmlns:a="http://schemas.openxmlformats.org/drawingml/2006/main">
+                  <a:graphicData uri="http://schemas.microsoft.com/office/word/2010/wordprocessingShape">
+                    <wps:wsp>
+                      <wps:cNvCnPr/>
+                      <wps:spPr>
+                        <a:xfrm>
+                          <a:off x="0" y="0"/>
+                          <a:ext cx="0" cy="369229"/>
+                        </a:xfrm>
+                        <a:prstGeom prst="line">
+                          <a:avLst/>
+                        </a:prstGeom>
+                      </wps:spPr>
+                      <wps:style>
+                        <a:lnRef idx="1">
+                          <a:schemeClr val="dk1"/>
+                        </a:lnRef>
+                        <a:fillRef idx="0">
+                          <a:schemeClr val="dk1"/>
+                        </a:fillRef>
+                        <a:effectRef idx="0">
+                          <a:schemeClr val="dk1"/>
+                        </a:effectRef>
+                        <a:fontRef idx="minor">
+                          <a:schemeClr val="tx1"/>
+                        </a:fontRef>
+                      </wps:style>
+                      <wps:bodyPr/>
+                    </wps:wsp>
+                  </a:graphicData>
+                </a:graphic>
+              </wp:anchor>
+            </w:drawing>
+          </mc:Choice>
+          <mc:Fallback>
+            <w:pict>
+              <v:line w14:anchorId="2AAB22B8" id="Conector recto 22" o:spid="_x0000_s1026" style="position:absolute;z-index:251680768;visibility:visible;mso-wrap-style:square;mso-wrap-distance-left:9pt;mso-wrap-distance-top:0;mso-wrap-distance-right:9pt;mso-wrap-distance-bottom:0;mso-position-horizontal:absolute;mso-position-horizontal-relative:text;mso-position-vertical:absolute;mso-position-vertical-relative:text" from="168.35pt,8.05pt" to="168.35pt,37.1pt" o:gfxdata="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" strokecolor="black [3200]" strokeweight=".5pt">
+                <v:stroke joinstyle="miter"/>
+              </v:line>
+            </w:pict>
+          </mc:Fallback>
+        </mc:AlternateContent>
+      </w:r>
+    </w:p>
+    <w:p>
+      <w:pPr>
+        <w:spacing w:after="0" w:line="240" w:lineRule="auto"/>
+        <w:jc w:val="both"/>
+        <w:rPr>
+          <w:rFonts w:ascii="Fredoka One" w:hAnsi="Fredoka One"/>
+          <w:sz w:val="24"/>
+          <w:szCs w:val="24"/>
+          <w:lang w:val="es-ES"/>
+        </w:rPr>
+      </w:pPr>
+    </w:p>
+    <w:p>
+      <w:pPr>
+        <w:spacing w:after="0" w:line="240" w:lineRule="auto"/>
+        <w:jc w:val="both"/>
+        <w:rPr>
+          <w:rFonts w:ascii="Fredoka One" w:hAnsi="Fredoka One"/>
+          <w:sz w:val="24"/>
+          <w:szCs w:val="24"/>
+          <w:lang w:val="es-ES"/>
+        </w:rPr>
+      </w:pPr>
+      <w:r>
+        <w:rPr>
+          <w:rFonts w:ascii="Fredoka One" w:hAnsi="Fredoka One"/>
+          <w:noProof/>
+          <w:sz w:val="24"/>
+          <w:szCs w:val="24"/>
+          <w:lang w:val="es-ES"/>
+        </w:rPr>
+        <mc:AlternateContent>
+          <mc:Choice Requires="wps">
+            <w:drawing>
+              <wp:anchor distT="45720" distB="45720" distL="114300" distR="114300" simplePos="0" relativeHeight="251667456" behindDoc="0" locked="0" layoutInCell="1" allowOverlap="1" wp14:anchorId="57D64625" wp14:editId="722BFDF6">
+                <wp:simplePos x="0" y="0"/>
+                <wp:positionH relativeFrom="column">
+                  <wp:posOffset>997096</wp:posOffset>
+                </wp:positionH>
+                <wp:positionV relativeFrom="paragraph">
+                  <wp:posOffset>101453</wp:posOffset>
+                </wp:positionV>
+                <wp:extent cx="2360930" cy="1404620"/>
+                <wp:effectExtent l="0" t="0" r="22225" b="10795"/>
+                <wp:wrapSquare wrapText="bothSides"/>
+                <wp:docPr id="9" name="Cuadro de texto 2"/>
+                <wp:cNvGraphicFramePr>
+                  <a:graphicFrameLocks xmlns:a="http://schemas.openxmlformats.org/drawingml/2006/main"/>
+                </wp:cNvGraphicFramePr>
+                <a:graphic xmlns:a="http://schemas.openxmlformats.org/drawingml/2006/main">
+                  <a:graphicData uri="http://schemas.microsoft.com/office/word/2010/wordprocessingShape">
+                    <wps:wsp>
+                      <wps:cNvSpPr txBox="1">
+                        <a:spLocks noChangeArrowheads="1"/>
+                      </wps:cNvSpPr>
+                      <wps:spPr bwMode="auto">
+                        <a:xfrm>
+                          <a:off x="0" y="0"/>
+                          <a:ext cx="2360930" cy="1404620"/>
+                        </a:xfrm>
+                        <a:prstGeom prst="rect">
+                          <a:avLst/>
+                        </a:prstGeom>
+                        <a:ln>
+                          <a:headEnd/>
+                          <a:tailEnd/>
+                        </a:ln>
+                      </wps:spPr>
+                      <wps:style>
+                        <a:lnRef idx="1">
+                          <a:schemeClr val="accent6"/>
+                        </a:lnRef>
+                        <a:fillRef idx="3">
+                          <a:schemeClr val="accent6"/>
+                        </a:fillRef>
+                        <a:effectRef idx="2">
+                          <a:schemeClr val="accent6"/>
+                        </a:effectRef>
+                        <a:fontRef idx="minor">
+                          <a:schemeClr val="lt1"/>
+                        </a:fontRef>
+                      </wps:style>
+                      <wps:txbx>
+                        <w:txbxContent>
+                          <w:p>
+                            <w:pPr>
+                              <w:jc w:val="both"/>
+                            </w:pPr>
+                            <w:r>
+                              <w:rPr>
+                                <w:b/>
+                                <w:bCs/>
+                              </w:rPr>
+                              <w:t>Ejecución:</w:t>
+                            </w:r>
+                            <w:r>
+                              <w:t xml:space="preserve"> </w:t>
+                            </w:r>
+                            <w:r>
+                              <w:t xml:space="preserve"> </w:t>
+                            </w:r>
+                            <w:r>
+                              <w:t>Se genera el archivo de texto que se llevará a la implementación de Tinkercad.</w:t>
+                            </w:r>
+                          </w:p>
+                        </w:txbxContent>
+                      </wps:txbx>
+                      <wps:bodyPr rot="0" vert="horz" wrap="square" lIns="91440" tIns="45720" rIns="91440" bIns="45720" anchor="t" anchorCtr="0">
+                        <a:spAutoFit/>
+                      </wps:bodyPr>
+                    </wps:wsp>
+                  </a:graphicData>
+                </a:graphic>
+                <wp14:sizeRelH relativeFrom="margin">
+                  <wp14:pctWidth>40000</wp14:pctWidth>
+                </wp14:sizeRelH>
+                <wp14:sizeRelV relativeFrom="margin">
+                  <wp14:pctHeight>20000</wp14:pctHeight>
+                </wp14:sizeRelV>
+              </wp:anchor>
+            </w:drawing>
+          </mc:Choice>
+          <mc:Fallback>
+            <w:pict>
+              <v:shape w14:anchorId="57D64625" id="_x0000_s1031" type="#_x0000_t202" style="position:absolute;left:0;text-align:left;margin-left:78.5pt;margin-top:8pt;width:185.9pt;height:110.6pt;z-index:251667456;visibility:visible;mso-wrap-style:square;mso-width-percent:400;mso-height-percent:200;mso-wrap-distance-left:9pt;mso-wrap-distance-top:3.6pt;mso-wrap-distance-right:9pt;mso-wrap-distance-bottom:3.6pt;mso-position-horizontal:absolute;mso-position-horizontal-relative:text;mso-position-vertical:absolute;mso-position-vertical-relative:text;mso-width-percent:400;mso-height-percent:200;mso-width-relative:margin;mso-height-relative:margin;v-text-anchor:top" o:gfxdata="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" fillcolor="#77b64e [3033]" strokecolor="#70ad47 [3209]" strokeweight=".5pt">
+                <v:fill color2="#6eaa46 [3177]" rotate="t" colors="0 #81b861;.5 #6fb242;1 #61a235" focus="100%" type="gradient">
+                  <o:fill v:ext="view" type="gradientUnscaled"/>
+                </v:fill>
+                <v:textbox style="mso-fit-shape-to-text:t">
+                  <w:txbxContent>
+                    <w:p>
+                      <w:pPr>
+                        <w:jc w:val="both"/>
+                      </w:pPr>
+                      <w:r>
+                        <w:rPr>
+                          <w:b/>
+                          <w:bCs/>
+                        </w:rPr>
+                        <w:t>Ejecución:</w:t>
+                      </w:r>
+                      <w:r>
+                        <w:t xml:space="preserve"> </w:t>
+                      </w:r>
+                      <w:r>
+                        <w:t xml:space="preserve"> </w:t>
+                      </w:r>
+                      <w:r>
+                        <w:t>Se genera el archivo de texto que se llevará a la implementación de Tinkercad.</w:t>
+                      </w:r>
+                    </w:p>
+                  </w:txbxContent>
+                </v:textbox>
+                <w10:wrap type="square"/>
+              </v:shape>
+            </w:pict>
+          </mc:Fallback>
+        </mc:AlternateContent>
+      </w:r>
+    </w:p>
+    <w:p>
+      <w:pPr>
+        <w:spacing w:after="0" w:line="240" w:lineRule="auto"/>
+        <w:jc w:val="both"/>
+        <w:rPr>
+          <w:rFonts w:ascii="Fredoka One" w:hAnsi="Fredoka One"/>
+          <w:sz w:val="24"/>
+          <w:szCs w:val="24"/>
+          <w:lang w:val="es-ES"/>
+        </w:rPr>
+      </w:pPr>
+    </w:p>
+    <w:p>
+      <w:pPr>
+        <w:spacing w:after="0" w:line="240" w:lineRule="auto"/>
+        <w:jc w:val="both"/>
+        <w:rPr>
+          <w:rFonts w:ascii="Fredoka One" w:hAnsi="Fredoka One"/>
+          <w:sz w:val="24"/>
+          <w:szCs w:val="24"/>
+          <w:lang w:val="es-ES"/>
+        </w:rPr>
+      </w:pPr>
+    </w:p>
+    <w:p>
+      <w:pPr>
+        <w:spacing w:after="0" w:line="240" w:lineRule="auto"/>
+        <w:jc w:val="both"/>
+        <w:rPr>
+          <w:rFonts w:ascii="Fredoka One" w:hAnsi="Fredoka One"/>
+          <w:sz w:val="24"/>
+          <w:szCs w:val="24"/>
+          <w:lang w:val="es-ES"/>
+        </w:rPr>
+      </w:pPr>
+    </w:p>
+    <w:p>
+      <w:pPr>
+        <w:spacing w:after="0" w:line="240" w:lineRule="auto"/>
+        <w:jc w:val="both"/>
+        <w:rPr>
+          <w:rFonts w:ascii="Fredoka One" w:hAnsi="Fredoka One"/>
+          <w:sz w:val="24"/>
+          <w:szCs w:val="24"/>
+          <w:lang w:val="es-ES"/>
+        </w:rPr>
+      </w:pPr>
+      <w:r>
+        <w:rPr>
+          <w:rFonts w:ascii="Fredoka One" w:hAnsi="Fredoka One"/>
+          <w:noProof/>
+          <w:sz w:val="24"/>
+          <w:szCs w:val="24"/>
+          <w:lang w:val="es-ES"/>
+        </w:rPr>
+        <mc:AlternateContent>
+          <mc:Choice Requires="wps">
+            <w:drawing>
+              <wp:anchor distT="0" distB="0" distL="114300" distR="114300" simplePos="0" relativeHeight="251681792" behindDoc="0" locked="0" layoutInCell="1" allowOverlap="1" wp14:anchorId="3D0E637E" wp14:editId="6ECC150C">
+                <wp:simplePos x="0" y="0"/>
+                <wp:positionH relativeFrom="column">
+                  <wp:posOffset>2096819</wp:posOffset>
+                </wp:positionH>
+                <wp:positionV relativeFrom="paragraph">
+                  <wp:posOffset>118892</wp:posOffset>
+                </wp:positionV>
+                <wp:extent cx="0" cy="406839"/>
+                <wp:effectExtent l="0" t="0" r="38100" b="31750"/>
+                <wp:wrapNone/>
+                <wp:docPr id="23" name="Conector recto 23"/>
+                <wp:cNvGraphicFramePr/>
+                <a:graphic xmlns:a="http://schemas.openxmlformats.org/drawingml/2006/main">
+                  <a:graphicData uri="http://schemas.microsoft.com/office/word/2010/wordprocessingShape">
+                    <wps:wsp>
+                      <wps:cNvCnPr/>
+                      <wps:spPr>
+                        <a:xfrm>
+                          <a:off x="0" y="0"/>
+                          <a:ext cx="0" cy="406839"/>
+                        </a:xfrm>
+                        <a:prstGeom prst="line">
+                          <a:avLst/>
+                        </a:prstGeom>
+                      </wps:spPr>
+                      <wps:style>
+                        <a:lnRef idx="1">
+                          <a:schemeClr val="dk1"/>
+                        </a:lnRef>
+                        <a:fillRef idx="0">
+                          <a:schemeClr val="dk1"/>
+                        </a:fillRef>
+                        <a:effectRef idx="0">
+                          <a:schemeClr val="dk1"/>
+                        </a:effectRef>
+                        <a:fontRef idx="minor">
+                          <a:schemeClr val="tx1"/>
+                        </a:fontRef>
+                      </wps:style>
+                      <wps:bodyPr/>
+                    </wps:wsp>
+                  </a:graphicData>
+                </a:graphic>
+              </wp:anchor>
+            </w:drawing>
+          </mc:Choice>
+          <mc:Fallback>
+            <w:pict>
+              <v:line w14:anchorId="0252E81F" id="Conector recto 23" o:spid="_x0000_s1026" style="position:absolute;z-index:251681792;visibility:visible;mso-wrap-style:square;mso-wrap-distance-left:9pt;mso-wrap-distance-top:0;mso-wrap-distance-right:9pt;mso-wrap-distance-bottom:0;mso-position-horizontal:absolute;mso-position-horizontal-relative:text;mso-position-vertical:absolute;mso-position-vertical-relative:text" from="165.1pt,9.35pt" to="165.1pt,41.4pt" o:gfxdata="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" strokecolor="black [3200]" strokeweight=".5pt">
+                <v:stroke joinstyle="miter"/>
+              </v:line>
+            </w:pict>
+          </mc:Fallback>
+        </mc:AlternateContent>
+      </w:r>
+    </w:p>
+    <w:p>
+      <w:pPr>
+        <w:spacing w:after="0" w:line="240" w:lineRule="auto"/>
+        <w:jc w:val="both"/>
+        <w:rPr>
+          <w:rFonts w:ascii="Fredoka One" w:hAnsi="Fredoka One"/>
+          <w:sz w:val="24"/>
+          <w:szCs w:val="24"/>
+          <w:lang w:val="es-ES"/>
+        </w:rPr>
+      </w:pPr>
+    </w:p>
+    <w:p>
+      <w:pPr>
+        <w:spacing w:after="0" w:line="240" w:lineRule="auto"/>
+        <w:jc w:val="both"/>
+        <w:rPr>
+          <w:rFonts w:ascii="Fredoka One" w:hAnsi="Fredoka One"/>
+          <w:sz w:val="24"/>
+          <w:szCs w:val="24"/>
+          <w:lang w:val="es-ES"/>
+        </w:rPr>
+      </w:pPr>
+      <w:r>
+        <w:rPr>
+          <w:rFonts w:ascii="Fredoka One" w:hAnsi="Fredoka One"/>
+          <w:noProof/>
+          <w:sz w:val="24"/>
+          <w:szCs w:val="24"/>
+          <w:lang w:val="es-ES"/>
+        </w:rPr>
+        <mc:AlternateContent>
+          <mc:Choice Requires="wps">
+            <w:drawing>
+              <wp:anchor distT="0" distB="0" distL="114300" distR="114300" simplePos="0" relativeHeight="251668480" behindDoc="0" locked="0" layoutInCell="1" allowOverlap="1" wp14:anchorId="144AE5BF" wp14:editId="1CBABA6F">
+                <wp:simplePos x="0" y="0"/>
+                <wp:positionH relativeFrom="column">
+                  <wp:posOffset>959485</wp:posOffset>
+                </wp:positionH>
+                <wp:positionV relativeFrom="paragraph">
+                  <wp:posOffset>156747</wp:posOffset>
+                </wp:positionV>
+                <wp:extent cx="2450123" cy="662354"/>
+                <wp:effectExtent l="57150" t="38100" r="64770" b="80645"/>
+                <wp:wrapNone/>
+                <wp:docPr id="10" name="Cuadro de texto 10"/>
+                <wp:cNvGraphicFramePr/>
+                <a:graphic xmlns:a="http://schemas.openxmlformats.org/drawingml/2006/main">
+                  <a:graphicData uri="http://schemas.microsoft.com/office/word/2010/wordprocessingShape">
+                    <wps:wsp>
+                      <wps:cNvSpPr txBox="1"/>
+                      <wps:spPr>
+                        <a:xfrm>
+                          <a:off x="0" y="0"/>
+                          <a:ext cx="2450123" cy="662354"/>
+                        </a:xfrm>
+                        <a:prstGeom prst="rect">
+                          <a:avLst/>
+                        </a:prstGeom>
+                        <a:ln/>
+                      </wps:spPr>
+                      <wps:style>
+                        <a:lnRef idx="0">
+                          <a:schemeClr val="accent6"/>
+                        </a:lnRef>
+                        <a:fillRef idx="3">
+                          <a:schemeClr val="accent6"/>
+                        </a:fillRef>
+                        <a:effectRef idx="3">
+                          <a:schemeClr val="accent6"/>
+                        </a:effectRef>
+                        <a:fontRef idx="minor">
+                          <a:schemeClr val="lt1"/>
+                        </a:fontRef>
+                      </wps:style>
+                      <wps:txbx>
+                        <w:txbxContent>
+                          <w:p>
+                            <w:pPr>
+                              <w:jc w:val="both"/>
+                            </w:pPr>
+                            <w:r>
+                              <w:rPr>
+                                <w:b/>
+                                <w:bCs/>
+                              </w:rPr>
+                              <w:t>Ejecución:</w:t>
+                            </w:r>
+                            <w:r>
+                              <w:t xml:space="preserve"> </w:t>
+                            </w:r>
+                            <w:r>
+                              <w:t xml:space="preserve"> </w:t>
+                            </w:r>
+                            <w:r>
+                              <w:t>Se copia la información del archivo de texto generado por la implementación de C++.</w:t>
+                            </w:r>
+                          </w:p>
+                        </w:txbxContent>
+                      </wps:txbx>
+                      <wps:bodyPr rot="0" spcFirstLastPara="0" vertOverflow="overflow" horzOverflow="overflow" vert="horz" wrap="square" lIns="91440" tIns="45720" rIns="91440" bIns="45720" numCol="1" spcCol="0" rtlCol="0" fromWordArt="0" anchor="t" anchorCtr="0" forceAA="0" compatLnSpc="1">
+                        <a:prstTxWarp prst="textNoShape">
+                          <a:avLst/>
+                        </a:prstTxWarp>
+                        <a:noAutofit/>
+                      </wps:bodyPr>
+                    </wps:wsp>
+                  </a:graphicData>
+                </a:graphic>
+              </wp:anchor>
+            </w:drawing>
+          </mc:Choice>
+          <mc:Fallback>
+            <w:pict>
+              <v:shape w14:anchorId="144AE5BF" id="Cuadro de texto 10" o:spid="_x0000_s1032" type="#_x0000_t202" style="position:absolute;left:0;text-align:left;margin-left:75.55pt;margin-top:12.35pt;width:192.9pt;height:52.15pt;z-index:251668480;visibility:visible;mso-wrap-style:square;mso-wrap-distance-left:9pt;mso-wrap-distance-top:0;mso-wrap-distance-right:9pt;mso-wrap-distance-bottom:0;mso-position-horizontal:absolute;mso-position-horizontal-relative:text;mso-position-vertical:absolute;mso-position-vertical-relative:text;v-text-anchor:top" o:gfxdata="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" fillcolor="#77b64e [3033]" stroked="f">
+                <v:fill color2="#6eaa46 [3177]" rotate="t" colors="0 #81b861;.5 #6fb242;1 #61a235" focus="100%" type="gradient">
+                  <o:fill v:ext="view" type="gradientUnscaled"/>
+                </v:fill>
+                <v:shadow on="t" color="black" opacity="41287f" offset="0,1.5pt"/>
+                <v:textbox>
+                  <w:txbxContent>
+                    <w:p>
+                      <w:pPr>
+                        <w:jc w:val="both"/>
+                      </w:pPr>
+                      <w:r>
+                        <w:rPr>
+                          <w:b/>
+                          <w:bCs/>
+                        </w:rPr>
+                        <w:t>Ejecución:</w:t>
+                      </w:r>
+                      <w:r>
+                        <w:t xml:space="preserve"> </w:t>
+                      </w:r>
+                      <w:r>
+                        <w:t xml:space="preserve"> </w:t>
+                      </w:r>
+                      <w:r>
+                        <w:t>Se copia la información del archivo de texto generado por la implementación de C++.</w:t>
+                      </w:r>
+                    </w:p>
+                  </w:txbxContent>
+                </v:textbox>
+              </v:shape>
+            </w:pict>
+          </mc:Fallback>
+        </mc:AlternateContent>
+      </w:r>
+    </w:p>
+    <w:p>
+      <w:pPr>
+        <w:spacing w:after="0" w:line="240" w:lineRule="auto"/>
+        <w:jc w:val="both"/>
+        <w:rPr>
+          <w:rFonts w:ascii="Fredoka One" w:hAnsi="Fredoka One"/>
+          <w:sz w:val="24"/>
+          <w:szCs w:val="24"/>
+          <w:lang w:val="es-ES"/>
+        </w:rPr>
+      </w:pPr>
+    </w:p>
+    <w:p>
+      <w:pPr>
+        <w:spacing w:after="0" w:line="240" w:lineRule="auto"/>
+        <w:jc w:val="both"/>
+        <w:rPr>
+          <w:rFonts w:ascii="Fredoka One" w:hAnsi="Fredoka One"/>
+          <w:sz w:val="24"/>
+          <w:szCs w:val="24"/>
+          <w:lang w:val="es-ES"/>
+        </w:rPr>
+      </w:pPr>
+    </w:p>
+    <w:p>
+      <w:pPr>
+        <w:spacing w:after="0" w:line="240" w:lineRule="auto"/>
+        <w:jc w:val="both"/>
+        <w:rPr>
+          <w:rFonts w:ascii="Fredoka One" w:hAnsi="Fredoka One"/>
+          <w:sz w:val="24"/>
+          <w:szCs w:val="24"/>
+          <w:lang w:val="es-ES"/>
+        </w:rPr>
+      </w:pPr>
+    </w:p>
+    <w:p>
+      <w:pPr>
+        <w:spacing w:after="0" w:line="240" w:lineRule="auto"/>
+        <w:jc w:val="both"/>
+        <w:rPr>
+          <w:rFonts w:ascii="Fredoka One" w:hAnsi="Fredoka One"/>
+          <w:sz w:val="24"/>
+          <w:szCs w:val="24"/>
+          <w:lang w:val="es-ES"/>
+        </w:rPr>
+      </w:pPr>
+      <w:r>
+        <w:rPr>
+          <w:rFonts w:ascii="Fredoka One" w:hAnsi="Fredoka One"/>
+          <w:noProof/>
+          <w:sz w:val="24"/>
+          <w:szCs w:val="24"/>
+          <w:lang w:val="es-ES"/>
+        </w:rPr>
+        <mc:AlternateContent>
+          <mc:Choice Requires="wps">
+            <w:drawing>
+              <wp:anchor distT="0" distB="0" distL="114300" distR="114300" simplePos="0" relativeHeight="251682816" behindDoc="0" locked="0" layoutInCell="1" allowOverlap="1" wp14:anchorId="2AB92140" wp14:editId="2CD151E0">
+                <wp:simplePos x="0" y="0"/>
+                <wp:positionH relativeFrom="column">
+                  <wp:posOffset>2096020</wp:posOffset>
+                </wp:positionH>
+                <wp:positionV relativeFrom="paragraph">
+                  <wp:posOffset>81915</wp:posOffset>
+                </wp:positionV>
+                <wp:extent cx="6927" cy="374073"/>
+                <wp:effectExtent l="0" t="0" r="31750" b="26035"/>
+                <wp:wrapNone/>
+                <wp:docPr id="24" name="Conector recto 24"/>
+                <wp:cNvGraphicFramePr/>
+                <a:graphic xmlns:a="http://schemas.openxmlformats.org/drawingml/2006/main">
+                  <a:graphicData uri="http://schemas.microsoft.com/office/word/2010/wordprocessingShape">
+                    <wps:wsp>
+                      <wps:cNvCnPr/>
+                      <wps:spPr>
+                        <a:xfrm>
+                          <a:off x="0" y="0"/>
+                          <a:ext cx="6927" cy="374073"/>
+                        </a:xfrm>
+                        <a:prstGeom prst="line">
+                          <a:avLst/>
+                        </a:prstGeom>
+                      </wps:spPr>
+                      <wps:style>
+                        <a:lnRef idx="1">
+                          <a:schemeClr val="dk1"/>
+                        </a:lnRef>
+                        <a:fillRef idx="0">
+                          <a:schemeClr val="dk1"/>
+                        </a:fillRef>
+                        <a:effectRef idx="0">
+                          <a:schemeClr val="dk1"/>
+                        </a:effectRef>
+                        <a:fontRef idx="minor">
+                          <a:schemeClr val="tx1"/>
+                        </a:fontRef>
+                      </wps:style>
+                      <wps:bodyPr/>
+                    </wps:wsp>
+                  </a:graphicData>
+                </a:graphic>
+                <wp14:sizeRelH relativeFrom="margin">
+                  <wp14:pctWidth>0</wp14:pctWidth>
+                </wp14:sizeRelH>
+                <wp14:sizeRelV relativeFrom="margin">
+                  <wp14:pctHeight>0</wp14:pctHeight>
+                </wp14:sizeRelV>
+              </wp:anchor>
+            </w:drawing>
+          </mc:Choice>
+          <mc:Fallback>
+            <w:pict>
+              <v:line w14:anchorId="17C81BE3" id="Conector recto 24" o:spid="_x0000_s1026" style="position:absolute;z-index:251682816;visibility:visible;mso-wrap-style:square;mso-width-percent:0;mso-height-percent:0;mso-wrap-distance-left:9pt;mso-wrap-distance-top:0;mso-wrap-distance-right:9pt;mso-wrap-distance-bottom:0;mso-position-horizontal:absolute;mso-position-horizontal-relative:text;mso-position-vertical:absolute;mso-position-vertical-relative:text;mso-width-percent:0;mso-height-percent:0;mso-width-relative:margin;mso-height-relative:margin" from="165.05pt,6.45pt" to="165.6pt,35.9pt" o:gfxdata="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" strokecolor="black [3200]" strokeweight=".5pt">
+                <v:stroke joinstyle="miter"/>
+              </v:line>
+            </w:pict>
+          </mc:Fallback>
+        </mc:AlternateContent>
+      </w:r>
+    </w:p>
+    <w:p>
+      <w:pPr>
+        <w:spacing w:after="0" w:line="240" w:lineRule="auto"/>
+        <w:jc w:val="both"/>
+        <w:rPr>
+          <w:rFonts w:ascii="Fredoka One" w:hAnsi="Fredoka One"/>
+          <w:sz w:val="24"/>
+          <w:szCs w:val="24"/>
+          <w:lang w:val="es-ES"/>
+        </w:rPr>
+      </w:pPr>
+    </w:p>
+    <w:p>
+      <w:pPr>
+        <w:spacing w:after="0" w:line="240" w:lineRule="auto"/>
+        <w:jc w:val="both"/>
+        <w:rPr>
+          <w:rFonts w:ascii="Fredoka One" w:hAnsi="Fredoka One"/>
+          <w:sz w:val="24"/>
+          <w:szCs w:val="24"/>
+          <w:lang w:val="es-ES"/>
+        </w:rPr>
+      </w:pPr>
+      <w:r>
+        <w:rPr>
+          <w:rFonts w:ascii="Fredoka One" w:hAnsi="Fredoka One"/>
+          <w:noProof/>
+          <w:sz w:val="24"/>
+          <w:szCs w:val="24"/>
+          <w:lang w:val="es-ES"/>
+        </w:rPr>
+        <mc:AlternateContent>
+          <mc:Choice Requires="wps">
+            <w:drawing>
+              <wp:anchor distT="0" distB="0" distL="114300" distR="114300" simplePos="0" relativeHeight="251669504" behindDoc="0" locked="0" layoutInCell="1" allowOverlap="1" wp14:anchorId="59C2DD1E" wp14:editId="428EF5BD">
+                <wp:simplePos x="0" y="0"/>
+                <wp:positionH relativeFrom="column">
+                  <wp:posOffset>455392</wp:posOffset>
+                </wp:positionH>
+                <wp:positionV relativeFrom="paragraph">
+                  <wp:posOffset>87581</wp:posOffset>
+                </wp:positionV>
+                <wp:extent cx="3792416" cy="656493"/>
+                <wp:effectExtent l="57150" t="38100" r="55880" b="67945"/>
+                <wp:wrapNone/>
+                <wp:docPr id="11" name="Cuadro de texto 11"/>
+                <wp:cNvGraphicFramePr/>
+                <a:graphic xmlns:a="http://schemas.openxmlformats.org/drawingml/2006/main">
+                  <a:graphicData uri="http://schemas.microsoft.com/office/word/2010/wordprocessingShape">
+                    <wps:wsp>
+                      <wps:cNvSpPr txBox="1"/>
+                      <wps:spPr>
+                        <a:xfrm>
+                          <a:off x="0" y="0"/>
+                          <a:ext cx="3792416" cy="656493"/>
+                        </a:xfrm>
+                        <a:prstGeom prst="rect">
+                          <a:avLst/>
+                        </a:prstGeom>
+                        <a:ln/>
+                      </wps:spPr>
+                      <wps:style>
+                        <a:lnRef idx="0">
+                          <a:schemeClr val="accent6"/>
+                        </a:lnRef>
+                        <a:fillRef idx="3">
+                          <a:schemeClr val="accent6"/>
+                        </a:fillRef>
+                        <a:effectRef idx="3">
+                          <a:schemeClr val="accent6"/>
+                        </a:effectRef>
+                        <a:fontRef idx="minor">
+                          <a:schemeClr val="lt1"/>
+                        </a:fontRef>
+                      </wps:style>
+                      <wps:txbx>
+                        <w:txbxContent>
+                          <w:p>
+                            <w:pPr>
+                              <w:jc w:val="both"/>
+                            </w:pPr>
+                            <w:r>
+                              <w:rPr>
+                                <w:b/>
+                                <w:bCs/>
+                              </w:rPr>
+                              <w:t>Ejecución:</w:t>
+                            </w:r>
+                            <w:r>
+                              <w:t xml:space="preserve"> </w:t>
+                            </w:r>
+                            <w:r>
+                              <w:t xml:space="preserve"> </w:t>
+                            </w:r>
+                            <w:r>
+                              <w:t>Se pega la información del código de C++, en la zona correspondiente, se ejecuta la implementación para mostrar la información en la matriz de leds RGB.</w:t>
+                            </w:r>
+                          </w:p>
+                        </w:txbxContent>
+                      </wps:txbx>
+                      <wps:bodyPr rot="0" spcFirstLastPara="0" vertOverflow="overflow" horzOverflow="overflow" vert="horz" wrap="square" lIns="91440" tIns="45720" rIns="91440" bIns="45720" numCol="1" spcCol="0" rtlCol="0" fromWordArt="0" anchor="t" anchorCtr="0" forceAA="0" compatLnSpc="1">
+                        <a:prstTxWarp prst="textNoShape">
+                          <a:avLst/>
+                        </a:prstTxWarp>
+                        <a:noAutofit/>
+                      </wps:bodyPr>
+                    </wps:wsp>
+                  </a:graphicData>
+                </a:graphic>
+              </wp:anchor>
+            </w:drawing>
+          </mc:Choice>
+          <mc:Fallback>
+            <w:pict>
+              <v:shape w14:anchorId="59C2DD1E" id="Cuadro de texto 11" o:spid="_x0000_s1033" type="#_x0000_t202" style="position:absolute;left:0;text-align:left;margin-left:35.85pt;margin-top:6.9pt;width:298.6pt;height:51.7pt;z-index:251669504;visibility:visible;mso-wrap-style:square;mso-wrap-distance-left:9pt;mso-wrap-distance-top:0;mso-wrap-distance-right:9pt;mso-wrap-distance-bottom:0;mso-position-horizontal:absolute;mso-position-horizontal-relative:text;mso-position-vertical:absolute;mso-position-vertical-relative:text;v-text-anchor:top" o:gfxdata="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" fillcolor="#77b64e [3033]" stroked="f">
+                <v:fill color2="#6eaa46 [3177]" rotate="t" colors="0 #81b861;.5 #6fb242;1 #61a235" focus="100%" type="gradient">
+                  <o:fill v:ext="view" type="gradientUnscaled"/>
+                </v:fill>
+                <v:shadow on="t" color="black" opacity="41287f" offset="0,1.5pt"/>
+                <v:textbox>
+                  <w:txbxContent>
+                    <w:p>
+                      <w:pPr>
+                        <w:jc w:val="both"/>
+                      </w:pPr>
+                      <w:r>
+                        <w:rPr>
+                          <w:b/>
+                          <w:bCs/>
+                        </w:rPr>
+                        <w:t>Ejecución:</w:t>
+                      </w:r>
+                      <w:r>
+                        <w:t xml:space="preserve"> </w:t>
+                      </w:r>
+                      <w:r>
+                        <w:t xml:space="preserve"> </w:t>
+                      </w:r>
+                      <w:r>
+                        <w:t>Se pega la información del código de C++, en la zona correspondiente, se ejecuta la implementación para mostrar la información en la matriz de leds RGB.</w:t>
+                      </w:r>
+                    </w:p>
+                  </w:txbxContent>
+                </v:textbox>
+              </v:shape>
+            </w:pict>
+          </mc:Fallback>
+        </mc:AlternateContent>
+      </w:r>
+    </w:p>
+    <w:p>
+      <w:pPr>
+        <w:spacing w:after="0" w:line="240" w:lineRule="auto"/>
+        <w:jc w:val="both"/>
+        <w:rPr>
+          <w:rFonts w:ascii="Fredoka One" w:hAnsi="Fredoka One"/>
+          <w:sz w:val="24"/>
+          <w:szCs w:val="24"/>
+          <w:lang w:val="es-ES"/>
+        </w:rPr>
+      </w:pPr>
+    </w:p>
+    <w:p>
+      <w:pPr>
+        <w:spacing w:after="0" w:line="240" w:lineRule="auto"/>
+        <w:jc w:val="both"/>
+        <w:rPr>
+          <w:rFonts w:ascii="Fredoka One" w:hAnsi="Fredoka One"/>
+          <w:sz w:val="24"/>
+          <w:szCs w:val="24"/>
+          <w:lang w:val="es-ES"/>
+        </w:rPr>
+      </w:pPr>
+    </w:p>
+    <w:p>
+      <w:pPr>
+        <w:spacing w:after="0" w:line="240" w:lineRule="auto"/>
+        <w:jc w:val="both"/>
+        <w:rPr>
+          <w:rFonts w:ascii="Fredoka One" w:hAnsi="Fredoka One"/>
+          <w:sz w:val="24"/>
+          <w:szCs w:val="24"/>
+          <w:lang w:val="es-ES"/>
+        </w:rPr>
+      </w:pPr>
+      <w:r>
+        <w:rPr>
+          <w:rFonts w:ascii="Fredoka One" w:hAnsi="Fredoka One"/>
+          <w:noProof/>
+          <w:sz w:val="24"/>
+          <w:szCs w:val="24"/>
+          <w:lang w:val="es-ES"/>
+        </w:rPr>
+        <mc:AlternateContent>
+          <mc:Choice Requires="wps">
+            <w:drawing>
+              <wp:anchor distT="0" distB="0" distL="114300" distR="114300" simplePos="0" relativeHeight="251683840" behindDoc="0" locked="0" layoutInCell="1" allowOverlap="1" wp14:anchorId="6F307D2C" wp14:editId="103477D5">
+                <wp:simplePos x="0" y="0"/>
+                <wp:positionH relativeFrom="column">
+                  <wp:posOffset>2053590</wp:posOffset>
+                </wp:positionH>
+                <wp:positionV relativeFrom="paragraph">
+                  <wp:posOffset>188595</wp:posOffset>
+                </wp:positionV>
+                <wp:extent cx="0" cy="695325"/>
+                <wp:effectExtent l="0" t="0" r="38100" b="28575"/>
+                <wp:wrapNone/>
+                <wp:docPr id="25" name="Conector recto 25"/>
+                <wp:cNvGraphicFramePr/>
+                <a:graphic xmlns:a="http://schemas.openxmlformats.org/drawingml/2006/main">
+                  <a:graphicData uri="http://schemas.microsoft.com/office/word/2010/wordprocessingShape">
+                    <wps:wsp>
+                      <wps:cNvCnPr/>
+                      <wps:spPr>
+                        <a:xfrm>
+                          <a:off x="0" y="0"/>
+                          <a:ext cx="0" cy="695325"/>
+                        </a:xfrm>
+                        <a:prstGeom prst="line">
+                          <a:avLst/>
+                        </a:prstGeom>
+                      </wps:spPr>
+                      <wps:style>
+                        <a:lnRef idx="1">
+                          <a:schemeClr val="dk1"/>
+                        </a:lnRef>
+                        <a:fillRef idx="0">
+                          <a:schemeClr val="dk1"/>
+                        </a:fillRef>
+                        <a:effectRef idx="0">
+                          <a:schemeClr val="dk1"/>
+                        </a:effectRef>
+                        <a:fontRef idx="minor">
+                          <a:schemeClr val="tx1"/>
+                        </a:fontRef>
+                      </wps:style>
+                      <wps:bodyPr/>
+                    </wps:wsp>
+                  </a:graphicData>
+                </a:graphic>
+                <wp14:sizeRelH relativeFrom="margin">
+                  <wp14:pctWidth>0</wp14:pctWidth>
+                </wp14:sizeRelH>
+                <wp14:sizeRelV relativeFrom="margin">
+                  <wp14:pctHeight>0</wp14:pctHeight>
+                </wp14:sizeRelV>
+              </wp:anchor>
+            </w:drawing>
+          </mc:Choice>
+          <mc:Fallback>
+            <w:pict>
+              <v:line w14:anchorId="5B190E5B" id="Conector recto 25" o:spid="_x0000_s1026" style="position:absolute;z-index:251683840;visibility:visible;mso-wrap-style:square;mso-width-percent:0;mso-height-percent:0;mso-wrap-distance-left:9pt;mso-wrap-distance-top:0;mso-wrap-distance-right:9pt;mso-wrap-distance-bottom:0;mso-position-horizontal:absolute;mso-position-horizontal-relative:text;mso-position-vertical:absolute;mso-position-vertical-relative:text;mso-width-percent:0;mso-height-percent:0;mso-width-relative:margin;mso-height-relative:margin" from="161.7pt,14.85pt" to="161.7pt,69.6pt" o:gfxdata="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" strokecolor="black [3200]" strokeweight=".5pt">
+                <v:stroke joinstyle="miter"/>
+              </v:line>
+            </w:pict>
+          </mc:Fallback>
+        </mc:AlternateContent>
+      </w:r>
+    </w:p>
+    <w:p>
+      <w:pPr>
+        <w:spacing w:after="0" w:line="240" w:lineRule="auto"/>
+        <w:jc w:val="both"/>
+        <w:rPr>
+          <w:rFonts w:ascii="Fredoka One" w:hAnsi="Fredoka One"/>
+          <w:sz w:val="24"/>
+          <w:szCs w:val="24"/>
+          <w:lang w:val="es-ES"/>
+        </w:rPr>
+      </w:pPr>
+    </w:p>
+    <w:p>
+      <w:pPr>
+        <w:spacing w:after="0" w:line="240" w:lineRule="auto"/>
+        <w:jc w:val="both"/>
+        <w:rPr>
+          <w:rFonts w:ascii="Fredoka One" w:hAnsi="Fredoka One"/>
+          <w:sz w:val="24"/>
+          <w:szCs w:val="24"/>
+          <w:lang w:val="es-ES"/>
+        </w:rPr>
+      </w:pPr>
+      <w:r>
+        <w:rPr>
+          <w:rFonts w:ascii="Fredoka One" w:hAnsi="Fredoka One"/>
+          <w:noProof/>
+          <w:sz w:val="24"/>
+          <w:szCs w:val="24"/>
+          <w:lang w:val="es-ES"/>
+        </w:rPr>
+        <mc:AlternateContent>
+          <mc:Choice Requires="wps">
+            <w:drawing>
+              <wp:anchor distT="0" distB="0" distL="114300" distR="114300" simplePos="0" relativeHeight="251687936" behindDoc="0" locked="0" layoutInCell="1" allowOverlap="1" wp14:anchorId="143A805A" wp14:editId="1152EC11">
+                <wp:simplePos x="0" y="0"/>
+                <wp:positionH relativeFrom="column">
+                  <wp:posOffset>2051685</wp:posOffset>
+                </wp:positionH>
+                <wp:positionV relativeFrom="paragraph">
+                  <wp:posOffset>513080</wp:posOffset>
+                </wp:positionV>
+                <wp:extent cx="205740" cy="3810"/>
+                <wp:effectExtent l="0" t="0" r="22860" b="34290"/>
+                <wp:wrapNone/>
+                <wp:docPr id="29" name="Conector recto 29"/>
+                <wp:cNvGraphicFramePr/>
+                <a:graphic xmlns:a="http://schemas.openxmlformats.org/drawingml/2006/main">
+                  <a:graphicData uri="http://schemas.microsoft.com/office/word/2010/wordprocessingShape">
+                    <wps:wsp>
+                      <wps:cNvCnPr/>
+                      <wps:spPr>
+                        <a:xfrm flipH="1">
+                          <a:off x="0" y="0"/>
+                          <a:ext cx="205740" cy="3810"/>
+                        </a:xfrm>
+                        <a:prstGeom prst="line">
+                          <a:avLst/>
+                        </a:prstGeom>
+                      </wps:spPr>
+                      <wps:style>
+                        <a:lnRef idx="1">
+                          <a:schemeClr val="dk1"/>
+                        </a:lnRef>
+                        <a:fillRef idx="0">
+                          <a:schemeClr val="dk1"/>
+                        </a:fillRef>
+                        <a:effectRef idx="0">
+                          <a:schemeClr val="dk1"/>
+                        </a:effectRef>
+                        <a:fontRef idx="minor">
+                          <a:schemeClr val="tx1"/>
+                        </a:fontRef>
+                      </wps:style>
+                      <wps:bodyPr/>
+                    </wps:wsp>
+                  </a:graphicData>
+                </a:graphic>
+                <wp14:sizeRelH relativeFrom="margin">
+                  <wp14:pctWidth>0</wp14:pctWidth>
+                </wp14:sizeRelH>
+                <wp14:sizeRelV relativeFrom="margin">
+                  <wp14:pctHeight>0</wp14:pctHeight>
+                </wp14:sizeRelV>
+              </wp:anchor>
+            </w:drawing>
+          </mc:Choice>
+          <mc:Fallback>
+            <w:pict>
+              <v:line w14:anchorId="5219A0B6" id="Conector recto 29" o:spid="_x0000_s1026" style="position:absolute;flip:x;z-index:251687936;visibility:visible;mso-wrap-style:square;mso-width-percent:0;mso-height-percent:0;mso-wrap-distance-left:9pt;mso-wrap-distance-top:0;mso-wrap-distance-right:9pt;mso-wrap-distance-bottom:0;mso-position-horizontal:absolute;mso-position-horizontal-relative:text;mso-position-vertical:absolute;mso-position-vertical-relative:text;mso-width-percent:0;mso-height-percent:0;mso-width-relative:margin;mso-height-relative:margin" from="161.55pt,40.4pt" to="177.75pt,40.7pt" o:gfxdata="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" strokecolor="black [3200]" strokeweight=".5pt">
+                <v:stroke joinstyle="miter"/>
+              </v:line>
+            </w:pict>
+          </mc:Fallback>
+        </mc:AlternateContent>
+      </w:r>
+      <w:r>
+        <w:rPr>
+          <w:rFonts w:ascii="Fredoka One" w:hAnsi="Fredoka One"/>
+          <w:noProof/>
+          <w:sz w:val="24"/>
+          <w:szCs w:val="24"/>
+          <w:lang w:val="es-ES"/>
+        </w:rPr>
+        <mc:AlternateContent>
+          <mc:Choice Requires="wps">
+            <w:drawing>
+              <wp:anchor distT="0" distB="0" distL="114300" distR="114300" simplePos="0" relativeHeight="251684864" behindDoc="0" locked="0" layoutInCell="1" allowOverlap="1" wp14:anchorId="3C84FDC6" wp14:editId="1CE1E19E">
+                <wp:simplePos x="0" y="0"/>
+                <wp:positionH relativeFrom="column">
+                  <wp:posOffset>2101215</wp:posOffset>
+                </wp:positionH>
+                <wp:positionV relativeFrom="paragraph">
+                  <wp:posOffset>514986</wp:posOffset>
+                </wp:positionV>
+                <wp:extent cx="3467100" cy="0"/>
+                <wp:effectExtent l="0" t="0" r="0" b="0"/>
+                <wp:wrapNone/>
+                <wp:docPr id="26" name="Conector recto 26"/>
+                <wp:cNvGraphicFramePr/>
+                <a:graphic xmlns:a="http://schemas.openxmlformats.org/drawingml/2006/main">
+                  <a:graphicData uri="http://schemas.microsoft.com/office/word/2010/wordprocessingShape">
+                    <wps:wsp>
+                      <wps:cNvCnPr/>
+                      <wps:spPr>
+                        <a:xfrm>
+                          <a:off x="0" y="0"/>
+                          <a:ext cx="3467100" cy="0"/>
+                        </a:xfrm>
+                        <a:prstGeom prst="line">
+                          <a:avLst/>
+                        </a:prstGeom>
+                      </wps:spPr>
+                      <wps:style>
+                        <a:lnRef idx="1">
+                          <a:schemeClr val="dk1"/>
+                        </a:lnRef>
+                        <a:fillRef idx="0">
+                          <a:schemeClr val="dk1"/>
+                        </a:fillRef>
+                        <a:effectRef idx="0">
+                          <a:schemeClr val="dk1"/>
+                        </a:effectRef>
+                        <a:fontRef idx="minor">
+                          <a:schemeClr val="tx1"/>
+                        </a:fontRef>
+                      </wps:style>
+                      <wps:bodyPr/>
+                    </wps:wsp>
+                  </a:graphicData>
+                </a:graphic>
+                <wp14:sizeRelH relativeFrom="margin">
+                  <wp14:pctWidth>0</wp14:pctWidth>
+                </wp14:sizeRelH>
+                <wp14:sizeRelV relativeFrom="margin">
+                  <wp14:pctHeight>0</wp14:pctHeight>
+                </wp14:sizeRelV>
+              </wp:anchor>
+            </w:drawing>
+          </mc:Choice>
+          <mc:Fallback>
+            <w:pict>
+              <v:line w14:anchorId="2B51CEBB" id="Conector recto 26" o:spid="_x0000_s1026" style="position:absolute;z-index:251684864;visibility:visible;mso-wrap-style:square;mso-width-percent:0;mso-height-percent:0;mso-wrap-distance-left:9pt;mso-wrap-distance-top:0;mso-wrap-distance-right:9pt;mso-wrap-distance-bottom:0;mso-position-horizontal:absolute;mso-position-horizontal-relative:text;mso-position-vertical:absolute;mso-position-vertical-relative:text;mso-width-percent:0;mso-height-percent:0;mso-width-relative:margin;mso-height-relative:margin" from="165.45pt,40.55pt" to="438.45pt,40.55pt" o:gfxdata="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" strokecolor="black [3200]" strokeweight=".5pt">
+                <v:stroke joinstyle="miter"/>
+              </v:line>
+            </w:pict>
+          </mc:Fallback>
+        </mc:AlternateContent>
+      </w:r>
+    </w:p>
+    <w:p>
+      <w:pPr>
+        <w:spacing w:after="0" w:line="240" w:lineRule="auto"/>
+        <w:jc w:val="both"/>
+        <w:rPr>
+          <w:rFonts w:ascii="Fredoka One" w:hAnsi="Fredoka One"/>
+          <w:sz w:val="24"/>
+          <w:szCs w:val="24"/>
+          <w:lang w:val="es-ES"/>
+        </w:rPr>
+      </w:pPr>
+      <w:r>
+        <w:rPr>
+          <w:rFonts w:ascii="Fredoka One" w:hAnsi="Fredoka One"/>
+          <w:sz w:val="24"/>
+          <w:szCs w:val="24"/>
+          <w:lang w:val="es-ES"/>
+        </w:rPr>
+        <w:lastRenderedPageBreak/>
+        <w:t>Consideraciones a tener en cuenta en la implementación.</w:t>
+      </w:r>
+    </w:p>
+    <w:p>
+      <w:pPr>
+        <w:spacing w:after="0" w:line="240" w:lineRule="auto"/>
+        <w:jc w:val="both"/>
+        <w:rPr>
+          <w:rFonts w:ascii="Fredoka One" w:hAnsi="Fredoka One"/>
+          <w:sz w:val="24"/>
+          <w:szCs w:val="24"/>
+          <w:lang w:val="es-ES"/>
+        </w:rPr>
+      </w:pPr>
+    </w:p>
+    <w:p>
+      <w:pPr>
+        <w:spacing w:after="0" w:line="240" w:lineRule="auto"/>
+        <w:jc w:val="both"/>
+        <w:rPr>
+          <w:rFonts w:ascii="Aileron Bold" w:hAnsi="Aileron Bold"/>
+          <w:sz w:val="24"/>
+          <w:szCs w:val="24"/>
+          <w:lang w:val="es-ES"/>
+        </w:rPr>
+      </w:pPr>
+      <w:r>
+        <w:rPr>
+          <w:rFonts w:ascii="Aileron Bold" w:hAnsi="Aileron Bold"/>
+          <w:sz w:val="24"/>
+          <w:szCs w:val="24"/>
+          <w:lang w:val="es-ES"/>
+        </w:rPr>
+        <w:t xml:space="preserve">Es importante notar, que a medida de que se va desarrollando la implementación con sus respectivas pruebas, analizando los pros y contras de cada resultado, se harán las respectivas modificaciones de los elementos de nuestra estructura de trabajo que veamos pertinentes, como el tamaño de nuestra matriz de leds de 16*16 de </w:t>
+      </w:r>
+      <w:proofErr w:type="spellStart"/>
+      <w:r>
+        <w:rPr>
+          <w:rFonts w:ascii="Aileron Bold" w:hAnsi="Aileron Bold"/>
+          <w:sz w:val="24"/>
+          <w:szCs w:val="24"/>
+          <w:lang w:val="es-ES"/>
+        </w:rPr>
+        <w:t>Neopixels</w:t>
+      </w:r>
+      <w:proofErr w:type="spellEnd"/>
+      <w:r>
+        <w:rPr>
+          <w:rFonts w:ascii="Aileron Bold" w:hAnsi="Aileron Bold"/>
+          <w:sz w:val="24"/>
+          <w:szCs w:val="24"/>
+          <w:lang w:val="es-ES"/>
+        </w:rPr>
+        <w:t xml:space="preserve">, </w:t>
+      </w:r>
+      <w:r>
+        <w:rPr>
+          <w:rFonts w:ascii="Aileron Bold" w:hAnsi="Aileron Bold"/>
+          <w:sz w:val="24"/>
+          <w:szCs w:val="24"/>
+          <w:lang w:val="es-ES"/>
+        </w:rPr>
+        <w:t xml:space="preserve">clases implementadas, </w:t>
+      </w:r>
+      <w:r>
+        <w:rPr>
+          <w:rFonts w:ascii="Aileron Bold" w:hAnsi="Aileron Bold"/>
+          <w:sz w:val="24"/>
+          <w:szCs w:val="24"/>
+          <w:lang w:val="es-ES"/>
+        </w:rPr>
+        <w:t xml:space="preserve">el concepto </w:t>
+      </w:r>
+      <w:r>
+        <w:rPr>
+          <w:rFonts w:ascii="Aileron Bold" w:hAnsi="Aileron Bold"/>
+          <w:sz w:val="24"/>
+          <w:szCs w:val="24"/>
+          <w:lang w:val="es-ES"/>
+        </w:rPr>
+        <w:t>del</w:t>
+      </w:r>
+      <w:r>
+        <w:rPr>
+          <w:rFonts w:ascii="Aileron Bold" w:hAnsi="Aileron Bold"/>
+          <w:sz w:val="24"/>
+          <w:szCs w:val="24"/>
+          <w:lang w:val="es-ES"/>
+        </w:rPr>
+        <w:t xml:space="preserve"> submuestreo y </w:t>
+      </w:r>
+      <w:r>
+        <w:rPr>
+          <w:rFonts w:ascii="Aileron Bold" w:hAnsi="Aileron Bold"/>
+          <w:sz w:val="24"/>
+          <w:szCs w:val="24"/>
+          <w:lang w:val="es-ES"/>
+        </w:rPr>
+        <w:t>sobre muestreo</w:t>
+      </w:r>
+      <w:r>
+        <w:rPr>
+          <w:rFonts w:ascii="Aileron Bold" w:hAnsi="Aileron Bold"/>
+          <w:sz w:val="24"/>
+          <w:szCs w:val="24"/>
+          <w:lang w:val="es-ES"/>
+        </w:rPr>
+        <w:t xml:space="preserve"> porque son ámbitos de los que apenas estamos aprendiendo es por eso que este informe de nuestro análisis </w:t>
+      </w:r>
+      <w:r>
+        <w:rPr>
+          <w:rFonts w:ascii="Aileron Bold" w:hAnsi="Aileron Bold"/>
+          <w:sz w:val="24"/>
+          <w:szCs w:val="24"/>
+          <w:lang w:val="es-ES"/>
+        </w:rPr>
+        <w:t>del problema, hará las veces de mapa y guía en esta aventura en fuertes aguas en alta mar que apenas comienza.</w:t>
+      </w:r>
     </w:p>
     <w:p>
       <w:pPr>
@@ -4246,27 +6767,6 @@
           <w:lang w:val="es-ES"/>
         </w:rPr>
       </w:pPr>
-    </w:p>
-    <w:p>
-      <w:pPr>
-        <w:spacing w:after="0" w:line="240" w:lineRule="auto"/>
-        <w:jc w:val="both"/>
-        <w:rPr>
-          <w:rFonts w:ascii="Fredoka One" w:eastAsia="Proxima Nova" w:hAnsi="Fredoka One" w:cs="Proxima Nova"/>
-          <w:sz w:val="24"/>
-          <w:szCs w:val="24"/>
-          <w:lang w:val="es-ES"/>
-        </w:rPr>
-      </w:pPr>
-      <w:r>
-        <w:rPr>
-          <w:rFonts w:ascii="Fredoka One" w:hAnsi="Fredoka One"/>
-          <w:sz w:val="24"/>
-          <w:szCs w:val="24"/>
-          <w:lang w:val="es-ES"/>
-        </w:rPr>
-        <w:t>Consideraciones a tener en cuenta en la implementación.</w:t>
-      </w:r>
     </w:p>
     <w:p>
       <w:pPr>
@@ -5184,4 +7684,16 @@
     </a:ext>
   </a:extLst>
 </a:theme>
+</file>
+
+<file path=customXml/item1.xml><?xml version="1.0" encoding="utf-8"?>
+<b:Sources xmlns:b="http://schemas.openxmlformats.org/officeDocument/2006/bibliography" xmlns="http://schemas.openxmlformats.org/officeDocument/2006/bibliography" SelectedStyle="\APASixthEditionOfficeOnline.xsl" StyleName="APA" Version="6"/>
+</file>
+
+<file path=customXml/itemProps1.xml><?xml version="1.0" encoding="utf-8"?>
+<ds:datastoreItem xmlns:ds="http://schemas.openxmlformats.org/officeDocument/2006/customXml" ds:itemID="{E5AD13F4-8CCC-4F6A-BFBC-CDC29A3794AE}">
+  <ds:schemaRefs>
+    <ds:schemaRef ds:uri="http://schemas.openxmlformats.org/officeDocument/2006/bibliography"/>
+  </ds:schemaRefs>
+</ds:datastoreItem>
 </file>
</xml_diff>

<commit_message>
Versión Final informe Análisis
informe listo para pasar a Overleaf.
</commit_message>
<xml_diff>
--- a/ANEXOS/Informe Ananilis/BosquejoInforme.docx
+++ b/ANEXOS/Informe Ananilis/BosquejoInforme.docx
@@ -64,7 +64,7 @@
           <w:sz w:val="32"/>
           <w:szCs w:val="32"/>
         </w:rPr>
-        <w:t>A</w:t>
+        <w:t>Análisis y diseño.</w:t>
       </w:r>
       <w:r>
         <w:rPr>
@@ -72,24 +72,28 @@
           <w:sz w:val="32"/>
           <w:szCs w:val="32"/>
         </w:rPr>
-        <w:t>nálisis y diseño</w:t>
-      </w:r>
-      <w:r>
+        <w:t xml:space="preserve"> (Adelanto).</w:t>
+      </w:r>
+    </w:p>
+    <w:p>
+      <w:pPr>
+        <w:jc w:val="center"/>
         <w:rPr>
           <w:rFonts w:ascii="Aileron Heavy" w:hAnsi="Aileron Heavy"/>
           <w:sz w:val="32"/>
           <w:szCs w:val="32"/>
         </w:rPr>
-        <w:t>.</w:t>
-      </w:r>
-      <w:r>
+      </w:pPr>
+    </w:p>
+    <w:p>
+      <w:pPr>
+        <w:jc w:val="center"/>
         <w:rPr>
           <w:rFonts w:ascii="Aileron Heavy" w:hAnsi="Aileron Heavy"/>
           <w:sz w:val="32"/>
           <w:szCs w:val="32"/>
         </w:rPr>
-        <w:t xml:space="preserve"> (Adelanto).</w:t>
-      </w:r>
+      </w:pPr>
     </w:p>
     <w:p>
       <w:pPr>
@@ -110,16 +114,14 @@
           <w:szCs w:val="32"/>
         </w:rPr>
       </w:pPr>
-    </w:p>
-    <w:p>
-      <w:pPr>
-        <w:jc w:val="center"/>
+      <w:r>
         <w:rPr>
           <w:rFonts w:ascii="Aileron Heavy" w:hAnsi="Aileron Heavy"/>
           <w:sz w:val="32"/>
           <w:szCs w:val="32"/>
         </w:rPr>
-      </w:pPr>
+        <w:t>Juan Fernando Muñoz López.</w:t>
+      </w:r>
     </w:p>
     <w:p>
       <w:pPr>
@@ -136,24 +138,6 @@
           <w:sz w:val="32"/>
           <w:szCs w:val="32"/>
         </w:rPr>
-        <w:t>Juan Fernando Muñoz López.</w:t>
-      </w:r>
-    </w:p>
-    <w:p>
-      <w:pPr>
-        <w:jc w:val="center"/>
-        <w:rPr>
-          <w:rFonts w:ascii="Aileron Heavy" w:hAnsi="Aileron Heavy"/>
-          <w:sz w:val="32"/>
-          <w:szCs w:val="32"/>
-        </w:rPr>
-      </w:pPr>
-      <w:r>
-        <w:rPr>
-          <w:rFonts w:ascii="Aileron Heavy" w:hAnsi="Aileron Heavy"/>
-          <w:sz w:val="32"/>
-          <w:szCs w:val="32"/>
-        </w:rPr>
         <w:t>Carlos Daniel Lora Larios.</w:t>
       </w:r>
     </w:p>
@@ -851,25 +835,7 @@
           <w:szCs w:val="24"/>
           <w:lang w:val="es-ES"/>
         </w:rPr>
-        <w:t>Para el cual queremos mantener ese algoritmo sencillo de trabajo que se enunciaba a groso modo en los inicios de este informe “</w:t>
-      </w:r>
-      <w:r>
-        <w:rPr>
-          <w:rFonts w:ascii="Aileron Bold" w:hAnsi="Aileron Bold"/>
-          <w:sz w:val="24"/>
-          <w:szCs w:val="24"/>
-          <w:lang w:val="es-ES"/>
-        </w:rPr>
-        <w:t>procesamiento de imágenes, redimensión de las mismas para su posterior visualización a través de entorno de desarrollo de Hardware Arduino</w:t>
-      </w:r>
-      <w:r>
-        <w:rPr>
-          <w:rFonts w:ascii="Aileron Bold" w:hAnsi="Aileron Bold"/>
-          <w:sz w:val="24"/>
-          <w:szCs w:val="24"/>
-          <w:lang w:val="es-ES"/>
-        </w:rPr>
-        <w:t>”, pero obviamente intentando desarrollar cada uno de estos puntos de manera clara y metodológica para que los objetivos sean alcanzados.</w:t>
+        <w:t>Para el cual queremos mantener ese algoritmo sencillo de trabajo que se enunciaba a groso modo en los inicios de este informe “procesamiento de imágenes, redimensión de las mismas para su posterior visualización a través de entorno de desarrollo de Hardware Arduino”, pero obviamente intentando desarrollar cada uno de estos puntos de manera clara y metodológica para que los objetivos sean alcanzados.</w:t>
       </w:r>
     </w:p>
     <w:p>
@@ -1702,25 +1668,7 @@
           <w:szCs w:val="24"/>
           <w:lang w:val="es-ES"/>
         </w:rPr>
-        <w:t xml:space="preserve">1. </w:t>
-      </w:r>
-      <w:r>
-        <w:rPr>
-          <w:rFonts w:ascii="Aileron Bold" w:hAnsi="Aileron Bold"/>
-          <w:sz w:val="24"/>
-          <w:szCs w:val="24"/>
-          <w:lang w:val="es-ES"/>
-        </w:rPr>
-        <w:t>interacción</w:t>
-      </w:r>
-      <w:r>
-        <w:rPr>
-          <w:rFonts w:ascii="Aileron Bold" w:hAnsi="Aileron Bold"/>
-          <w:sz w:val="24"/>
-          <w:szCs w:val="24"/>
-          <w:lang w:val="es-ES"/>
-        </w:rPr>
-        <w:t xml:space="preserve"> con </w:t>
+        <w:t xml:space="preserve">1. interacción con </w:t>
       </w:r>
       <w:r>
         <w:rPr>
@@ -1738,34 +1686,7 @@
           <w:szCs w:val="24"/>
           <w:lang w:val="es-ES"/>
         </w:rPr>
-        <w:t xml:space="preserve">inkercad en </w:t>
-      </w:r>
-      <w:r>
-        <w:rPr>
-          <w:rFonts w:ascii="Aileron Bold" w:hAnsi="Aileron Bold"/>
-          <w:sz w:val="24"/>
-          <w:szCs w:val="24"/>
-          <w:lang w:val="es-ES"/>
-        </w:rPr>
-        <w:t>función</w:t>
-      </w:r>
-      <w:r>
-        <w:rPr>
-          <w:rFonts w:ascii="Aileron Bold" w:hAnsi="Aileron Bold"/>
-          <w:sz w:val="24"/>
-          <w:szCs w:val="24"/>
-          <w:lang w:val="es-ES"/>
-        </w:rPr>
-        <w:t xml:space="preserve"> del manejo de leds </w:t>
-      </w:r>
-      <w:r>
-        <w:rPr>
-          <w:rFonts w:ascii="Aileron Bold" w:hAnsi="Aileron Bold"/>
-          <w:sz w:val="24"/>
-          <w:szCs w:val="24"/>
-          <w:lang w:val="es-ES"/>
-        </w:rPr>
-        <w:t>RGB</w:t>
+        <w:t>inkercad en función del manejo de leds RGB</w:t>
       </w:r>
       <w:r>
         <w:rPr>
@@ -1807,25 +1728,7 @@
           <w:szCs w:val="24"/>
           <w:lang w:val="es-ES"/>
         </w:rPr>
-        <w:t xml:space="preserve">Empezamos intentando entender </w:t>
-      </w:r>
-      <w:r>
-        <w:rPr>
-          <w:rFonts w:ascii="Aileron Bold" w:hAnsi="Aileron Bold"/>
-          <w:sz w:val="24"/>
-          <w:szCs w:val="24"/>
-          <w:lang w:val="es-ES"/>
-        </w:rPr>
-        <w:t>cómo</w:t>
-      </w:r>
-      <w:r>
-        <w:rPr>
-          <w:rFonts w:ascii="Aileron Bold" w:hAnsi="Aileron Bold"/>
-          <w:sz w:val="24"/>
-          <w:szCs w:val="24"/>
-          <w:lang w:val="es-ES"/>
-        </w:rPr>
-        <w:t xml:space="preserve"> funcionaba el </w:t>
+        <w:t xml:space="preserve">Empezamos intentando entender cómo funcionaba el </w:t>
       </w:r>
       <w:proofErr w:type="spellStart"/>
       <w:r>
@@ -1854,25 +1757,7 @@
           <w:szCs w:val="24"/>
           <w:lang w:val="es-ES"/>
         </w:rPr>
-        <w:t xml:space="preserve"> junto sus comandos en el </w:t>
-      </w:r>
-      <w:r>
-        <w:rPr>
-          <w:rFonts w:ascii="Aileron Bold" w:hAnsi="Aileron Bold"/>
-          <w:sz w:val="24"/>
-          <w:szCs w:val="24"/>
-          <w:lang w:val="es-ES"/>
-        </w:rPr>
-        <w:t>código</w:t>
-      </w:r>
-      <w:r>
-        <w:rPr>
-          <w:rFonts w:ascii="Aileron Bold" w:hAnsi="Aileron Bold"/>
-          <w:sz w:val="24"/>
-          <w:szCs w:val="24"/>
-          <w:lang w:val="es-ES"/>
-        </w:rPr>
-        <w:t>,</w:t>
+        <w:t xml:space="preserve"> junto sus comandos en el código,</w:t>
       </w:r>
       <w:r>
         <w:rPr>
@@ -1986,34 +1871,7 @@
           <w:szCs w:val="24"/>
           <w:lang w:val="es-ES"/>
         </w:rPr>
-        <w:t xml:space="preserve"> 8x8 pero </w:t>
-      </w:r>
-      <w:r>
-        <w:rPr>
-          <w:rFonts w:ascii="Aileron Bold" w:hAnsi="Aileron Bold"/>
-          <w:sz w:val="24"/>
-          <w:szCs w:val="24"/>
-          <w:lang w:val="es-ES"/>
-        </w:rPr>
-        <w:t>queríamos</w:t>
-      </w:r>
-      <w:r>
-        <w:rPr>
-          <w:rFonts w:ascii="Aileron Bold" w:hAnsi="Aileron Bold"/>
-          <w:sz w:val="24"/>
-          <w:szCs w:val="24"/>
-          <w:lang w:val="es-ES"/>
-        </w:rPr>
-        <w:t xml:space="preserve"> que nuestro </w:t>
-      </w:r>
-      <w:r>
-        <w:rPr>
-          <w:rFonts w:ascii="Aileron Bold" w:hAnsi="Aileron Bold"/>
-          <w:sz w:val="24"/>
-          <w:szCs w:val="24"/>
-          <w:lang w:val="es-ES"/>
-        </w:rPr>
-        <w:t>código</w:t>
+        <w:t xml:space="preserve"> 8x8 pero queríamos que nuestro código</w:t>
       </w:r>
       <w:r>
         <w:rPr>
@@ -2031,43 +1889,7 @@
           <w:szCs w:val="24"/>
           <w:lang w:val="es-ES"/>
         </w:rPr>
-        <w:t xml:space="preserve">fuese algo </w:t>
-      </w:r>
-      <w:r>
-        <w:rPr>
-          <w:rFonts w:ascii="Aileron Bold" w:hAnsi="Aileron Bold"/>
-          <w:sz w:val="24"/>
-          <w:szCs w:val="24"/>
-          <w:lang w:val="es-ES"/>
-        </w:rPr>
-        <w:t>más</w:t>
-      </w:r>
-      <w:r>
-        <w:rPr>
-          <w:rFonts w:ascii="Aileron Bold" w:hAnsi="Aileron Bold"/>
-          <w:sz w:val="24"/>
-          <w:szCs w:val="24"/>
-          <w:lang w:val="es-ES"/>
-        </w:rPr>
-        <w:t xml:space="preserve"> accesible y sencillo de entender entonces optamos por una matriz de 16x16(valor que aun </w:t>
-      </w:r>
-      <w:r>
-        <w:rPr>
-          <w:rFonts w:ascii="Aileron Bold" w:hAnsi="Aileron Bold"/>
-          <w:sz w:val="24"/>
-          <w:szCs w:val="24"/>
-          <w:lang w:val="es-ES"/>
-        </w:rPr>
-        <w:t>podríamos</w:t>
-      </w:r>
-      <w:r>
-        <w:rPr>
-          <w:rFonts w:ascii="Aileron Bold" w:hAnsi="Aileron Bold"/>
-          <w:sz w:val="24"/>
-          <w:szCs w:val="24"/>
-          <w:lang w:val="es-ES"/>
-        </w:rPr>
-        <w:t xml:space="preserve"> cambiar dependiendo de</w:t>
+        <w:t>fuese algo más accesible y sencillo de entender entonces optamos por una matriz de 16x16(valor que aun podríamos cambiar dependiendo de</w:t>
       </w:r>
       <w:r>
         <w:rPr>
@@ -2085,43 +1907,7 @@
           <w:szCs w:val="24"/>
           <w:lang w:val="es-ES"/>
         </w:rPr>
-        <w:t xml:space="preserve">la complejidad de la </w:t>
-      </w:r>
-      <w:r>
-        <w:rPr>
-          <w:rFonts w:ascii="Aileron Bold" w:hAnsi="Aileron Bold"/>
-          <w:sz w:val="24"/>
-          <w:szCs w:val="24"/>
-          <w:lang w:val="es-ES"/>
-        </w:rPr>
-        <w:t>implementación</w:t>
-      </w:r>
-      <w:r>
-        <w:rPr>
-          <w:rFonts w:ascii="Aileron Bold" w:hAnsi="Aileron Bold"/>
-          <w:sz w:val="24"/>
-          <w:szCs w:val="24"/>
-          <w:lang w:val="es-ES"/>
-        </w:rPr>
-        <w:t xml:space="preserve">),hicimos las respectivas conexiones y le pusimos un suministro de </w:t>
-      </w:r>
-      <w:r>
-        <w:rPr>
-          <w:rFonts w:ascii="Aileron Bold" w:hAnsi="Aileron Bold"/>
-          <w:sz w:val="24"/>
-          <w:szCs w:val="24"/>
-          <w:lang w:val="es-ES"/>
-        </w:rPr>
-        <w:t>energía</w:t>
-      </w:r>
-      <w:r>
-        <w:rPr>
-          <w:rFonts w:ascii="Aileron Bold" w:hAnsi="Aileron Bold"/>
-          <w:sz w:val="24"/>
-          <w:szCs w:val="24"/>
-          <w:lang w:val="es-ES"/>
-        </w:rPr>
-        <w:t xml:space="preserve"> conectado a la </w:t>
+        <w:t xml:space="preserve">la complejidad de la implementación),hicimos las respectivas conexiones y le pusimos un suministro de energía conectado a la </w:t>
       </w:r>
       <w:proofErr w:type="spellStart"/>
       <w:r>
@@ -2159,25 +1945,7 @@
           <w:szCs w:val="24"/>
           <w:lang w:val="es-ES"/>
         </w:rPr>
-        <w:t xml:space="preserve">problemas de falta de corriente y que pudieran prender todos los </w:t>
-      </w:r>
-      <w:r>
-        <w:rPr>
-          <w:rFonts w:ascii="Aileron Bold" w:hAnsi="Aileron Bold"/>
-          <w:sz w:val="24"/>
-          <w:szCs w:val="24"/>
-          <w:lang w:val="es-ES"/>
-        </w:rPr>
-        <w:t>leds, verificamos</w:t>
-      </w:r>
-      <w:r>
-        <w:rPr>
-          <w:rFonts w:ascii="Aileron Bold" w:hAnsi="Aileron Bold"/>
-          <w:sz w:val="24"/>
-          <w:szCs w:val="24"/>
-          <w:lang w:val="es-ES"/>
-        </w:rPr>
-        <w:t xml:space="preserve"> que todo funcionara colocando algunos valores</w:t>
+        <w:t>problemas de falta de corriente y que pudieran prender todos los leds, verificamos que todo funcionara colocando algunos valores</w:t>
       </w:r>
       <w:r>
         <w:rPr>
@@ -2215,61 +1983,7 @@
           <w:szCs w:val="24"/>
           <w:lang w:val="es-ES"/>
         </w:rPr>
-        <w:t xml:space="preserve">() para ver de </w:t>
-      </w:r>
-      <w:r>
-        <w:rPr>
-          <w:rFonts w:ascii="Aileron Bold" w:hAnsi="Aileron Bold"/>
-          <w:sz w:val="24"/>
-          <w:szCs w:val="24"/>
-          <w:lang w:val="es-ES"/>
-        </w:rPr>
-        <w:t>qué</w:t>
-      </w:r>
-      <w:r>
-        <w:rPr>
-          <w:rFonts w:ascii="Aileron Bold" w:hAnsi="Aileron Bold"/>
-          <w:sz w:val="24"/>
-          <w:szCs w:val="24"/>
-          <w:lang w:val="es-ES"/>
-        </w:rPr>
-        <w:t xml:space="preserve"> manera y en </w:t>
-      </w:r>
-      <w:r>
-        <w:rPr>
-          <w:rFonts w:ascii="Aileron Bold" w:hAnsi="Aileron Bold"/>
-          <w:sz w:val="24"/>
-          <w:szCs w:val="24"/>
-          <w:lang w:val="es-ES"/>
-        </w:rPr>
-        <w:t>qué</w:t>
-      </w:r>
-      <w:r>
-        <w:rPr>
-          <w:rFonts w:ascii="Aileron Bold" w:hAnsi="Aileron Bold"/>
-          <w:sz w:val="24"/>
-          <w:szCs w:val="24"/>
-          <w:lang w:val="es-ES"/>
-        </w:rPr>
-        <w:t xml:space="preserve"> orden nos </w:t>
-      </w:r>
-      <w:r>
-        <w:rPr>
-          <w:rFonts w:ascii="Aileron Bold" w:hAnsi="Aileron Bold"/>
-          <w:sz w:val="24"/>
-          <w:szCs w:val="24"/>
-          <w:lang w:val="es-ES"/>
-        </w:rPr>
-        <w:t>prendían</w:t>
-      </w:r>
-      <w:r>
-        <w:rPr>
-          <w:rFonts w:ascii="Aileron Bold" w:hAnsi="Aileron Bold"/>
-          <w:sz w:val="24"/>
-          <w:szCs w:val="24"/>
-          <w:lang w:val="es-ES"/>
-        </w:rPr>
-        <w:t xml:space="preserve"> los </w:t>
+        <w:t xml:space="preserve">() para ver de qué manera y en qué orden nos prendían los </w:t>
       </w:r>
       <w:proofErr w:type="spellStart"/>
       <w:r>
@@ -2289,25 +2003,7 @@
           <w:szCs w:val="24"/>
           <w:lang w:val="es-ES"/>
         </w:rPr>
-        <w:t xml:space="preserve"> y </w:t>
-      </w:r>
-      <w:r>
-        <w:rPr>
-          <w:rFonts w:ascii="Aileron Bold" w:hAnsi="Aileron Bold"/>
-          <w:sz w:val="24"/>
-          <w:szCs w:val="24"/>
-          <w:lang w:val="es-ES"/>
-        </w:rPr>
-        <w:t>así</w:t>
-      </w:r>
-      <w:r>
-        <w:rPr>
-          <w:rFonts w:ascii="Aileron Bold" w:hAnsi="Aileron Bold"/>
-          <w:sz w:val="24"/>
-          <w:szCs w:val="24"/>
-          <w:lang w:val="es-ES"/>
-        </w:rPr>
-        <w:t xml:space="preserve"> tener</w:t>
+        <w:t xml:space="preserve"> y así tener</w:t>
       </w:r>
       <w:r>
         <w:rPr>
@@ -2325,121 +2021,104 @@
           <w:szCs w:val="24"/>
           <w:lang w:val="es-ES"/>
         </w:rPr>
-        <w:t xml:space="preserve">ideas sobre </w:t>
-      </w:r>
-      <w:r>
-        <w:rPr>
-          <w:rFonts w:ascii="Aileron Bold" w:hAnsi="Aileron Bold"/>
-          <w:sz w:val="24"/>
-          <w:szCs w:val="24"/>
-          <w:lang w:val="es-ES"/>
-        </w:rPr>
-        <w:t>cómo</w:t>
-      </w:r>
-      <w:r>
-        <w:rPr>
-          <w:rFonts w:ascii="Aileron Bold" w:hAnsi="Aileron Bold"/>
-          <w:sz w:val="24"/>
-          <w:szCs w:val="24"/>
-          <w:lang w:val="es-ES"/>
-        </w:rPr>
-        <w:t xml:space="preserve"> controlarlos.</w:t>
-      </w:r>
-    </w:p>
-    <w:p>
-      <w:pPr>
-        <w:spacing w:after="0" w:line="240" w:lineRule="auto"/>
-        <w:jc w:val="both"/>
-        <w:rPr>
-          <w:rFonts w:ascii="Aileron Bold" w:hAnsi="Aileron Bold"/>
-          <w:sz w:val="24"/>
-          <w:szCs w:val="24"/>
-          <w:lang w:val="es-ES"/>
-        </w:rPr>
-      </w:pPr>
-    </w:p>
-    <w:p>
-      <w:pPr>
-        <w:spacing w:after="0" w:line="240" w:lineRule="auto"/>
-        <w:jc w:val="both"/>
-        <w:rPr>
-          <w:rFonts w:ascii="Aileron Bold" w:hAnsi="Aileron Bold"/>
-          <w:sz w:val="24"/>
-          <w:szCs w:val="24"/>
-          <w:lang w:val="es-ES"/>
-        </w:rPr>
-      </w:pPr>
-      <w:r>
-        <w:rPr>
-          <w:rFonts w:ascii="Aileron Bold" w:hAnsi="Aileron Bold"/>
-          <w:sz w:val="24"/>
-          <w:szCs w:val="24"/>
-          <w:lang w:val="es-ES"/>
-        </w:rPr>
-        <w:t xml:space="preserve">2. </w:t>
-      </w:r>
-      <w:r>
-        <w:rPr>
-          <w:rFonts w:ascii="Aileron Bold" w:hAnsi="Aileron Bold"/>
-          <w:sz w:val="24"/>
-          <w:szCs w:val="24"/>
-          <w:lang w:val="es-ES"/>
-        </w:rPr>
-        <w:t>interacción</w:t>
-      </w:r>
-      <w:r>
-        <w:rPr>
-          <w:rFonts w:ascii="Aileron Bold" w:hAnsi="Aileron Bold"/>
-          <w:sz w:val="24"/>
-          <w:szCs w:val="24"/>
-          <w:lang w:val="es-ES"/>
-        </w:rPr>
-        <w:t xml:space="preserve"> en el entorno de desarrollo QT con </w:t>
-      </w:r>
-      <w:r>
-        <w:rPr>
-          <w:rFonts w:ascii="Aileron Bold" w:hAnsi="Aileron Bold"/>
-          <w:sz w:val="24"/>
-          <w:szCs w:val="24"/>
-          <w:lang w:val="es-ES"/>
-        </w:rPr>
-        <w:t>imágenes</w:t>
-      </w:r>
-      <w:r>
-        <w:rPr>
-          <w:rFonts w:ascii="Aileron Bold" w:hAnsi="Aileron Bold"/>
-          <w:sz w:val="24"/>
-          <w:szCs w:val="24"/>
-          <w:lang w:val="es-ES"/>
-        </w:rPr>
-        <w:t xml:space="preserve"> importadas a </w:t>
-      </w:r>
-      <w:r>
-        <w:rPr>
-          <w:rFonts w:ascii="Aileron Bold" w:hAnsi="Aileron Bold"/>
-          <w:sz w:val="24"/>
-          <w:szCs w:val="24"/>
-          <w:lang w:val="es-ES"/>
-        </w:rPr>
-        <w:t>través</w:t>
-      </w:r>
-      <w:r>
-        <w:rPr>
-          <w:rFonts w:ascii="Aileron Bold" w:hAnsi="Aileron Bold"/>
-          <w:sz w:val="24"/>
-          <w:szCs w:val="24"/>
-          <w:lang w:val="es-ES"/>
-        </w:rPr>
-        <w:t xml:space="preserve"> de la </w:t>
-      </w:r>
-      <w:r>
-        <w:rPr>
-          <w:rFonts w:ascii="Aileron Bold" w:hAnsi="Aileron Bold"/>
-          <w:sz w:val="24"/>
-          <w:szCs w:val="24"/>
-          <w:lang w:val="es-ES"/>
-        </w:rPr>
-        <w:t>librería</w:t>
+        <w:t>ideas sobre cómo controlarlos.</w:t>
+      </w:r>
+    </w:p>
+    <w:p>
+      <w:pPr>
+        <w:spacing w:after="0" w:line="240" w:lineRule="auto"/>
+        <w:jc w:val="both"/>
+        <w:rPr>
+          <w:rFonts w:ascii="Aileron Bold" w:hAnsi="Aileron Bold"/>
+          <w:sz w:val="24"/>
+          <w:szCs w:val="24"/>
+          <w:lang w:val="es-ES"/>
+        </w:rPr>
+      </w:pPr>
+    </w:p>
+    <w:p>
+      <w:pPr>
+        <w:spacing w:after="0" w:line="240" w:lineRule="auto"/>
+        <w:jc w:val="both"/>
+        <w:rPr>
+          <w:rFonts w:ascii="Aileron Bold" w:hAnsi="Aileron Bold"/>
+          <w:sz w:val="24"/>
+          <w:szCs w:val="24"/>
+          <w:lang w:val="es-ES"/>
+        </w:rPr>
+      </w:pPr>
+      <w:r>
+        <w:rPr>
+          <w:rFonts w:ascii="Aileron Bold" w:hAnsi="Aileron Bold"/>
+          <w:sz w:val="24"/>
+          <w:szCs w:val="24"/>
+          <w:lang w:val="es-ES"/>
+        </w:rPr>
+        <w:t xml:space="preserve">2. interacción en el entorno de desarrollo QT con imágenes importadas a través de la librería </w:t>
+      </w:r>
+      <w:proofErr w:type="spellStart"/>
+      <w:r>
+        <w:rPr>
+          <w:rFonts w:ascii="Aileron Bold" w:hAnsi="Aileron Bold"/>
+          <w:sz w:val="24"/>
+          <w:szCs w:val="24"/>
+          <w:lang w:val="es-ES"/>
+        </w:rPr>
+        <w:t>Qimage</w:t>
+      </w:r>
+      <w:proofErr w:type="spellEnd"/>
+    </w:p>
+    <w:p>
+      <w:pPr>
+        <w:spacing w:after="0" w:line="240" w:lineRule="auto"/>
+        <w:jc w:val="both"/>
+        <w:rPr>
+          <w:rFonts w:ascii="Aileron Bold" w:hAnsi="Aileron Bold"/>
+          <w:sz w:val="24"/>
+          <w:szCs w:val="24"/>
+          <w:lang w:val="es-ES"/>
+        </w:rPr>
+      </w:pPr>
+    </w:p>
+    <w:p>
+      <w:pPr>
+        <w:spacing w:after="0" w:line="240" w:lineRule="auto"/>
+        <w:jc w:val="both"/>
+        <w:rPr>
+          <w:rFonts w:ascii="Aileron Bold" w:hAnsi="Aileron Bold"/>
+          <w:sz w:val="24"/>
+          <w:szCs w:val="24"/>
+          <w:lang w:val="es-ES"/>
+        </w:rPr>
+      </w:pPr>
+      <w:r>
+        <w:rPr>
+          <w:rFonts w:ascii="Aileron Bold" w:hAnsi="Aileron Bold"/>
+          <w:sz w:val="24"/>
+          <w:szCs w:val="24"/>
+          <w:lang w:val="es-ES"/>
+        </w:rPr>
+        <w:t xml:space="preserve">Estuvimos experimentando un poco con lo que es la librería de </w:t>
+      </w:r>
+      <w:proofErr w:type="spellStart"/>
+      <w:r>
+        <w:rPr>
+          <w:rFonts w:ascii="Aileron Bold" w:hAnsi="Aileron Bold"/>
+          <w:sz w:val="24"/>
+          <w:szCs w:val="24"/>
+          <w:lang w:val="es-ES"/>
+        </w:rPr>
+        <w:t>Qimage</w:t>
+      </w:r>
+      <w:proofErr w:type="spellEnd"/>
+      <w:r>
+        <w:rPr>
+          <w:rFonts w:ascii="Aileron Bold" w:hAnsi="Aileron Bold"/>
+          <w:sz w:val="24"/>
+          <w:szCs w:val="24"/>
+          <w:lang w:val="es-ES"/>
+        </w:rPr>
+        <w:t xml:space="preserve"> con la que importamos imágenes de prueba que fueron banderas de países como Colombia, con el fin de hacer pruebas y encaminar el algoritmo</w:t>
       </w:r>
       <w:r>
         <w:rPr>
@@ -2450,6 +2129,105 @@
         </w:rPr>
         <w:t xml:space="preserve"> </w:t>
       </w:r>
+      <w:r>
+        <w:rPr>
+          <w:rFonts w:ascii="Aileron Bold" w:hAnsi="Aileron Bold"/>
+          <w:sz w:val="24"/>
+          <w:szCs w:val="24"/>
+          <w:lang w:val="es-ES"/>
+        </w:rPr>
+        <w:t>hacia lo que nosotros queríamos.</w:t>
+      </w:r>
+      <w:r>
+        <w:rPr>
+          <w:rFonts w:ascii="Aileron Bold" w:hAnsi="Aileron Bold"/>
+          <w:sz w:val="24"/>
+          <w:szCs w:val="24"/>
+          <w:lang w:val="es-ES"/>
+        </w:rPr>
+        <w:t xml:space="preserve"> </w:t>
+      </w:r>
+      <w:r>
+        <w:rPr>
+          <w:rFonts w:ascii="Aileron Bold" w:hAnsi="Aileron Bold"/>
+          <w:sz w:val="24"/>
+          <w:szCs w:val="24"/>
+          <w:lang w:val="es-ES"/>
+        </w:rPr>
+        <w:t>Creamos 3 archivos txt, en el que cada uno de ellos representaba</w:t>
+      </w:r>
+      <w:r>
+        <w:rPr>
+          <w:rFonts w:ascii="Aileron Bold" w:hAnsi="Aileron Bold"/>
+          <w:sz w:val="24"/>
+          <w:szCs w:val="24"/>
+          <w:lang w:val="es-ES"/>
+        </w:rPr>
+        <w:t xml:space="preserve"> </w:t>
+      </w:r>
+      <w:r>
+        <w:rPr>
+          <w:rFonts w:ascii="Aileron Bold" w:hAnsi="Aileron Bold"/>
+          <w:sz w:val="24"/>
+          <w:szCs w:val="24"/>
+          <w:lang w:val="es-ES"/>
+        </w:rPr>
+        <w:t>los valores RGB de la bandera por pixeles, también intentamos crear dos objetos: uno para la imagen</w:t>
+      </w:r>
+      <w:r>
+        <w:rPr>
+          <w:rFonts w:ascii="Aileron Bold" w:hAnsi="Aileron Bold"/>
+          <w:sz w:val="24"/>
+          <w:szCs w:val="24"/>
+          <w:lang w:val="es-ES"/>
+        </w:rPr>
+        <w:t xml:space="preserve"> </w:t>
+      </w:r>
+      <w:r>
+        <w:rPr>
+          <w:rFonts w:ascii="Aileron Bold" w:hAnsi="Aileron Bold"/>
+          <w:sz w:val="24"/>
+          <w:szCs w:val="24"/>
+          <w:lang w:val="es-ES"/>
+        </w:rPr>
+        <w:t>y el otro que representa el área para un pixel. Todo esto con el objetivo de llevarlo todo</w:t>
+      </w:r>
+      <w:r>
+        <w:rPr>
+          <w:rFonts w:ascii="Aileron Bold" w:hAnsi="Aileron Bold"/>
+          <w:sz w:val="24"/>
+          <w:szCs w:val="24"/>
+          <w:lang w:val="es-ES"/>
+        </w:rPr>
+        <w:t xml:space="preserve"> </w:t>
+      </w:r>
+      <w:r>
+        <w:rPr>
+          <w:rFonts w:ascii="Aileron Bold" w:hAnsi="Aileron Bold"/>
+          <w:sz w:val="24"/>
+          <w:szCs w:val="24"/>
+          <w:lang w:val="es-ES"/>
+        </w:rPr>
+        <w:t>a términos de una matriz de 16x16, con lo cual consideramos que sería más fácil para llevarlo</w:t>
+      </w:r>
+      <w:r>
+        <w:rPr>
+          <w:rFonts w:ascii="Aileron Bold" w:hAnsi="Aileron Bold"/>
+          <w:sz w:val="24"/>
+          <w:szCs w:val="24"/>
+          <w:lang w:val="es-ES"/>
+        </w:rPr>
+        <w:t xml:space="preserve"> </w:t>
+      </w:r>
+      <w:r>
+        <w:rPr>
+          <w:rFonts w:ascii="Aileron Bold" w:hAnsi="Aileron Bold"/>
+          <w:sz w:val="24"/>
+          <w:szCs w:val="24"/>
+          <w:lang w:val="es-ES"/>
+        </w:rPr>
+        <w:t xml:space="preserve">a los </w:t>
+      </w:r>
       <w:proofErr w:type="spellStart"/>
       <w:r>
         <w:rPr>
@@ -2458,133 +2236,124 @@
           <w:szCs w:val="24"/>
           <w:lang w:val="es-ES"/>
         </w:rPr>
+        <w:t>neopixeles</w:t>
+      </w:r>
+      <w:proofErr w:type="spellEnd"/>
+      <w:r>
+        <w:rPr>
+          <w:rFonts w:ascii="Aileron Bold" w:hAnsi="Aileron Bold"/>
+          <w:sz w:val="24"/>
+          <w:szCs w:val="24"/>
+          <w:lang w:val="es-ES"/>
+        </w:rPr>
+        <w:t xml:space="preserve"> para que muestren la imagen proporcionada.</w:t>
+      </w:r>
+    </w:p>
+    <w:p>
+      <w:pPr>
+        <w:spacing w:after="0" w:line="240" w:lineRule="auto"/>
+        <w:jc w:val="both"/>
+        <w:rPr>
+          <w:rFonts w:ascii="Aileron Bold" w:hAnsi="Aileron Bold"/>
+          <w:sz w:val="24"/>
+          <w:szCs w:val="24"/>
+          <w:lang w:val="es-ES"/>
+        </w:rPr>
+      </w:pPr>
+    </w:p>
+    <w:p>
+      <w:pPr>
+        <w:spacing w:after="0" w:line="240" w:lineRule="auto"/>
+        <w:jc w:val="both"/>
+        <w:rPr>
+          <w:rFonts w:ascii="Aileron Bold" w:hAnsi="Aileron Bold"/>
+          <w:sz w:val="24"/>
+          <w:szCs w:val="24"/>
+          <w:lang w:val="es-ES"/>
+        </w:rPr>
+      </w:pPr>
+      <w:r>
+        <w:rPr>
+          <w:rFonts w:ascii="Aileron Bold" w:hAnsi="Aileron Bold"/>
+          <w:sz w:val="24"/>
+          <w:szCs w:val="24"/>
+          <w:lang w:val="es-ES"/>
+        </w:rPr>
+        <w:t xml:space="preserve">Encontramos que también el hecho de trabajar con la librería de </w:t>
+      </w:r>
+      <w:proofErr w:type="spellStart"/>
+      <w:r>
+        <w:rPr>
+          <w:rFonts w:ascii="Aileron Bold" w:hAnsi="Aileron Bold"/>
+          <w:sz w:val="24"/>
+          <w:szCs w:val="24"/>
+          <w:lang w:val="es-ES"/>
+        </w:rPr>
         <w:t>Qimage</w:t>
       </w:r>
       <w:proofErr w:type="spellEnd"/>
-    </w:p>
-    <w:p>
-      <w:pPr>
-        <w:spacing w:after="0" w:line="240" w:lineRule="auto"/>
-        <w:jc w:val="both"/>
-        <w:rPr>
-          <w:rFonts w:ascii="Aileron Bold" w:hAnsi="Aileron Bold"/>
-          <w:sz w:val="24"/>
-          <w:szCs w:val="24"/>
-          <w:lang w:val="es-ES"/>
-        </w:rPr>
-      </w:pPr>
-    </w:p>
-    <w:p>
-      <w:pPr>
-        <w:spacing w:after="0" w:line="240" w:lineRule="auto"/>
-        <w:jc w:val="both"/>
-        <w:rPr>
-          <w:rFonts w:ascii="Aileron Bold" w:hAnsi="Aileron Bold"/>
-          <w:sz w:val="24"/>
-          <w:szCs w:val="24"/>
-          <w:lang w:val="es-ES"/>
-        </w:rPr>
-      </w:pPr>
-      <w:r>
-        <w:rPr>
-          <w:rFonts w:ascii="Aileron Bold" w:hAnsi="Aileron Bold"/>
-          <w:sz w:val="24"/>
-          <w:szCs w:val="24"/>
-          <w:lang w:val="es-ES"/>
-        </w:rPr>
-        <w:t xml:space="preserve">Estuvimos experimentando un poco con lo que es la </w:t>
-      </w:r>
-      <w:r>
-        <w:rPr>
-          <w:rFonts w:ascii="Aileron Bold" w:hAnsi="Aileron Bold"/>
-          <w:sz w:val="24"/>
-          <w:szCs w:val="24"/>
-          <w:lang w:val="es-ES"/>
-        </w:rPr>
-        <w:t>librería</w:t>
-      </w:r>
-      <w:r>
-        <w:rPr>
-          <w:rFonts w:ascii="Aileron Bold" w:hAnsi="Aileron Bold"/>
-          <w:sz w:val="24"/>
-          <w:szCs w:val="24"/>
-          <w:lang w:val="es-ES"/>
-        </w:rPr>
-        <w:t xml:space="preserve"> de </w:t>
-      </w:r>
-      <w:proofErr w:type="spellStart"/>
-      <w:r>
-        <w:rPr>
-          <w:rFonts w:ascii="Aileron Bold" w:hAnsi="Aileron Bold"/>
-          <w:sz w:val="24"/>
-          <w:szCs w:val="24"/>
-          <w:lang w:val="es-ES"/>
-        </w:rPr>
-        <w:t>Qimage</w:t>
-      </w:r>
-      <w:proofErr w:type="spellEnd"/>
-      <w:r>
-        <w:rPr>
-          <w:rFonts w:ascii="Aileron Bold" w:hAnsi="Aileron Bold"/>
-          <w:sz w:val="24"/>
-          <w:szCs w:val="24"/>
-          <w:lang w:val="es-ES"/>
-        </w:rPr>
-        <w:t xml:space="preserve"> con la que importamos </w:t>
-      </w:r>
-      <w:r>
-        <w:rPr>
-          <w:rFonts w:ascii="Aileron Bold" w:hAnsi="Aileron Bold"/>
-          <w:sz w:val="24"/>
-          <w:szCs w:val="24"/>
-          <w:lang w:val="es-ES"/>
-        </w:rPr>
-        <w:t>imágenes</w:t>
-      </w:r>
-      <w:r>
-        <w:rPr>
-          <w:rFonts w:ascii="Aileron Bold" w:hAnsi="Aileron Bold"/>
-          <w:sz w:val="24"/>
-          <w:szCs w:val="24"/>
-          <w:lang w:val="es-ES"/>
-        </w:rPr>
-        <w:t xml:space="preserve"> de prueba que fueron banderas de </w:t>
-      </w:r>
-      <w:r>
-        <w:rPr>
-          <w:rFonts w:ascii="Aileron Bold" w:hAnsi="Aileron Bold"/>
-          <w:sz w:val="24"/>
-          <w:szCs w:val="24"/>
-          <w:lang w:val="es-ES"/>
-        </w:rPr>
-        <w:t>países</w:t>
-      </w:r>
-      <w:r>
-        <w:rPr>
-          <w:rFonts w:ascii="Aileron Bold" w:hAnsi="Aileron Bold"/>
-          <w:sz w:val="24"/>
-          <w:szCs w:val="24"/>
-          <w:lang w:val="es-ES"/>
-        </w:rPr>
-        <w:t xml:space="preserve"> como </w:t>
-      </w:r>
-      <w:r>
-        <w:rPr>
-          <w:rFonts w:ascii="Aileron Bold" w:hAnsi="Aileron Bold"/>
-          <w:sz w:val="24"/>
-          <w:szCs w:val="24"/>
-          <w:lang w:val="es-ES"/>
-        </w:rPr>
-        <w:t>Colombia</w:t>
-      </w:r>
-      <w:r>
-        <w:rPr>
-          <w:rFonts w:ascii="Aileron Bold" w:hAnsi="Aileron Bold"/>
-          <w:sz w:val="24"/>
-          <w:szCs w:val="24"/>
-          <w:lang w:val="es-ES"/>
-        </w:rPr>
-        <w:t>, con el fin de hacer pruebas y encaminar el algoritmo</w:t>
+      <w:r>
+        <w:rPr>
+          <w:rFonts w:ascii="Aileron Bold" w:hAnsi="Aileron Bold"/>
+          <w:sz w:val="24"/>
+          <w:szCs w:val="24"/>
+          <w:lang w:val="es-ES"/>
+        </w:rPr>
+        <w:t xml:space="preserve"> era algo más intuitivo y manejable.</w:t>
+      </w:r>
+    </w:p>
+    <w:p>
+      <w:pPr>
+        <w:spacing w:after="0" w:line="240" w:lineRule="auto"/>
+        <w:jc w:val="both"/>
+        <w:rPr>
+          <w:rFonts w:ascii="Aileron Bold" w:hAnsi="Aileron Bold"/>
+          <w:sz w:val="24"/>
+          <w:szCs w:val="24"/>
+          <w:lang w:val="es-ES"/>
+        </w:rPr>
+      </w:pPr>
+    </w:p>
+    <w:p>
+      <w:pPr>
+        <w:spacing w:after="0" w:line="240" w:lineRule="auto"/>
+        <w:jc w:val="both"/>
+        <w:rPr>
+          <w:rFonts w:ascii="Aileron Bold" w:hAnsi="Aileron Bold"/>
+          <w:sz w:val="24"/>
+          <w:szCs w:val="24"/>
+          <w:lang w:val="es-ES"/>
+        </w:rPr>
+      </w:pPr>
+      <w:r>
+        <w:rPr>
+          <w:rFonts w:ascii="Aileron Bold" w:hAnsi="Aileron Bold"/>
+          <w:sz w:val="24"/>
+          <w:szCs w:val="24"/>
+          <w:lang w:val="es-ES"/>
+        </w:rPr>
+        <w:t>3. Retroalimentación del conocimiento y pruebas.</w:t>
+      </w:r>
+    </w:p>
+    <w:p>
+      <w:pPr>
+        <w:spacing w:after="0" w:line="240" w:lineRule="auto"/>
+        <w:jc w:val="both"/>
+        <w:rPr>
+          <w:rFonts w:ascii="Aileron Bold" w:hAnsi="Aileron Bold"/>
+          <w:sz w:val="24"/>
+          <w:szCs w:val="24"/>
+          <w:lang w:val="es-ES"/>
+        </w:rPr>
+      </w:pPr>
+      <w:r>
+        <w:rPr>
+          <w:rFonts w:ascii="Aileron Bold" w:hAnsi="Aileron Bold"/>
+          <w:sz w:val="24"/>
+          <w:szCs w:val="24"/>
+          <w:lang w:val="es-ES"/>
+        </w:rPr>
+        <w:t>Nos hemos estado reuniendo para debatir las diferentes soluciones planteadas para la problemática y así dividirnos el trabajo partiendo de varias ideas y análisis que hemos hecho mirando las imágenes, una vez que nos dividimos el trabajo</w:t>
       </w:r>
       <w:r>
         <w:rPr>
@@ -2602,25 +2371,7 @@
           <w:szCs w:val="24"/>
           <w:lang w:val="es-ES"/>
         </w:rPr>
-        <w:t xml:space="preserve">hacia lo que nosotros </w:t>
-      </w:r>
-      <w:r>
-        <w:rPr>
-          <w:rFonts w:ascii="Aileron Bold" w:hAnsi="Aileron Bold"/>
-          <w:sz w:val="24"/>
-          <w:szCs w:val="24"/>
-          <w:lang w:val="es-ES"/>
-        </w:rPr>
-        <w:t>queríamos</w:t>
-      </w:r>
-      <w:r>
-        <w:rPr>
-          <w:rFonts w:ascii="Aileron Bold" w:hAnsi="Aileron Bold"/>
-          <w:sz w:val="24"/>
-          <w:szCs w:val="24"/>
-          <w:lang w:val="es-ES"/>
-        </w:rPr>
-        <w:t>.</w:t>
+        <w:t>y lo desarrollamos intentamos hacer una retroalimentación para estar al tanto de lo que hizo cada uno y compartir</w:t>
       </w:r>
       <w:r>
         <w:rPr>
@@ -2638,7 +2389,7 @@
           <w:szCs w:val="24"/>
           <w:lang w:val="es-ES"/>
         </w:rPr>
-        <w:t>Creamos 3 archivos txt, en el que cada uno de ellos representaba</w:t>
+        <w:t>más ideas que fueron surgiendo en el transcurso de este proyecto, cuando nos reunimos nos apoyamos de herramientas</w:t>
       </w:r>
       <w:r>
         <w:rPr>
@@ -2656,16 +2407,7 @@
           <w:szCs w:val="24"/>
           <w:lang w:val="es-ES"/>
         </w:rPr>
-        <w:t xml:space="preserve">los valores RGB de la bandera por </w:t>
-      </w:r>
-      <w:r>
-        <w:rPr>
-          <w:rFonts w:ascii="Aileron Bold" w:hAnsi="Aileron Bold"/>
-          <w:sz w:val="24"/>
-          <w:szCs w:val="24"/>
-          <w:lang w:val="es-ES"/>
-        </w:rPr>
-        <w:t>pixeles,</w:t>
+        <w:t>para hacer diagramas, dibujos o cosas que nos ayuden a asimilar más fácilmente algunos conceptos que en un principio nos parecen</w:t>
       </w:r>
       <w:r>
         <w:rPr>
@@ -2683,584 +2425,7 @@
           <w:szCs w:val="24"/>
           <w:lang w:val="es-ES"/>
         </w:rPr>
-        <w:t>también</w:t>
-      </w:r>
-      <w:r>
-        <w:rPr>
-          <w:rFonts w:ascii="Aileron Bold" w:hAnsi="Aileron Bold"/>
-          <w:sz w:val="24"/>
-          <w:szCs w:val="24"/>
-          <w:lang w:val="es-ES"/>
-        </w:rPr>
-        <w:t xml:space="preserve"> intentamos crear dos objetos: uno para la imagen</w:t>
-      </w:r>
-      <w:r>
-        <w:rPr>
-          <w:rFonts w:ascii="Aileron Bold" w:hAnsi="Aileron Bold"/>
-          <w:sz w:val="24"/>
-          <w:szCs w:val="24"/>
-          <w:lang w:val="es-ES"/>
-        </w:rPr>
-        <w:t xml:space="preserve"> </w:t>
-      </w:r>
-      <w:r>
-        <w:rPr>
-          <w:rFonts w:ascii="Aileron Bold" w:hAnsi="Aileron Bold"/>
-          <w:sz w:val="24"/>
-          <w:szCs w:val="24"/>
-          <w:lang w:val="es-ES"/>
-        </w:rPr>
-        <w:t xml:space="preserve">y el otro que representa el </w:t>
-      </w:r>
-      <w:r>
-        <w:rPr>
-          <w:rFonts w:ascii="Aileron Bold" w:hAnsi="Aileron Bold"/>
-          <w:sz w:val="24"/>
-          <w:szCs w:val="24"/>
-          <w:lang w:val="es-ES"/>
-        </w:rPr>
-        <w:t>área</w:t>
-      </w:r>
-      <w:r>
-        <w:rPr>
-          <w:rFonts w:ascii="Aileron Bold" w:hAnsi="Aileron Bold"/>
-          <w:sz w:val="24"/>
-          <w:szCs w:val="24"/>
-          <w:lang w:val="es-ES"/>
-        </w:rPr>
-        <w:t xml:space="preserve"> para un pixel. Todo esto con el objetivo de llevarlo todo</w:t>
-      </w:r>
-      <w:r>
-        <w:rPr>
-          <w:rFonts w:ascii="Aileron Bold" w:hAnsi="Aileron Bold"/>
-          <w:sz w:val="24"/>
-          <w:szCs w:val="24"/>
-          <w:lang w:val="es-ES"/>
-        </w:rPr>
-        <w:t xml:space="preserve"> </w:t>
-      </w:r>
-      <w:r>
-        <w:rPr>
-          <w:rFonts w:ascii="Aileron Bold" w:hAnsi="Aileron Bold"/>
-          <w:sz w:val="24"/>
-          <w:szCs w:val="24"/>
-          <w:lang w:val="es-ES"/>
-        </w:rPr>
-        <w:t xml:space="preserve">a </w:t>
-      </w:r>
-      <w:r>
-        <w:rPr>
-          <w:rFonts w:ascii="Aileron Bold" w:hAnsi="Aileron Bold"/>
-          <w:sz w:val="24"/>
-          <w:szCs w:val="24"/>
-          <w:lang w:val="es-ES"/>
-        </w:rPr>
-        <w:t>términos</w:t>
-      </w:r>
-      <w:r>
-        <w:rPr>
-          <w:rFonts w:ascii="Aileron Bold" w:hAnsi="Aileron Bold"/>
-          <w:sz w:val="24"/>
-          <w:szCs w:val="24"/>
-          <w:lang w:val="es-ES"/>
-        </w:rPr>
-        <w:t xml:space="preserve"> de una matriz de 16x16, con lo cual consideramos que </w:t>
-      </w:r>
-      <w:r>
-        <w:rPr>
-          <w:rFonts w:ascii="Aileron Bold" w:hAnsi="Aileron Bold"/>
-          <w:sz w:val="24"/>
-          <w:szCs w:val="24"/>
-          <w:lang w:val="es-ES"/>
-        </w:rPr>
-        <w:t>sería</w:t>
-      </w:r>
-      <w:r>
-        <w:rPr>
-          <w:rFonts w:ascii="Aileron Bold" w:hAnsi="Aileron Bold"/>
-          <w:sz w:val="24"/>
-          <w:szCs w:val="24"/>
-          <w:lang w:val="es-ES"/>
-        </w:rPr>
-        <w:t xml:space="preserve"> </w:t>
-      </w:r>
-      <w:r>
-        <w:rPr>
-          <w:rFonts w:ascii="Aileron Bold" w:hAnsi="Aileron Bold"/>
-          <w:sz w:val="24"/>
-          <w:szCs w:val="24"/>
-          <w:lang w:val="es-ES"/>
-        </w:rPr>
-        <w:t>más</w:t>
-      </w:r>
-      <w:r>
-        <w:rPr>
-          <w:rFonts w:ascii="Aileron Bold" w:hAnsi="Aileron Bold"/>
-          <w:sz w:val="24"/>
-          <w:szCs w:val="24"/>
-          <w:lang w:val="es-ES"/>
-        </w:rPr>
-        <w:t xml:space="preserve"> </w:t>
-      </w:r>
-      <w:r>
-        <w:rPr>
-          <w:rFonts w:ascii="Aileron Bold" w:hAnsi="Aileron Bold"/>
-          <w:sz w:val="24"/>
-          <w:szCs w:val="24"/>
-          <w:lang w:val="es-ES"/>
-        </w:rPr>
-        <w:t>fácil</w:t>
-      </w:r>
-      <w:r>
-        <w:rPr>
-          <w:rFonts w:ascii="Aileron Bold" w:hAnsi="Aileron Bold"/>
-          <w:sz w:val="24"/>
-          <w:szCs w:val="24"/>
-          <w:lang w:val="es-ES"/>
-        </w:rPr>
-        <w:t xml:space="preserve"> para llevarlo</w:t>
-      </w:r>
-      <w:r>
-        <w:rPr>
-          <w:rFonts w:ascii="Aileron Bold" w:hAnsi="Aileron Bold"/>
-          <w:sz w:val="24"/>
-          <w:szCs w:val="24"/>
-          <w:lang w:val="es-ES"/>
-        </w:rPr>
-        <w:t xml:space="preserve"> </w:t>
-      </w:r>
-      <w:r>
-        <w:rPr>
-          <w:rFonts w:ascii="Aileron Bold" w:hAnsi="Aileron Bold"/>
-          <w:sz w:val="24"/>
-          <w:szCs w:val="24"/>
-          <w:lang w:val="es-ES"/>
-        </w:rPr>
-        <w:t xml:space="preserve">a los </w:t>
-      </w:r>
-      <w:proofErr w:type="spellStart"/>
-      <w:r>
-        <w:rPr>
-          <w:rFonts w:ascii="Aileron Bold" w:hAnsi="Aileron Bold"/>
-          <w:sz w:val="24"/>
-          <w:szCs w:val="24"/>
-          <w:lang w:val="es-ES"/>
-        </w:rPr>
-        <w:t>neopixeles</w:t>
-      </w:r>
-      <w:proofErr w:type="spellEnd"/>
-      <w:r>
-        <w:rPr>
-          <w:rFonts w:ascii="Aileron Bold" w:hAnsi="Aileron Bold"/>
-          <w:sz w:val="24"/>
-          <w:szCs w:val="24"/>
-          <w:lang w:val="es-ES"/>
-        </w:rPr>
-        <w:t xml:space="preserve"> para que muestren la imagen proporcionada.</w:t>
-      </w:r>
-    </w:p>
-    <w:p>
-      <w:pPr>
-        <w:spacing w:after="0" w:line="240" w:lineRule="auto"/>
-        <w:jc w:val="both"/>
-        <w:rPr>
-          <w:rFonts w:ascii="Aileron Bold" w:hAnsi="Aileron Bold"/>
-          <w:sz w:val="24"/>
-          <w:szCs w:val="24"/>
-          <w:lang w:val="es-ES"/>
-        </w:rPr>
-      </w:pPr>
-    </w:p>
-    <w:p>
-      <w:pPr>
-        <w:spacing w:after="0" w:line="240" w:lineRule="auto"/>
-        <w:jc w:val="both"/>
-        <w:rPr>
-          <w:rFonts w:ascii="Aileron Bold" w:hAnsi="Aileron Bold"/>
-          <w:sz w:val="24"/>
-          <w:szCs w:val="24"/>
-          <w:lang w:val="es-ES"/>
-        </w:rPr>
-      </w:pPr>
-      <w:r>
-        <w:rPr>
-          <w:rFonts w:ascii="Aileron Bold" w:hAnsi="Aileron Bold"/>
-          <w:sz w:val="24"/>
-          <w:szCs w:val="24"/>
-          <w:lang w:val="es-ES"/>
-        </w:rPr>
-        <w:t xml:space="preserve">Encontramos que </w:t>
-      </w:r>
-      <w:r>
-        <w:rPr>
-          <w:rFonts w:ascii="Aileron Bold" w:hAnsi="Aileron Bold"/>
-          <w:sz w:val="24"/>
-          <w:szCs w:val="24"/>
-          <w:lang w:val="es-ES"/>
-        </w:rPr>
-        <w:t>también</w:t>
-      </w:r>
-      <w:r>
-        <w:rPr>
-          <w:rFonts w:ascii="Aileron Bold" w:hAnsi="Aileron Bold"/>
-          <w:sz w:val="24"/>
-          <w:szCs w:val="24"/>
-          <w:lang w:val="es-ES"/>
-        </w:rPr>
-        <w:t xml:space="preserve"> el hecho de trabajar con la </w:t>
-      </w:r>
-      <w:r>
-        <w:rPr>
-          <w:rFonts w:ascii="Aileron Bold" w:hAnsi="Aileron Bold"/>
-          <w:sz w:val="24"/>
-          <w:szCs w:val="24"/>
-          <w:lang w:val="es-ES"/>
-        </w:rPr>
-        <w:t>librería</w:t>
-      </w:r>
-      <w:r>
-        <w:rPr>
-          <w:rFonts w:ascii="Aileron Bold" w:hAnsi="Aileron Bold"/>
-          <w:sz w:val="24"/>
-          <w:szCs w:val="24"/>
-          <w:lang w:val="es-ES"/>
-        </w:rPr>
-        <w:t xml:space="preserve"> de </w:t>
-      </w:r>
-      <w:proofErr w:type="spellStart"/>
-      <w:r>
-        <w:rPr>
-          <w:rFonts w:ascii="Aileron Bold" w:hAnsi="Aileron Bold"/>
-          <w:sz w:val="24"/>
-          <w:szCs w:val="24"/>
-          <w:lang w:val="es-ES"/>
-        </w:rPr>
-        <w:t>Qimage</w:t>
-      </w:r>
-      <w:proofErr w:type="spellEnd"/>
-      <w:r>
-        <w:rPr>
-          <w:rFonts w:ascii="Aileron Bold" w:hAnsi="Aileron Bold"/>
-          <w:sz w:val="24"/>
-          <w:szCs w:val="24"/>
-          <w:lang w:val="es-ES"/>
-        </w:rPr>
-        <w:t xml:space="preserve"> era algo </w:t>
-      </w:r>
-      <w:r>
-        <w:rPr>
-          <w:rFonts w:ascii="Aileron Bold" w:hAnsi="Aileron Bold"/>
-          <w:sz w:val="24"/>
-          <w:szCs w:val="24"/>
-          <w:lang w:val="es-ES"/>
-        </w:rPr>
-        <w:t>más</w:t>
-      </w:r>
-      <w:r>
-        <w:rPr>
-          <w:rFonts w:ascii="Aileron Bold" w:hAnsi="Aileron Bold"/>
-          <w:sz w:val="24"/>
-          <w:szCs w:val="24"/>
-          <w:lang w:val="es-ES"/>
-        </w:rPr>
-        <w:t xml:space="preserve"> intuitivo y manejable.</w:t>
-      </w:r>
-    </w:p>
-    <w:p>
-      <w:pPr>
-        <w:spacing w:after="0" w:line="240" w:lineRule="auto"/>
-        <w:jc w:val="both"/>
-        <w:rPr>
-          <w:rFonts w:ascii="Aileron Bold" w:hAnsi="Aileron Bold"/>
-          <w:sz w:val="24"/>
-          <w:szCs w:val="24"/>
-          <w:lang w:val="es-ES"/>
-        </w:rPr>
-      </w:pPr>
-    </w:p>
-    <w:p>
-      <w:pPr>
-        <w:spacing w:after="0" w:line="240" w:lineRule="auto"/>
-        <w:jc w:val="both"/>
-        <w:rPr>
-          <w:rFonts w:ascii="Aileron Bold" w:hAnsi="Aileron Bold"/>
-          <w:sz w:val="24"/>
-          <w:szCs w:val="24"/>
-          <w:lang w:val="es-ES"/>
-        </w:rPr>
-      </w:pPr>
-      <w:r>
-        <w:rPr>
-          <w:rFonts w:ascii="Aileron Bold" w:hAnsi="Aileron Bold"/>
-          <w:sz w:val="24"/>
-          <w:szCs w:val="24"/>
-          <w:lang w:val="es-ES"/>
-        </w:rPr>
-        <w:t xml:space="preserve">3. </w:t>
-      </w:r>
-      <w:r>
-        <w:rPr>
-          <w:rFonts w:ascii="Aileron Bold" w:hAnsi="Aileron Bold"/>
-          <w:sz w:val="24"/>
-          <w:szCs w:val="24"/>
-          <w:lang w:val="es-ES"/>
-        </w:rPr>
-        <w:t>Retroalimentación</w:t>
-      </w:r>
-      <w:r>
-        <w:rPr>
-          <w:rFonts w:ascii="Aileron Bold" w:hAnsi="Aileron Bold"/>
-          <w:sz w:val="24"/>
-          <w:szCs w:val="24"/>
-          <w:lang w:val="es-ES"/>
-        </w:rPr>
-        <w:t xml:space="preserve"> del conocimiento y pruebas.</w:t>
-      </w:r>
-    </w:p>
-    <w:p>
-      <w:pPr>
-        <w:spacing w:after="0" w:line="240" w:lineRule="auto"/>
-        <w:jc w:val="both"/>
-        <w:rPr>
-          <w:rFonts w:ascii="Aileron Bold" w:hAnsi="Aileron Bold"/>
-          <w:sz w:val="24"/>
-          <w:szCs w:val="24"/>
-          <w:lang w:val="es-ES"/>
-        </w:rPr>
-      </w:pPr>
-      <w:r>
-        <w:rPr>
-          <w:rFonts w:ascii="Aileron Bold" w:hAnsi="Aileron Bold"/>
-          <w:sz w:val="24"/>
-          <w:szCs w:val="24"/>
-          <w:lang w:val="es-ES"/>
-        </w:rPr>
-        <w:t xml:space="preserve">Nos hemos estado reuniendo para debatir las diferentes soluciones planteadas para la </w:t>
-      </w:r>
-      <w:r>
-        <w:rPr>
-          <w:rFonts w:ascii="Aileron Bold" w:hAnsi="Aileron Bold"/>
-          <w:sz w:val="24"/>
-          <w:szCs w:val="24"/>
-          <w:lang w:val="es-ES"/>
-        </w:rPr>
-        <w:t>problemática</w:t>
-      </w:r>
-      <w:r>
-        <w:rPr>
-          <w:rFonts w:ascii="Aileron Bold" w:hAnsi="Aileron Bold"/>
-          <w:sz w:val="24"/>
-          <w:szCs w:val="24"/>
-          <w:lang w:val="es-ES"/>
-        </w:rPr>
-        <w:t xml:space="preserve"> y </w:t>
-      </w:r>
-      <w:r>
-        <w:rPr>
-          <w:rFonts w:ascii="Aileron Bold" w:hAnsi="Aileron Bold"/>
-          <w:sz w:val="24"/>
-          <w:szCs w:val="24"/>
-          <w:lang w:val="es-ES"/>
-        </w:rPr>
-        <w:t>así</w:t>
-      </w:r>
-      <w:r>
-        <w:rPr>
-          <w:rFonts w:ascii="Aileron Bold" w:hAnsi="Aileron Bold"/>
-          <w:sz w:val="24"/>
-          <w:szCs w:val="24"/>
-          <w:lang w:val="es-ES"/>
-        </w:rPr>
-        <w:t xml:space="preserve"> dividirnos el trabajo partiendo de varias ideas y </w:t>
-      </w:r>
-      <w:r>
-        <w:rPr>
-          <w:rFonts w:ascii="Aileron Bold" w:hAnsi="Aileron Bold"/>
-          <w:sz w:val="24"/>
-          <w:szCs w:val="24"/>
-          <w:lang w:val="es-ES"/>
-        </w:rPr>
-        <w:t>análisis</w:t>
-      </w:r>
-      <w:r>
-        <w:rPr>
-          <w:rFonts w:ascii="Aileron Bold" w:hAnsi="Aileron Bold"/>
-          <w:sz w:val="24"/>
-          <w:szCs w:val="24"/>
-          <w:lang w:val="es-ES"/>
-        </w:rPr>
-        <w:t xml:space="preserve"> que hemos hecho mirando las </w:t>
-      </w:r>
-      <w:r>
-        <w:rPr>
-          <w:rFonts w:ascii="Aileron Bold" w:hAnsi="Aileron Bold"/>
-          <w:sz w:val="24"/>
-          <w:szCs w:val="24"/>
-          <w:lang w:val="es-ES"/>
-        </w:rPr>
-        <w:t>imágenes</w:t>
-      </w:r>
-      <w:r>
-        <w:rPr>
-          <w:rFonts w:ascii="Aileron Bold" w:hAnsi="Aileron Bold"/>
-          <w:sz w:val="24"/>
-          <w:szCs w:val="24"/>
-          <w:lang w:val="es-ES"/>
-        </w:rPr>
-        <w:t>, una vez que nos dividimos el trabajo</w:t>
-      </w:r>
-      <w:r>
-        <w:rPr>
-          <w:rFonts w:ascii="Aileron Bold" w:hAnsi="Aileron Bold"/>
-          <w:sz w:val="24"/>
-          <w:szCs w:val="24"/>
-          <w:lang w:val="es-ES"/>
-        </w:rPr>
-        <w:t xml:space="preserve"> </w:t>
-      </w:r>
-      <w:r>
-        <w:rPr>
-          <w:rFonts w:ascii="Aileron Bold" w:hAnsi="Aileron Bold"/>
-          <w:sz w:val="24"/>
-          <w:szCs w:val="24"/>
-          <w:lang w:val="es-ES"/>
-        </w:rPr>
-        <w:t xml:space="preserve">y lo desarrollamos intentamos hacer una </w:t>
-      </w:r>
-      <w:r>
-        <w:rPr>
-          <w:rFonts w:ascii="Aileron Bold" w:hAnsi="Aileron Bold"/>
-          <w:sz w:val="24"/>
-          <w:szCs w:val="24"/>
-          <w:lang w:val="es-ES"/>
-        </w:rPr>
-        <w:t>retroalimentación</w:t>
-      </w:r>
-      <w:r>
-        <w:rPr>
-          <w:rFonts w:ascii="Aileron Bold" w:hAnsi="Aileron Bold"/>
-          <w:sz w:val="24"/>
-          <w:szCs w:val="24"/>
-          <w:lang w:val="es-ES"/>
-        </w:rPr>
-        <w:t xml:space="preserve"> para estar al tanto de lo que hizo cada uno y compartir</w:t>
-      </w:r>
-      <w:r>
-        <w:rPr>
-          <w:rFonts w:ascii="Aileron Bold" w:hAnsi="Aileron Bold"/>
-          <w:sz w:val="24"/>
-          <w:szCs w:val="24"/>
-          <w:lang w:val="es-ES"/>
-        </w:rPr>
-        <w:t xml:space="preserve"> </w:t>
-      </w:r>
-      <w:r>
-        <w:rPr>
-          <w:rFonts w:ascii="Aileron Bold" w:hAnsi="Aileron Bold"/>
-          <w:sz w:val="24"/>
-          <w:szCs w:val="24"/>
-          <w:lang w:val="es-ES"/>
-        </w:rPr>
-        <w:t>más</w:t>
-      </w:r>
-      <w:r>
-        <w:rPr>
-          <w:rFonts w:ascii="Aileron Bold" w:hAnsi="Aileron Bold"/>
-          <w:sz w:val="24"/>
-          <w:szCs w:val="24"/>
-          <w:lang w:val="es-ES"/>
-        </w:rPr>
-        <w:t xml:space="preserve"> ideas que fueron surgiendo en el transcurso de este proyecto, cuando nos reunimos nos apoyamos de herramientas</w:t>
-      </w:r>
-      <w:r>
-        <w:rPr>
-          <w:rFonts w:ascii="Aileron Bold" w:hAnsi="Aileron Bold"/>
-          <w:sz w:val="24"/>
-          <w:szCs w:val="24"/>
-          <w:lang w:val="es-ES"/>
-        </w:rPr>
-        <w:t xml:space="preserve"> </w:t>
-      </w:r>
-      <w:r>
-        <w:rPr>
-          <w:rFonts w:ascii="Aileron Bold" w:hAnsi="Aileron Bold"/>
-          <w:sz w:val="24"/>
-          <w:szCs w:val="24"/>
-          <w:lang w:val="es-ES"/>
-        </w:rPr>
-        <w:t xml:space="preserve">para hacer diagramas, dibujos o cosas que nos ayuden a asimilar </w:t>
-      </w:r>
-      <w:r>
-        <w:rPr>
-          <w:rFonts w:ascii="Aileron Bold" w:hAnsi="Aileron Bold"/>
-          <w:sz w:val="24"/>
-          <w:szCs w:val="24"/>
-          <w:lang w:val="es-ES"/>
-        </w:rPr>
-        <w:t>más</w:t>
-      </w:r>
-      <w:r>
-        <w:rPr>
-          <w:rFonts w:ascii="Aileron Bold" w:hAnsi="Aileron Bold"/>
-          <w:sz w:val="24"/>
-          <w:szCs w:val="24"/>
-          <w:lang w:val="es-ES"/>
-        </w:rPr>
-        <w:t xml:space="preserve"> </w:t>
-      </w:r>
-      <w:r>
-        <w:rPr>
-          <w:rFonts w:ascii="Aileron Bold" w:hAnsi="Aileron Bold"/>
-          <w:sz w:val="24"/>
-          <w:szCs w:val="24"/>
-          <w:lang w:val="es-ES"/>
-        </w:rPr>
-        <w:t>fácilmente</w:t>
-      </w:r>
-      <w:r>
-        <w:rPr>
-          <w:rFonts w:ascii="Aileron Bold" w:hAnsi="Aileron Bold"/>
-          <w:sz w:val="24"/>
-          <w:szCs w:val="24"/>
-          <w:lang w:val="es-ES"/>
-        </w:rPr>
-        <w:t xml:space="preserve"> algunos conceptos que en un principio nos parecen</w:t>
-      </w:r>
-      <w:r>
-        <w:rPr>
-          <w:rFonts w:ascii="Aileron Bold" w:hAnsi="Aileron Bold"/>
-          <w:sz w:val="24"/>
-          <w:szCs w:val="24"/>
-          <w:lang w:val="es-ES"/>
-        </w:rPr>
-        <w:t xml:space="preserve"> </w:t>
-      </w:r>
-      <w:r>
-        <w:rPr>
-          <w:rFonts w:ascii="Aileron Bold" w:hAnsi="Aileron Bold"/>
-          <w:sz w:val="24"/>
-          <w:szCs w:val="24"/>
-          <w:lang w:val="es-ES"/>
-        </w:rPr>
-        <w:t xml:space="preserve">abstractos o confusos. </w:t>
-      </w:r>
-      <w:r>
-        <w:rPr>
-          <w:rFonts w:ascii="Aileron Bold" w:hAnsi="Aileron Bold"/>
-          <w:sz w:val="24"/>
-          <w:szCs w:val="24"/>
-          <w:lang w:val="es-ES"/>
-        </w:rPr>
-        <w:t>También</w:t>
-      </w:r>
-      <w:r>
-        <w:rPr>
-          <w:rFonts w:ascii="Aileron Bold" w:hAnsi="Aileron Bold"/>
-          <w:sz w:val="24"/>
-          <w:szCs w:val="24"/>
-          <w:lang w:val="es-ES"/>
-        </w:rPr>
-        <w:t xml:space="preserve"> realizamos pruebas a medida que vamos avanzando </w:t>
+        <w:t xml:space="preserve">abstractos o confusos. También realizamos pruebas a medida que vamos avanzando </w:t>
       </w:r>
       <w:r>
         <w:rPr>
@@ -3270,25 +2435,7 @@
           <w:lang w:val="es-ES"/>
         </w:rPr>
         <w:lastRenderedPageBreak/>
-        <w:t xml:space="preserve">tanto en el </w:t>
-      </w:r>
-      <w:r>
-        <w:rPr>
-          <w:rFonts w:ascii="Aileron Bold" w:hAnsi="Aileron Bold"/>
-          <w:sz w:val="24"/>
-          <w:szCs w:val="24"/>
-          <w:lang w:val="es-ES"/>
-        </w:rPr>
-        <w:t>código</w:t>
-      </w:r>
-      <w:r>
-        <w:rPr>
-          <w:rFonts w:ascii="Aileron Bold" w:hAnsi="Aileron Bold"/>
-          <w:sz w:val="24"/>
-          <w:szCs w:val="24"/>
-          <w:lang w:val="es-ES"/>
-        </w:rPr>
-        <w:t xml:space="preserve"> como en las interacciones con</w:t>
+        <w:t>tanto en el código como en las interacciones con</w:t>
       </w:r>
       <w:r>
         <w:rPr>
@@ -4917,13 +4064,7 @@
                               <w:t xml:space="preserve"> </w:t>
                             </w:r>
                             <w:r>
-                              <w:t>Si la imagen tiene dimensiones</w:t>
-                            </w:r>
-                            <w:r>
-                              <w:t xml:space="preserve"> mayores</w:t>
-                            </w:r>
-                            <w:r>
-                              <w:t xml:space="preserve"> a la de la matriz de 16*16.</w:t>
+                              <w:t>Si la imagen tiene dimensiones mayores a la de la matriz de 16*16.</w:t>
                             </w:r>
                           </w:p>
                           <w:p>
@@ -4931,13 +4072,7 @@
                               <w:jc w:val="both"/>
                             </w:pPr>
                             <w:r>
-                              <w:t>Se realiza el proceso de s</w:t>
-                            </w:r>
-                            <w:r>
-                              <w:t>ub</w:t>
-                            </w:r>
-                            <w:r>
-                              <w:t>muestreo.</w:t>
+                              <w:t>Se realiza el proceso de submuestreo.</w:t>
                             </w:r>
                           </w:p>
                           <w:p/>
@@ -5452,10 +4587,7 @@
                               <w:t>Ejecución:</w:t>
                             </w:r>
                             <w:r>
-                              <w:t xml:space="preserve"> </w:t>
-                            </w:r>
-                            <w:r>
-                              <w:t xml:space="preserve"> </w:t>
+                              <w:t xml:space="preserve">  </w:t>
                             </w:r>
                             <w:r>
                               <w:t>Se generan los valores de color RGB que le corresponderán a cada uno de los leds de la matriz RGB de 16*16.</w:t>
@@ -5739,10 +4871,7 @@
                               <w:t>Ejecución:</w:t>
                             </w:r>
                             <w:r>
-                              <w:t xml:space="preserve"> </w:t>
-                            </w:r>
-                            <w:r>
-                              <w:t xml:space="preserve"> </w:t>
+                              <w:t xml:space="preserve">  </w:t>
                             </w:r>
                             <w:r>
                               <w:t>Se genera el archivo de texto que se llevará a la implementación de Tinkercad.</w:t>
@@ -6007,10 +5136,7 @@
                               <w:t>Ejecución:</w:t>
                             </w:r>
                             <w:r>
-                              <w:t xml:space="preserve"> </w:t>
-                            </w:r>
-                            <w:r>
-                              <w:t xml:space="preserve"> </w:t>
+                              <w:t xml:space="preserve">  </w:t>
                             </w:r>
                             <w:r>
                               <w:t>Se copia la información del archivo de texto generado por la implementación de C++.</w:t>
@@ -6278,10 +5404,7 @@
                               <w:t>Ejecución:</w:t>
                             </w:r>
                             <w:r>
-                              <w:t xml:space="preserve"> </w:t>
-                            </w:r>
-                            <w:r>
-                              <w:t xml:space="preserve"> </w:t>
+                              <w:t xml:space="preserve">  </w:t>
                             </w:r>
                             <w:r>
                               <w:t>Se pega la información del código de C++, en la zona correspondiente, se ejecuta la implementación para mostrar la información en la matriz de leds RGB.</w:t>
@@ -6755,6 +5878,18 @@
         </w:rPr>
         <w:t>del problema, hará las veces de mapa y guía en esta aventura en fuertes aguas en alta mar que apenas comienza.</w:t>
       </w:r>
+    </w:p>
+    <w:p>
+      <w:pPr>
+        <w:spacing w:after="0" w:line="240" w:lineRule="auto"/>
+        <w:jc w:val="both"/>
+        <w:rPr>
+          <w:rFonts w:ascii="Fredoka One" w:eastAsia="Proxima Nova" w:hAnsi="Fredoka One" w:cs="Proxima Nova"/>
+          <w:sz w:val="24"/>
+          <w:szCs w:val="24"/>
+          <w:lang w:val="es-ES"/>
+        </w:rPr>
+      </w:pPr>
     </w:p>
     <w:p>
       <w:pPr>

</xml_diff>

<commit_message>
LOGICA DE LAS CLASES FLAGIMAGE Y PIXELIMAGE.
Entre otros aspectos, se empieza a crear la lógica de implemetnación de las clases FlagImage y PixelImage.
Además de una clase extra, countcolor que será necesaria para las implementciones del sobre y sub muestreo.
</commit_message>
<xml_diff>
--- a/ANEXOS/Informe Ananilis/BosquejoInforme.docx
+++ b/ANEXOS/Informe Ananilis/BosquejoInforme.docx
@@ -66,14 +66,16 @@
         </w:rPr>
         <w:t>Análisis y diseño.</w:t>
       </w:r>
-      <w:r>
+    </w:p>
+    <w:p>
+      <w:pPr>
+        <w:jc w:val="center"/>
         <w:rPr>
           <w:rFonts w:ascii="Aileron Heavy" w:hAnsi="Aileron Heavy"/>
           <w:sz w:val="32"/>
           <w:szCs w:val="32"/>
         </w:rPr>
-        <w:t xml:space="preserve"> (Adelanto).</w:t>
-      </w:r>
+      </w:pPr>
     </w:p>
     <w:p>
       <w:pPr>
@@ -104,40 +106,30 @@
           <w:szCs w:val="32"/>
         </w:rPr>
       </w:pPr>
-    </w:p>
-    <w:p>
-      <w:pPr>
-        <w:jc w:val="center"/>
+      <w:r>
         <w:rPr>
           <w:rFonts w:ascii="Aileron Heavy" w:hAnsi="Aileron Heavy"/>
           <w:sz w:val="32"/>
           <w:szCs w:val="32"/>
         </w:rPr>
-      </w:pPr>
-      <w:r>
+        <w:t>Juan Fernando Muñoz López.</w:t>
+      </w:r>
+    </w:p>
+    <w:p>
+      <w:pPr>
+        <w:jc w:val="center"/>
         <w:rPr>
           <w:rFonts w:ascii="Aileron Heavy" w:hAnsi="Aileron Heavy"/>
           <w:sz w:val="32"/>
           <w:szCs w:val="32"/>
         </w:rPr>
-        <w:t>Juan Fernando Muñoz López.</w:t>
-      </w:r>
-    </w:p>
-    <w:p>
-      <w:pPr>
-        <w:jc w:val="center"/>
+      </w:pPr>
+      <w:r>
         <w:rPr>
           <w:rFonts w:ascii="Aileron Heavy" w:hAnsi="Aileron Heavy"/>
           <w:sz w:val="32"/>
           <w:szCs w:val="32"/>
         </w:rPr>
-      </w:pPr>
-      <w:r>
-        <w:rPr>
-          <w:rFonts w:ascii="Aileron Heavy" w:hAnsi="Aileron Heavy"/>
-          <w:sz w:val="32"/>
-          <w:szCs w:val="32"/>
-        </w:rPr>
         <w:t>Carlos Daniel Lora Larios.</w:t>
       </w:r>
     </w:p>
@@ -1179,9 +1171,9 @@
           <w:noProof/>
         </w:rPr>
         <w:drawing>
-          <wp:inline distT="0" distB="0" distL="0" distR="0" wp14:anchorId="05F91EE8" wp14:editId="79D3128B">
-            <wp:extent cx="5205046" cy="2147463"/>
-            <wp:effectExtent l="0" t="0" r="0" b="5715"/>
+          <wp:inline distT="0" distB="0" distL="0" distR="0" wp14:anchorId="05F91EE8" wp14:editId="58B5984A">
+            <wp:extent cx="5245538" cy="2146825"/>
+            <wp:effectExtent l="0" t="0" r="0" b="6350"/>
             <wp:docPr id="1" name="Imagen 1"/>
             <wp:cNvGraphicFramePr>
               <a:graphicFrameLocks xmlns:a="http://schemas.openxmlformats.org/drawingml/2006/main" noChangeAspect="1"/>
@@ -1195,13 +1187,13 @@
                   </pic:nvPicPr>
                   <pic:blipFill rotWithShape="1">
                     <a:blip r:embed="rId6"/>
-                    <a:srcRect l="50446" t="26737" r="14874" b="22396"/>
+                    <a:srcRect l="50289" t="27484" r="14751" b="21649"/>
                     <a:stretch/>
                   </pic:blipFill>
                   <pic:spPr bwMode="auto">
                     <a:xfrm>
                       <a:off x="0" y="0"/>
-                      <a:ext cx="5217357" cy="2152542"/>
+                      <a:ext cx="5259506" cy="2152542"/>
                     </a:xfrm>
                     <a:prstGeom prst="rect">
                       <a:avLst/>
@@ -1333,52 +1325,7 @@
           <w:szCs w:val="24"/>
           <w:lang w:val="es-ES"/>
         </w:rPr>
-        <w:t xml:space="preserve">-Sobre muestreo: Para este caso hemos analizado dos posibles soluciones, que nos ayuden a realizar este proceso. Una más eficiente que otra, la primera de ellas consiste en hacer un proceso similar submuestreo, en donde hacemos el mismo proceso de división de la imagen de 16*16. Para hacer el análisis de </w:t>
-      </w:r>
-      <w:r>
-        <w:rPr>
-          <w:rFonts w:ascii="Aileron Bold" w:hAnsi="Aileron Bold"/>
-          <w:sz w:val="24"/>
-          <w:szCs w:val="24"/>
-          <w:lang w:val="es-ES"/>
-        </w:rPr>
-        <w:t>que,</w:t>
-      </w:r>
-      <w:r>
-        <w:rPr>
-          <w:rFonts w:ascii="Aileron Bold" w:hAnsi="Aileron Bold"/>
-          <w:sz w:val="24"/>
-          <w:szCs w:val="24"/>
-          <w:lang w:val="es-ES"/>
-        </w:rPr>
-        <w:t xml:space="preserve"> si por ejemplo hay una imagen de n*m pixeles, con n y m &lt;=16, lo que se hará es que si por ejemplo la</w:t>
-      </w:r>
-      <w:r>
-        <w:rPr>
-          <w:rFonts w:ascii="Aileron Bold" w:hAnsi="Aileron Bold"/>
-          <w:sz w:val="24"/>
-          <w:szCs w:val="24"/>
-          <w:lang w:val="es-ES"/>
-        </w:rPr>
-        <w:t xml:space="preserve"> clase de las</w:t>
-      </w:r>
-      <w:r>
-        <w:rPr>
-          <w:rFonts w:ascii="Aileron Bold" w:hAnsi="Aileron Bold"/>
-          <w:sz w:val="24"/>
-          <w:szCs w:val="24"/>
-          <w:lang w:val="es-ES"/>
-        </w:rPr>
-        <w:t xml:space="preserve"> áreas quedan de 0.n*0.m, </w:t>
-      </w:r>
-      <w:r>
-        <w:rPr>
-          <w:rFonts w:ascii="Aileron Bold" w:hAnsi="Aileron Bold"/>
-          <w:sz w:val="24"/>
-          <w:szCs w:val="24"/>
-          <w:lang w:val="es-ES"/>
-        </w:rPr>
-        <w:t>entonces cada una de estas áreas de un mismo pixel, serán de ese color para su representación en la matriz.</w:t>
+        <w:t>-Sobre muestreo: Para este caso hemos analizado dos posibles soluciones, que nos ayuden a realizar este proceso. Una más eficiente que otra, la primera de ellas consiste en hacer un proceso similar submuestreo, en donde hacemos el mismo proceso de división de la imagen de 16*16. Para hacer el análisis de que, si por ejemplo hay una imagen de n*m pixeles, con n y m &lt;=16, lo que se hará es que si por ejemplo la clase de las áreas quedan de 0.n*0.m, entonces cada una de estas áreas de un mismo pixel, serán de ese color para su representación en la matriz.</w:t>
       </w:r>
     </w:p>
     <w:p>
@@ -2334,6 +2281,18 @@
         </w:rPr>
         <w:t>3. Retroalimentación del conocimiento y pruebas.</w:t>
       </w:r>
+    </w:p>
+    <w:p>
+      <w:pPr>
+        <w:spacing w:after="0" w:line="240" w:lineRule="auto"/>
+        <w:jc w:val="both"/>
+        <w:rPr>
+          <w:rFonts w:ascii="Aileron Bold" w:hAnsi="Aileron Bold"/>
+          <w:sz w:val="24"/>
+          <w:szCs w:val="24"/>
+          <w:lang w:val="es-ES"/>
+        </w:rPr>
+      </w:pPr>
     </w:p>
     <w:p>
       <w:pPr>
@@ -3182,40 +3141,43 @@
         <mc:AlternateContent>
           <mc:Choice Requires="wps">
             <w:drawing>
-              <wp:anchor distT="0" distB="0" distL="114300" distR="114300" simplePos="0" relativeHeight="251686912" behindDoc="0" locked="0" layoutInCell="1" allowOverlap="1" wp14:anchorId="6D6B271C" wp14:editId="51AF126F">
+              <wp:anchor distT="0" distB="0" distL="114300" distR="114300" simplePos="0" relativeHeight="251688960" behindDoc="0" locked="0" layoutInCell="1" allowOverlap="1" wp14:anchorId="4CBCA6D4" wp14:editId="1FF0D6C3">
                 <wp:simplePos x="0" y="0"/>
                 <wp:positionH relativeFrom="column">
-                  <wp:posOffset>3263264</wp:posOffset>
+                  <wp:posOffset>3262239</wp:posOffset>
                 </wp:positionH>
                 <wp:positionV relativeFrom="paragraph">
-                  <wp:posOffset>15607</wp:posOffset>
+                  <wp:posOffset>24570</wp:posOffset>
                 </wp:positionV>
-                <wp:extent cx="2309662" cy="7419"/>
-                <wp:effectExtent l="0" t="0" r="14605" b="31115"/>
+                <wp:extent cx="2312231" cy="0"/>
+                <wp:effectExtent l="38100" t="76200" r="0" b="95250"/>
                 <wp:wrapNone/>
-                <wp:docPr id="28" name="Conector recto 28"/>
+                <wp:docPr id="3" name="Conector recto de flecha 3"/>
                 <wp:cNvGraphicFramePr/>
                 <a:graphic xmlns:a="http://schemas.openxmlformats.org/drawingml/2006/main">
                   <a:graphicData uri="http://schemas.microsoft.com/office/word/2010/wordprocessingShape">
                     <wps:wsp>
                       <wps:cNvCnPr/>
                       <wps:spPr>
-                        <a:xfrm flipH="1" flipV="1">
+                        <a:xfrm flipH="1">
                           <a:off x="0" y="0"/>
-                          <a:ext cx="2309662" cy="7419"/>
+                          <a:ext cx="2312231" cy="0"/>
                         </a:xfrm>
-                        <a:prstGeom prst="line">
+                        <a:prstGeom prst="straightConnector1">
                           <a:avLst/>
                         </a:prstGeom>
+                        <a:ln>
+                          <a:tailEnd type="triangle"/>
+                        </a:ln>
                       </wps:spPr>
                       <wps:style>
-                        <a:lnRef idx="1">
+                        <a:lnRef idx="3">
                           <a:schemeClr val="dk1"/>
                         </a:lnRef>
                         <a:fillRef idx="0">
                           <a:schemeClr val="dk1"/>
                         </a:fillRef>
-                        <a:effectRef idx="0">
+                        <a:effectRef idx="2">
                           <a:schemeClr val="dk1"/>
                         </a:effectRef>
                         <a:fontRef idx="minor">
@@ -3226,20 +3188,18 @@
                     </wps:wsp>
                   </a:graphicData>
                 </a:graphic>
-                <wp14:sizeRelH relativeFrom="margin">
-                  <wp14:pctWidth>0</wp14:pctWidth>
-                </wp14:sizeRelH>
-                <wp14:sizeRelV relativeFrom="margin">
-                  <wp14:pctHeight>0</wp14:pctHeight>
-                </wp14:sizeRelV>
               </wp:anchor>
             </w:drawing>
           </mc:Choice>
           <mc:Fallback>
             <w:pict>
-              <v:line w14:anchorId="6FA42CE5" id="Conector recto 28" o:spid="_x0000_s1026" style="position:absolute;flip:x y;z-index:251686912;visibility:visible;mso-wrap-style:square;mso-width-percent:0;mso-height-percent:0;mso-wrap-distance-left:9pt;mso-wrap-distance-top:0;mso-wrap-distance-right:9pt;mso-wrap-distance-bottom:0;mso-position-horizontal:absolute;mso-position-horizontal-relative:text;mso-position-vertical:absolute;mso-position-vertical-relative:text;mso-width-percent:0;mso-height-percent:0;mso-width-relative:margin;mso-height-relative:margin" from="256.95pt,1.25pt" to="438.8pt,1.85pt" o:gfxdata="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" strokecolor="black [3200]" strokeweight=".5pt">
-                <v:stroke joinstyle="miter"/>
-              </v:line>
+              <v:shapetype w14:anchorId="0CDB54A2" id="_x0000_t32" coordsize="21600,21600" o:spt="32" o:oned="t" path="m,l21600,21600e" filled="f">
+                <v:path arrowok="t" fillok="f" o:connecttype="none"/>
+                <o:lock v:ext="edit" shapetype="t"/>
+              </v:shapetype>
+              <v:shape id="Conector recto de flecha 3" o:spid="_x0000_s1026" type="#_x0000_t32" style="position:absolute;margin-left:256.85pt;margin-top:1.95pt;width:182.05pt;height:0;flip:x;z-index:251688960;visibility:visible;mso-wrap-style:square;mso-wrap-distance-left:9pt;mso-wrap-distance-top:0;mso-wrap-distance-right:9pt;mso-wrap-distance-bottom:0;mso-position-horizontal:absolute;mso-position-horizontal-relative:text;mso-position-vertical:absolute;mso-position-vertical-relative:text" o:gfxdata="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" strokecolor="black [3200]" strokeweight="1.5pt">
+                <v:stroke endarrow="block" joinstyle="miter"/>
+              </v:shape>
             </w:pict>
           </mc:Fallback>
         </mc:AlternateContent>
@@ -3255,7 +3215,7 @@
         <mc:AlternateContent>
           <mc:Choice Requires="wps">
             <w:drawing>
-              <wp:anchor distT="0" distB="0" distL="114300" distR="114300" simplePos="0" relativeHeight="251685888" behindDoc="0" locked="0" layoutInCell="1" allowOverlap="1" wp14:anchorId="73C34B9C" wp14:editId="02966E26">
+              <wp:anchor distT="0" distB="0" distL="114300" distR="114300" simplePos="0" relativeHeight="251685888" behindDoc="0" locked="0" layoutInCell="1" allowOverlap="1" wp14:anchorId="73C34B9C" wp14:editId="57A38DCB">
                 <wp:simplePos x="0" y="0"/>
                 <wp:positionH relativeFrom="column">
                   <wp:posOffset>5564505</wp:posOffset>
@@ -3282,13 +3242,13 @@
                         </a:prstGeom>
                       </wps:spPr>
                       <wps:style>
-                        <a:lnRef idx="1">
+                        <a:lnRef idx="3">
                           <a:schemeClr val="dk1"/>
                         </a:lnRef>
                         <a:fillRef idx="0">
                           <a:schemeClr val="dk1"/>
                         </a:fillRef>
-                        <a:effectRef idx="0">
+                        <a:effectRef idx="2">
                           <a:schemeClr val="dk1"/>
                         </a:effectRef>
                         <a:fontRef idx="minor">
@@ -3310,7 +3270,7 @@
           </mc:Choice>
           <mc:Fallback>
             <w:pict>
-              <v:line w14:anchorId="302B569B" id="Conector recto 27" o:spid="_x0000_s1026" style="position:absolute;flip:x;z-index:251685888;visibility:visible;mso-wrap-style:square;mso-width-percent:0;mso-height-percent:0;mso-wrap-distance-left:9pt;mso-wrap-distance-top:0;mso-wrap-distance-right:9pt;mso-wrap-distance-bottom:0;mso-position-horizontal:absolute;mso-position-horizontal-relative:text;mso-position-vertical:absolute;mso-position-vertical-relative:text;mso-width-percent:0;mso-height-percent:0;mso-width-relative:margin;mso-height-relative:margin" from="438.15pt,1.75pt" to="438.75pt,592.15pt" o:gfxdata="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" strokecolor="black [3200]" strokeweight=".5pt">
+              <v:line w14:anchorId="1771819D" id="Conector recto 27" o:spid="_x0000_s1026" style="position:absolute;flip:x;z-index:251685888;visibility:visible;mso-wrap-style:square;mso-width-percent:0;mso-height-percent:0;mso-wrap-distance-left:9pt;mso-wrap-distance-top:0;mso-wrap-distance-right:9pt;mso-wrap-distance-bottom:0;mso-position-horizontal:absolute;mso-position-horizontal-relative:text;mso-position-vertical:absolute;mso-position-vertical-relative:text;mso-width-percent:0;mso-height-percent:0;mso-width-relative:margin;mso-height-relative:margin" from="438.15pt,1.75pt" to="438.75pt,592.15pt" o:gfxdata="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" strokecolor="black [3200]" strokeweight="1.5pt">
                 <v:stroke joinstyle="miter"/>
               </v:line>
             </w:pict>
@@ -3340,7 +3300,7 @@
         <mc:AlternateContent>
           <mc:Choice Requires="wps">
             <w:drawing>
-              <wp:anchor distT="0" distB="0" distL="114300" distR="114300" simplePos="0" relativeHeight="251673600" behindDoc="0" locked="0" layoutInCell="1" allowOverlap="1" wp14:anchorId="6426A494" wp14:editId="7EEDD197">
+              <wp:anchor distT="0" distB="0" distL="114300" distR="114300" simplePos="0" relativeHeight="251673600" behindDoc="0" locked="0" layoutInCell="1" allowOverlap="1" wp14:anchorId="6426A494" wp14:editId="163D1D08">
                 <wp:simplePos x="0" y="0"/>
                 <wp:positionH relativeFrom="column">
                   <wp:posOffset>2283996</wp:posOffset>
@@ -3349,7 +3309,7 @@
                   <wp:posOffset>74881</wp:posOffset>
                 </wp:positionV>
                 <wp:extent cx="391" cy="170473"/>
-                <wp:effectExtent l="0" t="0" r="38100" b="20320"/>
+                <wp:effectExtent l="95250" t="0" r="57150" b="58420"/>
                 <wp:wrapNone/>
                 <wp:docPr id="15" name="Conector recto 15"/>
                 <wp:cNvGraphicFramePr/>
@@ -3365,15 +3325,19 @@
                         <a:prstGeom prst="line">
                           <a:avLst/>
                         </a:prstGeom>
+                        <a:ln>
+                          <a:headEnd type="none" w="med" len="med"/>
+                          <a:tailEnd type="arrow" w="med" len="med"/>
+                        </a:ln>
                       </wps:spPr>
                       <wps:style>
-                        <a:lnRef idx="1">
+                        <a:lnRef idx="3">
                           <a:schemeClr val="dk1"/>
                         </a:lnRef>
                         <a:fillRef idx="0">
                           <a:schemeClr val="dk1"/>
                         </a:fillRef>
-                        <a:effectRef idx="0">
+                        <a:effectRef idx="2">
                           <a:schemeClr val="dk1"/>
                         </a:effectRef>
                         <a:fontRef idx="minor">
@@ -3392,8 +3356,8 @@
           </mc:Choice>
           <mc:Fallback>
             <w:pict>
-              <v:line w14:anchorId="3F86044F" id="Conector recto 15" o:spid="_x0000_s1026" style="position:absolute;flip:x;z-index:251673600;visibility:visible;mso-wrap-style:square;mso-width-percent:0;mso-wrap-distance-left:9pt;mso-wrap-distance-top:0;mso-wrap-distance-right:9pt;mso-wrap-distance-bottom:0;mso-position-horizontal:absolute;mso-position-horizontal-relative:text;mso-position-vertical:absolute;mso-position-vertical-relative:text;mso-width-percent:0;mso-width-relative:margin" from="179.85pt,5.9pt" to="179.9pt,19.3pt" o:gfxdata="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" strokecolor="black [3200]" strokeweight=".5pt">
-                <v:stroke joinstyle="miter"/>
+              <v:line w14:anchorId="200717BD" id="Conector recto 15" o:spid="_x0000_s1026" style="position:absolute;flip:x;z-index:251673600;visibility:visible;mso-wrap-style:square;mso-width-percent:0;mso-wrap-distance-left:9pt;mso-wrap-distance-top:0;mso-wrap-distance-right:9pt;mso-wrap-distance-bottom:0;mso-position-horizontal:absolute;mso-position-horizontal-relative:text;mso-position-vertical:absolute;mso-position-vertical-relative:text;mso-width-percent:0;mso-width-relative:margin" from="179.85pt,5.9pt" to="179.9pt,19.3pt" o:gfxdata="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" strokecolor="black [3200]" strokeweight="1.5pt">
+                <v:stroke endarrow="open" joinstyle="miter"/>
               </v:line>
             </w:pict>
           </mc:Fallback>
@@ -3561,7 +3525,7 @@
         <mc:AlternateContent>
           <mc:Choice Requires="wps">
             <w:drawing>
-              <wp:anchor distT="0" distB="0" distL="114300" distR="114300" simplePos="0" relativeHeight="251671552" behindDoc="0" locked="0" layoutInCell="1" allowOverlap="1" wp14:anchorId="6156DE3F" wp14:editId="6584010F">
+              <wp:anchor distT="0" distB="0" distL="114300" distR="114300" simplePos="0" relativeHeight="251671552" behindDoc="0" locked="0" layoutInCell="1" allowOverlap="1" wp14:anchorId="6156DE3F" wp14:editId="5651ABEA">
                 <wp:simplePos x="0" y="0"/>
                 <wp:positionH relativeFrom="column">
                   <wp:posOffset>2284388</wp:posOffset>
@@ -3570,7 +3534,7 @@
                   <wp:posOffset>162951</wp:posOffset>
                 </wp:positionV>
                 <wp:extent cx="0" cy="310857"/>
-                <wp:effectExtent l="0" t="0" r="38100" b="32385"/>
+                <wp:effectExtent l="95250" t="0" r="57150" b="51435"/>
                 <wp:wrapNone/>
                 <wp:docPr id="13" name="Conector recto 13"/>
                 <wp:cNvGraphicFramePr/>
@@ -3586,15 +3550,19 @@
                         <a:prstGeom prst="line">
                           <a:avLst/>
                         </a:prstGeom>
+                        <a:ln>
+                          <a:headEnd type="none" w="med" len="med"/>
+                          <a:tailEnd type="arrow" w="med" len="med"/>
+                        </a:ln>
                       </wps:spPr>
                       <wps:style>
-                        <a:lnRef idx="1">
+                        <a:lnRef idx="3">
                           <a:schemeClr val="dk1"/>
                         </a:lnRef>
                         <a:fillRef idx="0">
                           <a:schemeClr val="dk1"/>
                         </a:fillRef>
-                        <a:effectRef idx="0">
+                        <a:effectRef idx="2">
                           <a:schemeClr val="dk1"/>
                         </a:effectRef>
                         <a:fontRef idx="minor">
@@ -3610,8 +3578,8 @@
           </mc:Choice>
           <mc:Fallback>
             <w:pict>
-              <v:line w14:anchorId="548B528B" id="Conector recto 13" o:spid="_x0000_s1026" style="position:absolute;z-index:251671552;visibility:visible;mso-wrap-style:square;mso-wrap-distance-left:9pt;mso-wrap-distance-top:0;mso-wrap-distance-right:9pt;mso-wrap-distance-bottom:0;mso-position-horizontal:absolute;mso-position-horizontal-relative:text;mso-position-vertical:absolute;mso-position-vertical-relative:text" from="179.85pt,12.85pt" to="179.85pt,37.35pt" o:gfxdata="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" strokecolor="black [3200]" strokeweight=".5pt">
-                <v:stroke joinstyle="miter"/>
+              <v:line w14:anchorId="0286E83C" id="Conector recto 13" o:spid="_x0000_s1026" style="position:absolute;z-index:251671552;visibility:visible;mso-wrap-style:square;mso-wrap-distance-left:9pt;mso-wrap-distance-top:0;mso-wrap-distance-right:9pt;mso-wrap-distance-bottom:0;mso-position-horizontal:absolute;mso-position-horizontal-relative:text;mso-position-vertical:absolute;mso-position-vertical-relative:text" from="179.85pt,12.85pt" to="179.85pt,37.35pt" o:gfxdata="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" strokecolor="black [3200]" strokeweight="1.5pt">
+                <v:stroke endarrow="open" joinstyle="miter"/>
               </v:line>
             </w:pict>
           </mc:Fallback>
@@ -3652,7 +3620,7 @@
         <mc:AlternateContent>
           <mc:Choice Requires="wps">
             <w:drawing>
-              <wp:anchor distT="0" distB="0" distL="114300" distR="114300" simplePos="0" relativeHeight="251675648" behindDoc="0" locked="0" layoutInCell="1" allowOverlap="1" wp14:anchorId="7C19BD5F" wp14:editId="0FDDB317">
+              <wp:anchor distT="0" distB="0" distL="114300" distR="114300" simplePos="0" relativeHeight="251675648" behindDoc="0" locked="0" layoutInCell="1" allowOverlap="1" wp14:anchorId="7C19BD5F" wp14:editId="418F7A66">
                 <wp:simplePos x="0" y="0"/>
                 <wp:positionH relativeFrom="column">
                   <wp:posOffset>4007143</wp:posOffset>
@@ -3661,7 +3629,7 @@
                   <wp:posOffset>104873</wp:posOffset>
                 </wp:positionV>
                 <wp:extent cx="0" cy="122555"/>
-                <wp:effectExtent l="0" t="0" r="38100" b="29845"/>
+                <wp:effectExtent l="95250" t="0" r="76200" b="48895"/>
                 <wp:wrapNone/>
                 <wp:docPr id="17" name="Conector recto 17"/>
                 <wp:cNvGraphicFramePr/>
@@ -3677,15 +3645,19 @@
                         <a:prstGeom prst="line">
                           <a:avLst/>
                         </a:prstGeom>
+                        <a:ln>
+                          <a:headEnd type="none" w="med" len="med"/>
+                          <a:tailEnd type="arrow" w="med" len="med"/>
+                        </a:ln>
                       </wps:spPr>
                       <wps:style>
-                        <a:lnRef idx="1">
+                        <a:lnRef idx="3">
                           <a:schemeClr val="dk1"/>
                         </a:lnRef>
                         <a:fillRef idx="0">
                           <a:schemeClr val="dk1"/>
                         </a:fillRef>
-                        <a:effectRef idx="0">
+                        <a:effectRef idx="2">
                           <a:schemeClr val="dk1"/>
                         </a:effectRef>
                         <a:fontRef idx="minor">
@@ -3701,8 +3673,8 @@
           </mc:Choice>
           <mc:Fallback>
             <w:pict>
-              <v:line w14:anchorId="6FC73804" id="Conector recto 17" o:spid="_x0000_s1026" style="position:absolute;z-index:251675648;visibility:visible;mso-wrap-style:square;mso-wrap-distance-left:9pt;mso-wrap-distance-top:0;mso-wrap-distance-right:9pt;mso-wrap-distance-bottom:0;mso-position-horizontal:absolute;mso-position-horizontal-relative:text;mso-position-vertical:absolute;mso-position-vertical-relative:text" from="315.5pt,8.25pt" to="315.5pt,17.9pt" o:gfxdata="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" strokecolor="black [3200]" strokeweight=".5pt">
-                <v:stroke joinstyle="miter"/>
+              <v:line w14:anchorId="23597FF8" id="Conector recto 17" o:spid="_x0000_s1026" style="position:absolute;z-index:251675648;visibility:visible;mso-wrap-style:square;mso-wrap-distance-left:9pt;mso-wrap-distance-top:0;mso-wrap-distance-right:9pt;mso-wrap-distance-bottom:0;mso-position-horizontal:absolute;mso-position-horizontal-relative:text;mso-position-vertical:absolute;mso-position-vertical-relative:text" from="315.5pt,8.25pt" to="315.5pt,17.9pt" o:gfxdata="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" strokecolor="black [3200]" strokeweight="1.5pt">
+                <v:stroke endarrow="open" joinstyle="miter"/>
               </v:line>
             </w:pict>
           </mc:Fallback>
@@ -3719,7 +3691,7 @@
         <mc:AlternateContent>
           <mc:Choice Requires="wps">
             <w:drawing>
-              <wp:anchor distT="0" distB="0" distL="114300" distR="114300" simplePos="0" relativeHeight="251674624" behindDoc="0" locked="0" layoutInCell="1" allowOverlap="1" wp14:anchorId="34C24394" wp14:editId="62552738">
+              <wp:anchor distT="0" distB="0" distL="114300" distR="114300" simplePos="0" relativeHeight="251674624" behindDoc="0" locked="0" layoutInCell="1" allowOverlap="1" wp14:anchorId="34C24394" wp14:editId="38576143">
                 <wp:simplePos x="0" y="0"/>
                 <wp:positionH relativeFrom="column">
                   <wp:posOffset>455588</wp:posOffset>
@@ -3728,7 +3700,7 @@
                   <wp:posOffset>104873</wp:posOffset>
                 </wp:positionV>
                 <wp:extent cx="0" cy="123092"/>
-                <wp:effectExtent l="0" t="0" r="38100" b="29845"/>
+                <wp:effectExtent l="95250" t="0" r="76200" b="48895"/>
                 <wp:wrapNone/>
                 <wp:docPr id="16" name="Conector recto 16"/>
                 <wp:cNvGraphicFramePr/>
@@ -3744,15 +3716,19 @@
                         <a:prstGeom prst="line">
                           <a:avLst/>
                         </a:prstGeom>
+                        <a:ln>
+                          <a:headEnd type="none" w="med" len="med"/>
+                          <a:tailEnd type="arrow" w="med" len="med"/>
+                        </a:ln>
                       </wps:spPr>
                       <wps:style>
-                        <a:lnRef idx="1">
+                        <a:lnRef idx="3">
                           <a:schemeClr val="dk1"/>
                         </a:lnRef>
                         <a:fillRef idx="0">
                           <a:schemeClr val="dk1"/>
                         </a:fillRef>
-                        <a:effectRef idx="0">
+                        <a:effectRef idx="2">
                           <a:schemeClr val="dk1"/>
                         </a:effectRef>
                         <a:fontRef idx="minor">
@@ -3768,8 +3744,8 @@
           </mc:Choice>
           <mc:Fallback>
             <w:pict>
-              <v:line w14:anchorId="1857B25A" id="Conector recto 16" o:spid="_x0000_s1026" style="position:absolute;z-index:251674624;visibility:visible;mso-wrap-style:square;mso-wrap-distance-left:9pt;mso-wrap-distance-top:0;mso-wrap-distance-right:9pt;mso-wrap-distance-bottom:0;mso-position-horizontal:absolute;mso-position-horizontal-relative:text;mso-position-vertical:absolute;mso-position-vertical-relative:text" from="35.85pt,8.25pt" to="35.85pt,17.95pt" o:gfxdata="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" strokecolor="black [3200]" strokeweight=".5pt">
-                <v:stroke joinstyle="miter"/>
+              <v:line w14:anchorId="5ABE10DF" id="Conector recto 16" o:spid="_x0000_s1026" style="position:absolute;z-index:251674624;visibility:visible;mso-wrap-style:square;mso-wrap-distance-left:9pt;mso-wrap-distance-top:0;mso-wrap-distance-right:9pt;mso-wrap-distance-bottom:0;mso-position-horizontal:absolute;mso-position-horizontal-relative:text;mso-position-vertical:absolute;mso-position-vertical-relative:text" from="35.85pt,8.25pt" to="35.85pt,17.95pt" o:gfxdata="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" strokecolor="black [3200]" strokeweight="1.5pt">
+                <v:stroke endarrow="open" joinstyle="miter"/>
               </v:line>
             </w:pict>
           </mc:Fallback>
@@ -3786,7 +3762,7 @@
         <mc:AlternateContent>
           <mc:Choice Requires="wps">
             <w:drawing>
-              <wp:anchor distT="0" distB="0" distL="114300" distR="114300" simplePos="0" relativeHeight="251672576" behindDoc="0" locked="0" layoutInCell="1" allowOverlap="1" wp14:anchorId="51B16EAB" wp14:editId="5BD137A0">
+              <wp:anchor distT="0" distB="0" distL="114300" distR="114300" simplePos="0" relativeHeight="251672576" behindDoc="0" locked="0" layoutInCell="1" allowOverlap="1" wp14:anchorId="51B16EAB" wp14:editId="646AC829">
                 <wp:simplePos x="0" y="0"/>
                 <wp:positionH relativeFrom="column">
                   <wp:posOffset>455588</wp:posOffset>
@@ -3813,13 +3789,13 @@
                         </a:prstGeom>
                       </wps:spPr>
                       <wps:style>
-                        <a:lnRef idx="1">
+                        <a:lnRef idx="3">
                           <a:schemeClr val="dk1"/>
                         </a:lnRef>
                         <a:fillRef idx="0">
                           <a:schemeClr val="dk1"/>
                         </a:fillRef>
-                        <a:effectRef idx="0">
+                        <a:effectRef idx="2">
                           <a:schemeClr val="dk1"/>
                         </a:effectRef>
                         <a:fontRef idx="minor">
@@ -3835,7 +3811,7 @@
           </mc:Choice>
           <mc:Fallback>
             <w:pict>
-              <v:line w14:anchorId="64CD7FD2" id="Conector recto 14" o:spid="_x0000_s1026" style="position:absolute;z-index:251672576;visibility:visible;mso-wrap-style:square;mso-wrap-distance-left:9pt;mso-wrap-distance-top:0;mso-wrap-distance-right:9pt;mso-wrap-distance-bottom:0;mso-position-horizontal:absolute;mso-position-horizontal-relative:text;mso-position-vertical:absolute;mso-position-vertical-relative:text" from="35.85pt,8.25pt" to="315.55pt,8.25pt" o:gfxdata="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" strokecolor="black [3200]" strokeweight=".5pt">
+              <v:line w14:anchorId="070E4FD2" id="Conector recto 14" o:spid="_x0000_s1026" style="position:absolute;z-index:251672576;visibility:visible;mso-wrap-style:square;mso-wrap-distance-left:9pt;mso-wrap-distance-top:0;mso-wrap-distance-right:9pt;mso-wrap-distance-bottom:0;mso-position-horizontal:absolute;mso-position-horizontal-relative:text;mso-position-vertical:absolute;mso-position-vertical-relative:text" from="35.85pt,8.25pt" to="315.55pt,8.25pt" o:gfxdata="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" strokecolor="black [3200]" strokeweight="1.5pt">
                 <v:stroke joinstyle="miter"/>
               </v:line>
             </w:pict>
@@ -4233,7 +4209,7 @@
         <mc:AlternateContent>
           <mc:Choice Requires="wps">
             <w:drawing>
-              <wp:anchor distT="0" distB="0" distL="114300" distR="114300" simplePos="0" relativeHeight="251677696" behindDoc="0" locked="0" layoutInCell="1" allowOverlap="1" wp14:anchorId="773191C2" wp14:editId="320716C4">
+              <wp:anchor distT="0" distB="0" distL="114300" distR="114300" simplePos="0" relativeHeight="251677696" behindDoc="0" locked="0" layoutInCell="1" allowOverlap="1" wp14:anchorId="773191C2" wp14:editId="0B3B28C0">
                 <wp:simplePos x="0" y="0"/>
                 <wp:positionH relativeFrom="column">
                   <wp:posOffset>4007143</wp:posOffset>
@@ -4242,7 +4218,7 @@
                   <wp:posOffset>68287</wp:posOffset>
                 </wp:positionV>
                 <wp:extent cx="537" cy="158115"/>
-                <wp:effectExtent l="0" t="0" r="38100" b="32385"/>
+                <wp:effectExtent l="95250" t="0" r="57150" b="51435"/>
                 <wp:wrapNone/>
                 <wp:docPr id="19" name="Conector recto 19"/>
                 <wp:cNvGraphicFramePr/>
@@ -4258,15 +4234,19 @@
                         <a:prstGeom prst="line">
                           <a:avLst/>
                         </a:prstGeom>
+                        <a:ln>
+                          <a:headEnd type="none" w="med" len="med"/>
+                          <a:tailEnd type="arrow" w="med" len="med"/>
+                        </a:ln>
                       </wps:spPr>
                       <wps:style>
-                        <a:lnRef idx="1">
+                        <a:lnRef idx="3">
                           <a:schemeClr val="dk1"/>
                         </a:lnRef>
                         <a:fillRef idx="0">
                           <a:schemeClr val="dk1"/>
                         </a:fillRef>
-                        <a:effectRef idx="0">
+                        <a:effectRef idx="2">
                           <a:schemeClr val="dk1"/>
                         </a:effectRef>
                         <a:fontRef idx="minor">
@@ -4282,8 +4262,8 @@
           </mc:Choice>
           <mc:Fallback>
             <w:pict>
-              <v:line w14:anchorId="49D737CC" id="Conector recto 19" o:spid="_x0000_s1026" style="position:absolute;z-index:251677696;visibility:visible;mso-wrap-style:square;mso-wrap-distance-left:9pt;mso-wrap-distance-top:0;mso-wrap-distance-right:9pt;mso-wrap-distance-bottom:0;mso-position-horizontal:absolute;mso-position-horizontal-relative:text;mso-position-vertical:absolute;mso-position-vertical-relative:text" from="315.5pt,5.4pt" to="315.55pt,17.85pt" o:gfxdata="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" strokecolor="black [3200]" strokeweight=".5pt">
-                <v:stroke joinstyle="miter"/>
+              <v:line w14:anchorId="4AF231A9" id="Conector recto 19" o:spid="_x0000_s1026" style="position:absolute;z-index:251677696;visibility:visible;mso-wrap-style:square;mso-wrap-distance-left:9pt;mso-wrap-distance-top:0;mso-wrap-distance-right:9pt;mso-wrap-distance-bottom:0;mso-position-horizontal:absolute;mso-position-horizontal-relative:text;mso-position-vertical:absolute;mso-position-vertical-relative:text" from="315.5pt,5.4pt" to="315.55pt,17.85pt" o:gfxdata="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" strokecolor="black [3200]" strokeweight="1.5pt">
+                <v:stroke endarrow="open" joinstyle="miter"/>
               </v:line>
             </w:pict>
           </mc:Fallback>
@@ -4300,7 +4280,7 @@
         <mc:AlternateContent>
           <mc:Choice Requires="wps">
             <w:drawing>
-              <wp:anchor distT="0" distB="0" distL="114300" distR="114300" simplePos="0" relativeHeight="251676672" behindDoc="0" locked="0" layoutInCell="1" allowOverlap="1" wp14:anchorId="3B87E802" wp14:editId="3C51A434">
+              <wp:anchor distT="0" distB="0" distL="114300" distR="114300" simplePos="0" relativeHeight="251676672" behindDoc="0" locked="0" layoutInCell="1" allowOverlap="1" wp14:anchorId="3B87E802" wp14:editId="6D8D06FB">
                 <wp:simplePos x="0" y="0"/>
                 <wp:positionH relativeFrom="column">
                   <wp:posOffset>455588</wp:posOffset>
@@ -4309,7 +4289,7 @@
                   <wp:posOffset>67945</wp:posOffset>
                 </wp:positionV>
                 <wp:extent cx="0" cy="158603"/>
-                <wp:effectExtent l="0" t="0" r="38100" b="32385"/>
+                <wp:effectExtent l="95250" t="0" r="57150" b="51435"/>
                 <wp:wrapNone/>
                 <wp:docPr id="18" name="Conector recto 18"/>
                 <wp:cNvGraphicFramePr/>
@@ -4325,15 +4305,19 @@
                         <a:prstGeom prst="line">
                           <a:avLst/>
                         </a:prstGeom>
+                        <a:ln>
+                          <a:headEnd type="none" w="med" len="med"/>
+                          <a:tailEnd type="arrow" w="med" len="med"/>
+                        </a:ln>
                       </wps:spPr>
                       <wps:style>
-                        <a:lnRef idx="1">
+                        <a:lnRef idx="3">
                           <a:schemeClr val="dk1"/>
                         </a:lnRef>
                         <a:fillRef idx="0">
                           <a:schemeClr val="dk1"/>
                         </a:fillRef>
-                        <a:effectRef idx="0">
+                        <a:effectRef idx="2">
                           <a:schemeClr val="dk1"/>
                         </a:effectRef>
                         <a:fontRef idx="minor">
@@ -4349,8 +4333,8 @@
           </mc:Choice>
           <mc:Fallback>
             <w:pict>
-              <v:line w14:anchorId="1D939BBB" id="Conector recto 18" o:spid="_x0000_s1026" style="position:absolute;z-index:251676672;visibility:visible;mso-wrap-style:square;mso-wrap-distance-left:9pt;mso-wrap-distance-top:0;mso-wrap-distance-right:9pt;mso-wrap-distance-bottom:0;mso-position-horizontal:absolute;mso-position-horizontal-relative:text;mso-position-vertical:absolute;mso-position-vertical-relative:text" from="35.85pt,5.35pt" to="35.85pt,17.85pt" o:gfxdata="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" strokecolor="black [3200]" strokeweight=".5pt">
-                <v:stroke joinstyle="miter"/>
+              <v:line w14:anchorId="47645194" id="Conector recto 18" o:spid="_x0000_s1026" style="position:absolute;z-index:251676672;visibility:visible;mso-wrap-style:square;mso-wrap-distance-left:9pt;mso-wrap-distance-top:0;mso-wrap-distance-right:9pt;mso-wrap-distance-bottom:0;mso-position-horizontal:absolute;mso-position-horizontal-relative:text;mso-position-vertical:absolute;mso-position-vertical-relative:text" from="35.85pt,5.35pt" to="35.85pt,17.85pt" o:gfxdata="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" strokecolor="black [3200]" strokeweight="1.5pt">
+                <v:stroke endarrow="open" joinstyle="miter"/>
               </v:line>
             </w:pict>
           </mc:Fallback>
@@ -4379,7 +4363,7 @@
         <mc:AlternateContent>
           <mc:Choice Requires="wps">
             <w:drawing>
-              <wp:anchor distT="0" distB="0" distL="114300" distR="114300" simplePos="0" relativeHeight="251679744" behindDoc="0" locked="0" layoutInCell="1" allowOverlap="1" wp14:anchorId="2FF62F8A" wp14:editId="79263E5A">
+              <wp:anchor distT="0" distB="0" distL="114300" distR="114300" simplePos="0" relativeHeight="251679744" behindDoc="0" locked="0" layoutInCell="1" allowOverlap="1" wp14:anchorId="2FF62F8A" wp14:editId="77970651">
                 <wp:simplePos x="0" y="0"/>
                 <wp:positionH relativeFrom="column">
                   <wp:posOffset>2137850</wp:posOffset>
@@ -4388,7 +4372,7 @@
                   <wp:posOffset>42398</wp:posOffset>
                 </wp:positionV>
                 <wp:extent cx="0" cy="228600"/>
-                <wp:effectExtent l="0" t="0" r="38100" b="19050"/>
+                <wp:effectExtent l="95250" t="0" r="57150" b="57150"/>
                 <wp:wrapNone/>
                 <wp:docPr id="21" name="Conector recto 21"/>
                 <wp:cNvGraphicFramePr/>
@@ -4404,15 +4388,19 @@
                         <a:prstGeom prst="line">
                           <a:avLst/>
                         </a:prstGeom>
+                        <a:ln>
+                          <a:headEnd type="none" w="med" len="med"/>
+                          <a:tailEnd type="arrow" w="med" len="med"/>
+                        </a:ln>
                       </wps:spPr>
                       <wps:style>
-                        <a:lnRef idx="1">
+                        <a:lnRef idx="3">
                           <a:schemeClr val="dk1"/>
                         </a:lnRef>
                         <a:fillRef idx="0">
                           <a:schemeClr val="dk1"/>
                         </a:fillRef>
-                        <a:effectRef idx="0">
+                        <a:effectRef idx="2">
                           <a:schemeClr val="dk1"/>
                         </a:effectRef>
                         <a:fontRef idx="minor">
@@ -4428,8 +4416,8 @@
           </mc:Choice>
           <mc:Fallback>
             <w:pict>
-              <v:line w14:anchorId="1F8E43D3" id="Conector recto 21" o:spid="_x0000_s1026" style="position:absolute;z-index:251679744;visibility:visible;mso-wrap-style:square;mso-wrap-distance-left:9pt;mso-wrap-distance-top:0;mso-wrap-distance-right:9pt;mso-wrap-distance-bottom:0;mso-position-horizontal:absolute;mso-position-horizontal-relative:text;mso-position-vertical:absolute;mso-position-vertical-relative:text" from="168.35pt,3.35pt" to="168.35pt,21.35pt" o:gfxdata="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" strokecolor="black [3200]" strokeweight=".5pt">
-                <v:stroke joinstyle="miter"/>
+              <v:line w14:anchorId="0A0720AD" id="Conector recto 21" o:spid="_x0000_s1026" style="position:absolute;z-index:251679744;visibility:visible;mso-wrap-style:square;mso-wrap-distance-left:9pt;mso-wrap-distance-top:0;mso-wrap-distance-right:9pt;mso-wrap-distance-bottom:0;mso-position-horizontal:absolute;mso-position-horizontal-relative:text;mso-position-vertical:absolute;mso-position-vertical-relative:text" from="168.35pt,3.35pt" to="168.35pt,21.35pt" o:gfxdata="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" strokecolor="black [3200]" strokeweight="1.5pt">
+                <v:stroke endarrow="open" joinstyle="miter"/>
               </v:line>
             </w:pict>
           </mc:Fallback>
@@ -4446,7 +4434,7 @@
         <mc:AlternateContent>
           <mc:Choice Requires="wps">
             <w:drawing>
-              <wp:anchor distT="0" distB="0" distL="114300" distR="114300" simplePos="0" relativeHeight="251678720" behindDoc="0" locked="0" layoutInCell="1" allowOverlap="1" wp14:anchorId="639A905D" wp14:editId="0E5B0540">
+              <wp:anchor distT="0" distB="0" distL="114300" distR="114300" simplePos="0" relativeHeight="251678720" behindDoc="0" locked="0" layoutInCell="1" allowOverlap="1" wp14:anchorId="639A905D" wp14:editId="222CAF16">
                 <wp:simplePos x="0" y="0"/>
                 <wp:positionH relativeFrom="column">
                   <wp:posOffset>455587</wp:posOffset>
@@ -4473,13 +4461,13 @@
                         </a:prstGeom>
                       </wps:spPr>
                       <wps:style>
-                        <a:lnRef idx="1">
+                        <a:lnRef idx="3">
                           <a:schemeClr val="dk1"/>
                         </a:lnRef>
                         <a:fillRef idx="0">
                           <a:schemeClr val="dk1"/>
                         </a:fillRef>
-                        <a:effectRef idx="0">
+                        <a:effectRef idx="2">
                           <a:schemeClr val="dk1"/>
                         </a:effectRef>
                         <a:fontRef idx="minor">
@@ -4495,7 +4483,7 @@
           </mc:Choice>
           <mc:Fallback>
             <w:pict>
-              <v:line w14:anchorId="76354E82" id="Conector recto 20" o:spid="_x0000_s1026" style="position:absolute;z-index:251678720;visibility:visible;mso-wrap-style:square;mso-wrap-distance-left:9pt;mso-wrap-distance-top:0;mso-wrap-distance-right:9pt;mso-wrap-distance-bottom:0;mso-position-horizontal:absolute;mso-position-horizontal-relative:text;mso-position-vertical:absolute;mso-position-vertical-relative:text" from="35.85pt,3.35pt" to="315.5pt,3.35pt" o:gfxdata="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" strokecolor="black [3200]" strokeweight=".5pt">
+              <v:line w14:anchorId="5C0F8993" id="Conector recto 20" o:spid="_x0000_s1026" style="position:absolute;z-index:251678720;visibility:visible;mso-wrap-style:square;mso-wrap-distance-left:9pt;mso-wrap-distance-top:0;mso-wrap-distance-right:9pt;mso-wrap-distance-bottom:0;mso-position-horizontal:absolute;mso-position-horizontal-relative:text;mso-position-vertical:absolute;mso-position-vertical-relative:text" from="35.85pt,3.35pt" to="315.5pt,3.35pt" o:gfxdata="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" strokecolor="black [3200]" strokeweight="1.5pt">
                 <v:stroke joinstyle="miter"/>
               </v:line>
             </w:pict>
@@ -4718,16 +4706,16 @@
         <mc:AlternateContent>
           <mc:Choice Requires="wps">
             <w:drawing>
-              <wp:anchor distT="0" distB="0" distL="114300" distR="114300" simplePos="0" relativeHeight="251680768" behindDoc="0" locked="0" layoutInCell="1" allowOverlap="1" wp14:anchorId="2F7FEAED" wp14:editId="159C9C0F">
+              <wp:anchor distT="0" distB="0" distL="114300" distR="114300" simplePos="0" relativeHeight="251680768" behindDoc="0" locked="0" layoutInCell="1" allowOverlap="1" wp14:anchorId="2F7FEAED" wp14:editId="77DA56F2">
                 <wp:simplePos x="0" y="0"/>
                 <wp:positionH relativeFrom="column">
-                  <wp:posOffset>2137850</wp:posOffset>
+                  <wp:posOffset>2094548</wp:posOffset>
                 </wp:positionH>
                 <wp:positionV relativeFrom="paragraph">
-                  <wp:posOffset>102088</wp:posOffset>
+                  <wp:posOffset>98743</wp:posOffset>
                 </wp:positionV>
                 <wp:extent cx="0" cy="369229"/>
-                <wp:effectExtent l="0" t="0" r="38100" b="31115"/>
+                <wp:effectExtent l="95250" t="0" r="95250" b="50165"/>
                 <wp:wrapNone/>
                 <wp:docPr id="22" name="Conector recto 22"/>
                 <wp:cNvGraphicFramePr/>
@@ -4743,15 +4731,19 @@
                         <a:prstGeom prst="line">
                           <a:avLst/>
                         </a:prstGeom>
+                        <a:ln>
+                          <a:headEnd type="none" w="med" len="med"/>
+                          <a:tailEnd type="arrow" w="med" len="med"/>
+                        </a:ln>
                       </wps:spPr>
                       <wps:style>
-                        <a:lnRef idx="1">
+                        <a:lnRef idx="3">
                           <a:schemeClr val="dk1"/>
                         </a:lnRef>
                         <a:fillRef idx="0">
                           <a:schemeClr val="dk1"/>
                         </a:fillRef>
-                        <a:effectRef idx="0">
+                        <a:effectRef idx="2">
                           <a:schemeClr val="dk1"/>
                         </a:effectRef>
                         <a:fontRef idx="minor">
@@ -4767,8 +4759,8 @@
           </mc:Choice>
           <mc:Fallback>
             <w:pict>
-              <v:line w14:anchorId="2AAB22B8" id="Conector recto 22" o:spid="_x0000_s1026" style="position:absolute;z-index:251680768;visibility:visible;mso-wrap-style:square;mso-wrap-distance-left:9pt;mso-wrap-distance-top:0;mso-wrap-distance-right:9pt;mso-wrap-distance-bottom:0;mso-position-horizontal:absolute;mso-position-horizontal-relative:text;mso-position-vertical:absolute;mso-position-vertical-relative:text" from="168.35pt,8.05pt" to="168.35pt,37.1pt" o:gfxdata="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" strokecolor="black [3200]" strokeweight=".5pt">
-                <v:stroke joinstyle="miter"/>
+              <v:line w14:anchorId="080EFF96" id="Conector recto 22" o:spid="_x0000_s1026" style="position:absolute;z-index:251680768;visibility:visible;mso-wrap-style:square;mso-wrap-distance-left:9pt;mso-wrap-distance-top:0;mso-wrap-distance-right:9pt;mso-wrap-distance-bottom:0;mso-position-horizontal:absolute;mso-position-horizontal-relative:text;mso-position-vertical:absolute;mso-position-vertical-relative:text" from="164.95pt,7.8pt" to="164.95pt,36.85pt" o:gfxdata="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" strokecolor="black [3200]" strokeweight="1.5pt">
+                <v:stroke endarrow="open" joinstyle="miter"/>
               </v:line>
             </w:pict>
           </mc:Fallback>
@@ -4990,7 +4982,7 @@
         <mc:AlternateContent>
           <mc:Choice Requires="wps">
             <w:drawing>
-              <wp:anchor distT="0" distB="0" distL="114300" distR="114300" simplePos="0" relativeHeight="251681792" behindDoc="0" locked="0" layoutInCell="1" allowOverlap="1" wp14:anchorId="3D0E637E" wp14:editId="6ECC150C">
+              <wp:anchor distT="0" distB="0" distL="114300" distR="114300" simplePos="0" relativeHeight="251681792" behindDoc="0" locked="0" layoutInCell="1" allowOverlap="1" wp14:anchorId="3D0E637E" wp14:editId="0E467622">
                 <wp:simplePos x="0" y="0"/>
                 <wp:positionH relativeFrom="column">
                   <wp:posOffset>2096819</wp:posOffset>
@@ -4999,7 +4991,7 @@
                   <wp:posOffset>118892</wp:posOffset>
                 </wp:positionV>
                 <wp:extent cx="0" cy="406839"/>
-                <wp:effectExtent l="0" t="0" r="38100" b="31750"/>
+                <wp:effectExtent l="95250" t="0" r="114300" b="50800"/>
                 <wp:wrapNone/>
                 <wp:docPr id="23" name="Conector recto 23"/>
                 <wp:cNvGraphicFramePr/>
@@ -5015,15 +5007,19 @@
                         <a:prstGeom prst="line">
                           <a:avLst/>
                         </a:prstGeom>
+                        <a:ln>
+                          <a:headEnd type="none" w="med" len="med"/>
+                          <a:tailEnd type="arrow" w="med" len="med"/>
+                        </a:ln>
                       </wps:spPr>
                       <wps:style>
-                        <a:lnRef idx="1">
+                        <a:lnRef idx="3">
                           <a:schemeClr val="dk1"/>
                         </a:lnRef>
                         <a:fillRef idx="0">
                           <a:schemeClr val="dk1"/>
                         </a:fillRef>
-                        <a:effectRef idx="0">
+                        <a:effectRef idx="2">
                           <a:schemeClr val="dk1"/>
                         </a:effectRef>
                         <a:fontRef idx="minor">
@@ -5039,8 +5035,8 @@
           </mc:Choice>
           <mc:Fallback>
             <w:pict>
-              <v:line w14:anchorId="0252E81F" id="Conector recto 23" o:spid="_x0000_s1026" style="position:absolute;z-index:251681792;visibility:visible;mso-wrap-style:square;mso-wrap-distance-left:9pt;mso-wrap-distance-top:0;mso-wrap-distance-right:9pt;mso-wrap-distance-bottom:0;mso-position-horizontal:absolute;mso-position-horizontal-relative:text;mso-position-vertical:absolute;mso-position-vertical-relative:text" from="165.1pt,9.35pt" to="165.1pt,41.4pt" o:gfxdata="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" strokecolor="black [3200]" strokeweight=".5pt">
-                <v:stroke joinstyle="miter"/>
+              <v:line w14:anchorId="21DD17D0" id="Conector recto 23" o:spid="_x0000_s1026" style="position:absolute;z-index:251681792;visibility:visible;mso-wrap-style:square;mso-wrap-distance-left:9pt;mso-wrap-distance-top:0;mso-wrap-distance-right:9pt;mso-wrap-distance-bottom:0;mso-position-horizontal:absolute;mso-position-horizontal-relative:text;mso-position-vertical:absolute;mso-position-vertical-relative:text" from="165.1pt,9.35pt" to="165.1pt,41.4pt" o:gfxdata="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" strokecolor="black [3200]" strokeweight="1.5pt">
+                <v:stroke endarrow="open" joinstyle="miter"/>
               </v:line>
             </w:pict>
           </mc:Fallback>
@@ -5252,7 +5248,7 @@
         <mc:AlternateContent>
           <mc:Choice Requires="wps">
             <w:drawing>
-              <wp:anchor distT="0" distB="0" distL="114300" distR="114300" simplePos="0" relativeHeight="251682816" behindDoc="0" locked="0" layoutInCell="1" allowOverlap="1" wp14:anchorId="2AB92140" wp14:editId="2CD151E0">
+              <wp:anchor distT="0" distB="0" distL="114300" distR="114300" simplePos="0" relativeHeight="251682816" behindDoc="0" locked="0" layoutInCell="1" allowOverlap="1" wp14:anchorId="2AB92140" wp14:editId="402E9F56">
                 <wp:simplePos x="0" y="0"/>
                 <wp:positionH relativeFrom="column">
                   <wp:posOffset>2096020</wp:posOffset>
@@ -5261,7 +5257,7 @@
                   <wp:posOffset>81915</wp:posOffset>
                 </wp:positionV>
                 <wp:extent cx="6927" cy="374073"/>
-                <wp:effectExtent l="0" t="0" r="31750" b="26035"/>
+                <wp:effectExtent l="76200" t="0" r="107950" b="64135"/>
                 <wp:wrapNone/>
                 <wp:docPr id="24" name="Conector recto 24"/>
                 <wp:cNvGraphicFramePr/>
@@ -5277,15 +5273,19 @@
                         <a:prstGeom prst="line">
                           <a:avLst/>
                         </a:prstGeom>
+                        <a:ln>
+                          <a:headEnd type="none" w="med" len="med"/>
+                          <a:tailEnd type="arrow" w="med" len="med"/>
+                        </a:ln>
                       </wps:spPr>
                       <wps:style>
-                        <a:lnRef idx="1">
+                        <a:lnRef idx="3">
                           <a:schemeClr val="dk1"/>
                         </a:lnRef>
                         <a:fillRef idx="0">
                           <a:schemeClr val="dk1"/>
                         </a:fillRef>
-                        <a:effectRef idx="0">
+                        <a:effectRef idx="2">
                           <a:schemeClr val="dk1"/>
                         </a:effectRef>
                         <a:fontRef idx="minor">
@@ -5307,8 +5307,8 @@
           </mc:Choice>
           <mc:Fallback>
             <w:pict>
-              <v:line w14:anchorId="17C81BE3" id="Conector recto 24" o:spid="_x0000_s1026" style="position:absolute;z-index:251682816;visibility:visible;mso-wrap-style:square;mso-width-percent:0;mso-height-percent:0;mso-wrap-distance-left:9pt;mso-wrap-distance-top:0;mso-wrap-distance-right:9pt;mso-wrap-distance-bottom:0;mso-position-horizontal:absolute;mso-position-horizontal-relative:text;mso-position-vertical:absolute;mso-position-vertical-relative:text;mso-width-percent:0;mso-height-percent:0;mso-width-relative:margin;mso-height-relative:margin" from="165.05pt,6.45pt" to="165.6pt,35.9pt" o:gfxdata="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" strokecolor="black [3200]" strokeweight=".5pt">
-                <v:stroke joinstyle="miter"/>
+              <v:line w14:anchorId="4FBC4252" id="Conector recto 24" o:spid="_x0000_s1026" style="position:absolute;z-index:251682816;visibility:visible;mso-wrap-style:square;mso-width-percent:0;mso-height-percent:0;mso-wrap-distance-left:9pt;mso-wrap-distance-top:0;mso-wrap-distance-right:9pt;mso-wrap-distance-bottom:0;mso-position-horizontal:absolute;mso-position-horizontal-relative:text;mso-position-vertical:absolute;mso-position-vertical-relative:text;mso-width-percent:0;mso-height-percent:0;mso-width-relative:margin;mso-height-relative:margin" from="165.05pt,6.45pt" to="165.6pt,35.9pt" o:gfxdata="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" strokecolor="black [3200]" strokeweight="1.5pt">
+                <v:stroke endarrow="open" joinstyle="miter"/>
               </v:line>
             </w:pict>
           </mc:Fallback>
@@ -5497,6 +5497,18 @@
           <w:lang w:val="es-ES"/>
         </w:rPr>
       </w:pPr>
+    </w:p>
+    <w:p>
+      <w:pPr>
+        <w:spacing w:after="0" w:line="240" w:lineRule="auto"/>
+        <w:jc w:val="both"/>
+        <w:rPr>
+          <w:rFonts w:ascii="Fredoka One" w:hAnsi="Fredoka One"/>
+          <w:sz w:val="24"/>
+          <w:szCs w:val="24"/>
+          <w:lang w:val="es-ES"/>
+        </w:rPr>
+      </w:pPr>
       <w:r>
         <w:rPr>
           <w:rFonts w:ascii="Fredoka One" w:hAnsi="Fredoka One"/>
@@ -5508,13 +5520,13 @@
         <mc:AlternateContent>
           <mc:Choice Requires="wps">
             <w:drawing>
-              <wp:anchor distT="0" distB="0" distL="114300" distR="114300" simplePos="0" relativeHeight="251683840" behindDoc="0" locked="0" layoutInCell="1" allowOverlap="1" wp14:anchorId="6F307D2C" wp14:editId="103477D5">
+              <wp:anchor distT="0" distB="0" distL="114300" distR="114300" simplePos="0" relativeHeight="251683840" behindDoc="0" locked="0" layoutInCell="1" allowOverlap="1" wp14:anchorId="6F307D2C" wp14:editId="282599FE">
                 <wp:simplePos x="0" y="0"/>
                 <wp:positionH relativeFrom="column">
-                  <wp:posOffset>2053590</wp:posOffset>
+                  <wp:posOffset>2096453</wp:posOffset>
                 </wp:positionH>
                 <wp:positionV relativeFrom="paragraph">
-                  <wp:posOffset>188595</wp:posOffset>
+                  <wp:posOffset>7620</wp:posOffset>
                 </wp:positionV>
                 <wp:extent cx="0" cy="695325"/>
                 <wp:effectExtent l="0" t="0" r="38100" b="28575"/>
@@ -5535,13 +5547,13 @@
                         </a:prstGeom>
                       </wps:spPr>
                       <wps:style>
-                        <a:lnRef idx="1">
+                        <a:lnRef idx="3">
                           <a:schemeClr val="dk1"/>
                         </a:lnRef>
                         <a:fillRef idx="0">
                           <a:schemeClr val="dk1"/>
                         </a:fillRef>
-                        <a:effectRef idx="0">
+                        <a:effectRef idx="2">
                           <a:schemeClr val="dk1"/>
                         </a:effectRef>
                         <a:fontRef idx="minor">
@@ -5563,25 +5575,13 @@
           </mc:Choice>
           <mc:Fallback>
             <w:pict>
-              <v:line w14:anchorId="5B190E5B" id="Conector recto 25" o:spid="_x0000_s1026" style="position:absolute;z-index:251683840;visibility:visible;mso-wrap-style:square;mso-width-percent:0;mso-height-percent:0;mso-wrap-distance-left:9pt;mso-wrap-distance-top:0;mso-wrap-distance-right:9pt;mso-wrap-distance-bottom:0;mso-position-horizontal:absolute;mso-position-horizontal-relative:text;mso-position-vertical:absolute;mso-position-vertical-relative:text;mso-width-percent:0;mso-height-percent:0;mso-width-relative:margin;mso-height-relative:margin" from="161.7pt,14.85pt" to="161.7pt,69.6pt" o:gfxdata="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" strokecolor="black [3200]" strokeweight=".5pt">
+              <v:line w14:anchorId="137F1153" id="Conector recto 25" o:spid="_x0000_s1026" style="position:absolute;z-index:251683840;visibility:visible;mso-wrap-style:square;mso-width-percent:0;mso-height-percent:0;mso-wrap-distance-left:9pt;mso-wrap-distance-top:0;mso-wrap-distance-right:9pt;mso-wrap-distance-bottom:0;mso-position-horizontal:absolute;mso-position-horizontal-relative:text;mso-position-vertical:absolute;mso-position-vertical-relative:text;mso-width-percent:0;mso-height-percent:0;mso-width-relative:margin;mso-height-relative:margin" from="165.1pt,.6pt" to="165.1pt,55.35pt" o:gfxdata="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" strokecolor="black [3200]" strokeweight="1.5pt">
                 <v:stroke joinstyle="miter"/>
               </v:line>
             </w:pict>
           </mc:Fallback>
         </mc:AlternateContent>
       </w:r>
-    </w:p>
-    <w:p>
-      <w:pPr>
-        <w:spacing w:after="0" w:line="240" w:lineRule="auto"/>
-        <w:jc w:val="both"/>
-        <w:rPr>
-          <w:rFonts w:ascii="Fredoka One" w:hAnsi="Fredoka One"/>
-          <w:sz w:val="24"/>
-          <w:szCs w:val="24"/>
-          <w:lang w:val="es-ES"/>
-        </w:rPr>
-      </w:pPr>
     </w:p>
     <w:p>
       <w:pPr>
@@ -5678,7 +5678,7 @@
         <mc:AlternateContent>
           <mc:Choice Requires="wps">
             <w:drawing>
-              <wp:anchor distT="0" distB="0" distL="114300" distR="114300" simplePos="0" relativeHeight="251684864" behindDoc="0" locked="0" layoutInCell="1" allowOverlap="1" wp14:anchorId="3C84FDC6" wp14:editId="1CE1E19E">
+              <wp:anchor distT="0" distB="0" distL="114300" distR="114300" simplePos="0" relativeHeight="251684864" behindDoc="0" locked="0" layoutInCell="1" allowOverlap="1" wp14:anchorId="3C84FDC6" wp14:editId="06E8F66F">
                 <wp:simplePos x="0" y="0"/>
                 <wp:positionH relativeFrom="column">
                   <wp:posOffset>2101215</wp:posOffset>
@@ -5705,13 +5705,13 @@
                         </a:prstGeom>
                       </wps:spPr>
                       <wps:style>
-                        <a:lnRef idx="1">
+                        <a:lnRef idx="3">
                           <a:schemeClr val="dk1"/>
                         </a:lnRef>
                         <a:fillRef idx="0">
                           <a:schemeClr val="dk1"/>
                         </a:fillRef>
-                        <a:effectRef idx="0">
+                        <a:effectRef idx="2">
                           <a:schemeClr val="dk1"/>
                         </a:effectRef>
                         <a:fontRef idx="minor">
@@ -5733,7 +5733,7 @@
           </mc:Choice>
           <mc:Fallback>
             <w:pict>
-              <v:line w14:anchorId="2B51CEBB" id="Conector recto 26" o:spid="_x0000_s1026" style="position:absolute;z-index:251684864;visibility:visible;mso-wrap-style:square;mso-width-percent:0;mso-height-percent:0;mso-wrap-distance-left:9pt;mso-wrap-distance-top:0;mso-wrap-distance-right:9pt;mso-wrap-distance-bottom:0;mso-position-horizontal:absolute;mso-position-horizontal-relative:text;mso-position-vertical:absolute;mso-position-vertical-relative:text;mso-width-percent:0;mso-height-percent:0;mso-width-relative:margin;mso-height-relative:margin" from="165.45pt,40.55pt" to="438.45pt,40.55pt" o:gfxdata="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" strokecolor="black [3200]" strokeweight=".5pt">
+              <v:line w14:anchorId="0108445B" id="Conector recto 26" o:spid="_x0000_s1026" style="position:absolute;z-index:251684864;visibility:visible;mso-wrap-style:square;mso-width-percent:0;mso-height-percent:0;mso-wrap-distance-left:9pt;mso-wrap-distance-top:0;mso-wrap-distance-right:9pt;mso-wrap-distance-bottom:0;mso-position-horizontal:absolute;mso-position-horizontal-relative:text;mso-position-vertical:absolute;mso-position-vertical-relative:text;mso-width-percent:0;mso-height-percent:0;mso-width-relative:margin;mso-height-relative:margin" from="165.45pt,40.55pt" to="438.45pt,40.55pt" o:gfxdata="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" strokecolor="black [3200]" strokeweight="1.5pt">
                 <v:stroke joinstyle="miter"/>
               </v:line>
             </w:pict>
@@ -5813,70 +5813,7 @@
           <w:szCs w:val="24"/>
           <w:lang w:val="es-ES"/>
         </w:rPr>
-        <w:t xml:space="preserve">, </w:t>
-      </w:r>
-      <w:r>
-        <w:rPr>
-          <w:rFonts w:ascii="Aileron Bold" w:hAnsi="Aileron Bold"/>
-          <w:sz w:val="24"/>
-          <w:szCs w:val="24"/>
-          <w:lang w:val="es-ES"/>
-        </w:rPr>
-        <w:t xml:space="preserve">clases implementadas, </w:t>
-      </w:r>
-      <w:r>
-        <w:rPr>
-          <w:rFonts w:ascii="Aileron Bold" w:hAnsi="Aileron Bold"/>
-          <w:sz w:val="24"/>
-          <w:szCs w:val="24"/>
-          <w:lang w:val="es-ES"/>
-        </w:rPr>
-        <w:t xml:space="preserve">el concepto </w:t>
-      </w:r>
-      <w:r>
-        <w:rPr>
-          <w:rFonts w:ascii="Aileron Bold" w:hAnsi="Aileron Bold"/>
-          <w:sz w:val="24"/>
-          <w:szCs w:val="24"/>
-          <w:lang w:val="es-ES"/>
-        </w:rPr>
-        <w:t>del</w:t>
-      </w:r>
-      <w:r>
-        <w:rPr>
-          <w:rFonts w:ascii="Aileron Bold" w:hAnsi="Aileron Bold"/>
-          <w:sz w:val="24"/>
-          <w:szCs w:val="24"/>
-          <w:lang w:val="es-ES"/>
-        </w:rPr>
-        <w:t xml:space="preserve"> submuestreo y </w:t>
-      </w:r>
-      <w:r>
-        <w:rPr>
-          <w:rFonts w:ascii="Aileron Bold" w:hAnsi="Aileron Bold"/>
-          <w:sz w:val="24"/>
-          <w:szCs w:val="24"/>
-          <w:lang w:val="es-ES"/>
-        </w:rPr>
-        <w:t>sobre muestreo</w:t>
-      </w:r>
-      <w:r>
-        <w:rPr>
-          <w:rFonts w:ascii="Aileron Bold" w:hAnsi="Aileron Bold"/>
-          <w:sz w:val="24"/>
-          <w:szCs w:val="24"/>
-          <w:lang w:val="es-ES"/>
-        </w:rPr>
-        <w:t xml:space="preserve"> porque son ámbitos de los que apenas estamos aprendiendo es por eso que este informe de nuestro análisis </w:t>
-      </w:r>
-      <w:r>
-        <w:rPr>
-          <w:rFonts w:ascii="Aileron Bold" w:hAnsi="Aileron Bold"/>
-          <w:sz w:val="24"/>
-          <w:szCs w:val="24"/>
-          <w:lang w:val="es-ES"/>
-        </w:rPr>
-        <w:t>del problema, hará las veces de mapa y guía en esta aventura en fuertes aguas en alta mar que apenas comienza.</w:t>
+        <w:t>, clases implementadas, el concepto del submuestreo y sobre muestreo porque son ámbitos de los que apenas estamos aprendiendo es por eso que este informe de nuestro análisis del problema, hará las veces de mapa y guía en esta aventura en fuertes aguas en alta mar que apenas comienza.</w:t>
       </w:r>
     </w:p>
     <w:p>

</xml_diff>